<commit_message>
feat: enhance ColumnMapper with improved styling and add types for better type safety
</commit_message>
<xml_diff>
--- a/public/assets/templates/convention/ConventionAEC.docx
+++ b/public/assets/templates/convention/ConventionAEC.docx
@@ -1,17 +1,17 @@
 
 <file path=word/document.xml><?xml version="1.0" encoding="utf-8"?>
-<w:document xmlns:wpc="http://schemas.microsoft.com/office/word/2010/wordprocessingCanvas" xmlns:cx="http://schemas.microsoft.com/office/drawing/2014/chartex" xmlns:cx1="http://schemas.microsoft.com/office/drawing/2015/9/8/chartex" xmlns:cx2="http://schemas.microsoft.com/office/drawing/2015/10/21/chartex" xmlns:cx3="http://schemas.microsoft.com/office/drawing/2016/5/9/chartex" xmlns:cx4="http://schemas.microsoft.com/office/drawing/2016/5/10/chartex" xmlns:cx5="http://schemas.microsoft.com/office/drawing/2016/5/11/chartex" xmlns:cx6="http://schemas.microsoft.com/office/drawing/2016/5/12/chartex" xmlns:cx7="http://schemas.microsoft.com/office/drawing/2016/5/13/chartex" xmlns:cx8="http://schemas.microsoft.com/office/drawing/2016/5/14/chartex" xmlns:mc="http://schemas.openxmlformats.org/markup-compatibility/2006" xmlns:aink="http://schemas.microsoft.com/office/drawing/2016/ink" xmlns:am3d="http://schemas.microsoft.com/office/drawing/2017/model3d" xmlns:o="urn:schemas-microsoft-com:office:office" xmlns:oel="http://schemas.microsoft.com/office/2019/extlst" xmlns:r="http://schemas.openxmlformats.org/officeDocument/2006/relationships" xmlns:m="http://schemas.openxmlformats.org/officeDocument/2006/math" xmlns:v="urn:schemas-microsoft-com:vml" xmlns:wp14="http://schemas.microsoft.com/office/word/2010/wordprocessingDrawing" xmlns:wp="http://schemas.openxmlformats.org/drawingml/2006/wordprocessingDrawing" xmlns:w10="urn:schemas-microsoft-com:office:word" xmlns:w="http://schemas.openxmlformats.org/wordprocessingml/2006/main" xmlns:w14="http://schemas.microsoft.com/office/word/2010/wordml" xmlns:w15="http://schemas.microsoft.com/office/word/2012/wordml" xmlns:w16cex="http://schemas.microsoft.com/office/word/2018/wordml/cex" xmlns:w16cid="http://schemas.microsoft.com/office/word/2016/wordml/cid" xmlns:w16="http://schemas.microsoft.com/office/word/2018/wordml" xmlns:w16du="http://schemas.microsoft.com/office/word/2023/wordml/word16du" xmlns:w16sdtdh="http://schemas.microsoft.com/office/word/2020/wordml/sdtdatahash" xmlns:w16sdtfl="http://schemas.microsoft.com/office/word/2024/wordml/sdtformatlock" xmlns:w16se="http://schemas.microsoft.com/office/word/2015/wordml/symex" xmlns:wpg="http://schemas.microsoft.com/office/word/2010/wordprocessingGroup" xmlns:wpi="http://schemas.microsoft.com/office/word/2010/wordprocessingInk" xmlns:wne="http://schemas.microsoft.com/office/word/2006/wordml" xmlns:wps="http://schemas.microsoft.com/office/word/2010/wordprocessingShape" mc:Ignorable="w14 w15 w16se w16cid w16 w16cex w16sdtdh w16sdtfl w16du wp14">
+<w:document xmlns:wpc="http://schemas.microsoft.com/office/word/2010/wordprocessingCanvas" xmlns:cx="http://schemas.microsoft.com/office/drawing/2014/chartex" xmlns:cx1="http://schemas.microsoft.com/office/drawing/2015/9/8/chartex" xmlns:cx2="http://schemas.microsoft.com/office/drawing/2015/10/21/chartex" xmlns:cx3="http://schemas.microsoft.com/office/drawing/2016/5/9/chartex" xmlns:cx4="http://schemas.microsoft.com/office/drawing/2016/5/10/chartex" xmlns:cx5="http://schemas.microsoft.com/office/drawing/2016/5/11/chartex" xmlns:cx6="http://schemas.microsoft.com/office/drawing/2016/5/12/chartex" xmlns:cx7="http://schemas.microsoft.com/office/drawing/2016/5/13/chartex" xmlns:cx8="http://schemas.microsoft.com/office/drawing/2016/5/14/chartex" xmlns:mc="http://schemas.openxmlformats.org/markup-compatibility/2006" xmlns:aink="http://schemas.microsoft.com/office/drawing/2016/ink" xmlns:am3d="http://schemas.microsoft.com/office/drawing/2017/model3d" xmlns:o="urn:schemas-microsoft-com:office:office" xmlns:oel="http://schemas.microsoft.com/office/2019/extlst" xmlns:r="http://schemas.openxmlformats.org/officeDocument/2006/relationships" xmlns:m="http://schemas.openxmlformats.org/officeDocument/2006/math" xmlns:v="urn:schemas-microsoft-com:vml" xmlns:wp14="http://schemas.microsoft.com/office/word/2010/wordprocessingDrawing" xmlns:wp="http://schemas.openxmlformats.org/drawingml/2006/wordprocessingDrawing" xmlns:w10="urn:schemas-microsoft-com:office:word" xmlns:w="http://schemas.openxmlformats.org/wordprocessingml/2006/main" xmlns:w14="http://schemas.microsoft.com/office/word/2010/wordml" xmlns:w15="http://schemas.microsoft.com/office/word/2012/wordml" xmlns:w16cex="http://schemas.microsoft.com/office/word/2018/wordml/cex" xmlns:w16cid="http://schemas.microsoft.com/office/word/2016/wordml/cid" xmlns:w16="http://schemas.microsoft.com/office/word/2018/wordml" xmlns:w16du="http://schemas.microsoft.com/office/word/2023/wordml/word16du" xmlns:w16sdtdh="http://schemas.microsoft.com/office/word/2020/wordml/sdtdatahash" xmlns:w16sdtfl="http://schemas.microsoft.com/office/word/2024/wordml/sdtformatlock" xmlns:w16se="http://schemas.microsoft.com/office/word/2015/wordml/symex" xmlns:wpg="http://schemas.microsoft.com/office/word/2010/wordprocessingGroup" xmlns:wpi="http://schemas.microsoft.com/office/word/2010/wordprocessingInk" xmlns:wne="http://schemas.microsoft.com/office/word/2006/wordml" xmlns:wps="http://schemas.microsoft.com/office/word/2010/wordprocessingShape" xmlns:a="http://schemas.openxmlformats.org/drawingml/2006/main" xmlns:pic="http://schemas.openxmlformats.org/drawingml/2006/picture" xmlns:a14="http://schemas.microsoft.com/office/drawing/2010/main" mc:Ignorable="w14 w15 w16se w16cid w16 w16cex w16sdtdh w16sdtfl w16du wp14">
   <w:body>
     <w:tbl>
       <w:tblPr>
         <w:tblW w:w="0" w:type="auto"/>
         <w:tblBorders>
-          <w:top w:val="single" w:sz="4" w:space="0" w:color="auto"/>
-          <w:left w:val="single" w:sz="4" w:space="0" w:color="auto"/>
-          <w:bottom w:val="single" w:sz="4" w:space="0" w:color="auto"/>
-          <w:right w:val="single" w:sz="4" w:space="0" w:color="auto"/>
-          <w:insideH w:val="single" w:sz="4" w:space="0" w:color="auto"/>
-          <w:insideV w:val="single" w:sz="4" w:space="0" w:color="auto"/>
+          <w:top w:val="single" w:color="auto" w:sz="4" w:space="0"/>
+          <w:left w:val="single" w:color="auto" w:sz="4" w:space="0"/>
+          <w:bottom w:val="single" w:color="auto" w:sz="4" w:space="0"/>
+          <w:right w:val="single" w:color="auto" w:sz="4" w:space="0"/>
+          <w:insideH w:val="single" w:color="auto" w:sz="4" w:space="0"/>
+          <w:insideV w:val="single" w:color="auto" w:sz="4" w:space="0"/>
         </w:tblBorders>
         <w:tblLook w:val="04A0" w:firstRow="1" w:lastRow="0" w:firstColumn="1" w:lastColumn="0" w:noHBand="0" w:noVBand="1"/>
       </w:tblPr>
@@ -23,6 +23,7 @@
           <w:tcPr>
             <w:tcW w:w="8630" w:type="dxa"/>
             <w:shd w:val="clear" w:color="auto" w:fill="auto"/>
+            <w:tcMar/>
           </w:tcPr>
           <w:p>
             <w:pPr>
@@ -61,6 +62,7 @@
               <w:bottom w:val="nil"/>
             </w:tcBorders>
             <w:shd w:val="clear" w:color="auto" w:fill="auto"/>
+            <w:tcMar/>
           </w:tcPr>
           <w:p>
             <w:pPr>
@@ -72,50 +74,66 @@
               <w:jc w:val="center"/>
               <w:rPr>
                 <w:rFonts w:eastAsia="Calibri" w:cs="Calibri"/>
-                <w:b/>
-                <w:szCs w:val="22"/>
+                <w:b w:val="1"/>
+                <w:bCs w:val="1"/>
               </w:rPr>
             </w:pPr>
             <w:r>
               <w:rPr>
                 <w:rFonts w:eastAsia="Calibri" w:cs="Calibri"/>
-                <w:b/>
-                <w:szCs w:val="22"/>
+                <w:b w:val="1"/>
+                <w:bCs w:val="1"/>
               </w:rPr>
               <w:t>Entente relative aux stages</w:t>
             </w:r>
             <w:r>
               <w:rPr>
                 <w:rFonts w:eastAsia="Calibri" w:cs="Calibri"/>
-                <w:b/>
-                <w:szCs w:val="22"/>
+                <w:b w:val="1"/>
+                <w:bCs w:val="1"/>
               </w:rPr>
               <w:t xml:space="preserve"> </w:t>
             </w:r>
             <w:r>
               <w:rPr>
                 <w:rFonts w:eastAsia="Calibri" w:cs="Calibri"/>
-                <w:b/>
-                <w:szCs w:val="22"/>
+                <w:b w:val="1"/>
+                <w:bCs w:val="1"/>
               </w:rPr>
               <w:t xml:space="preserve">des participants et participantes au programme de </w:t>
             </w:r>
             <w:r>
-              <w:rPr>
-                <w:rFonts w:eastAsia="Calibri" w:cs="Calibri"/>
-                <w:b/>
-                <w:szCs w:val="22"/>
-              </w:rPr>
               <w:br/>
             </w:r>
             <w:r>
               <w:rPr>
                 <w:rFonts w:eastAsia="Calibri" w:cs="Calibri"/>
-                <w:b/>
-                <w:i/>
-                <w:szCs w:val="22"/>
+                <w:b w:val="1"/>
+                <w:bCs w:val="1"/>
+                <w:i w:val="1"/>
+                <w:iCs w:val="1"/>
+              </w:rPr>
+              <w:t>{</w:t>
+            </w:r>
+            <w:r>
+              <w:rPr>
+                <w:rFonts w:eastAsia="Calibri" w:cs="Calibri"/>
+                <w:b w:val="1"/>
+                <w:bCs w:val="1"/>
+                <w:i w:val="1"/>
+                <w:iCs w:val="1"/>
               </w:rPr>
               <w:t>NOMPROGRAMME</w:t>
+            </w:r>
+            <w:r>
+              <w:rPr>
+                <w:rFonts w:eastAsia="Calibri" w:cs="Calibri"/>
+                <w:b w:val="1"/>
+                <w:bCs w:val="1"/>
+                <w:i w:val="1"/>
+                <w:iCs w:val="1"/>
+              </w:rPr>
+              <w:t>}</w:t>
             </w:r>
           </w:p>
           <w:p>
@@ -157,6 +175,7 @@
               <w:bottom w:val="nil"/>
             </w:tcBorders>
             <w:shd w:val="clear" w:color="auto" w:fill="auto"/>
+            <w:tcMar/>
           </w:tcPr>
           <w:p>
             <w:pPr>
@@ -244,6 +263,7 @@
               <w:bottom w:val="nil"/>
             </w:tcBorders>
             <w:shd w:val="clear" w:color="auto" w:fill="auto"/>
+            <w:tcMar/>
           </w:tcPr>
           <w:p>
             <w:pPr>
@@ -255,78 +275,131 @@
               <w:jc w:val="left"/>
               <w:rPr>
                 <w:rFonts w:eastAsia="Calibri" w:cs="Calibri"/>
-                <w:b/>
-                <w:szCs w:val="22"/>
+                <w:b w:val="1"/>
+                <w:bCs w:val="1"/>
               </w:rPr>
             </w:pPr>
             <w:r>
               <w:rPr>
                 <w:rFonts w:eastAsia="Calibri" w:cs="Calibri"/>
-                <w:b/>
-                <w:szCs w:val="22"/>
+                <w:b w:val="1"/>
+                <w:bCs w:val="1"/>
               </w:rPr>
               <w:t>NOMENTREPRISE</w:t>
             </w:r>
             <w:r>
               <w:rPr>
                 <w:rFonts w:eastAsia="Calibri" w:cs="Calibri"/>
-                <w:b/>
-                <w:szCs w:val="22"/>
+                <w:b w:val="1"/>
+                <w:bCs w:val="1"/>
               </w:rPr>
               <w:t xml:space="preserve">, </w:t>
             </w:r>
             <w:r>
               <w:rPr>
                 <w:rFonts w:eastAsia="Calibri" w:cs="Calibri"/>
-                <w:szCs w:val="22"/>
               </w:rPr>
               <w:t xml:space="preserve">ayant le siège de ses affaires au </w:t>
             </w:r>
             <w:r>
               <w:rPr>
                 <w:rFonts w:eastAsia="Calibri" w:cs="Calibri"/>
-                <w:b/>
-                <w:bCs/>
-                <w:szCs w:val="22"/>
+              </w:rPr>
+              <w:t>{</w:t>
+            </w:r>
+            <w:r>
+              <w:rPr>
+                <w:rFonts w:eastAsia="Calibri" w:cs="Calibri"/>
+                <w:b w:val="1"/>
+                <w:bCs w:val="1"/>
               </w:rPr>
               <w:t>adresseEntreprise</w:t>
             </w:r>
             <w:r>
               <w:rPr>
                 <w:rFonts w:eastAsia="Calibri" w:cs="Calibri"/>
-                <w:szCs w:val="22"/>
+                <w:b w:val="1"/>
+                <w:bCs w:val="1"/>
+              </w:rPr>
+              <w:t>}</w:t>
+            </w:r>
+            <w:r>
+              <w:rPr>
+                <w:rFonts w:eastAsia="Calibri" w:cs="Calibri"/>
               </w:rPr>
               <w:t xml:space="preserve">, représenté par </w:t>
             </w:r>
             <w:r>
               <w:rPr>
                 <w:rFonts w:eastAsia="Calibri" w:cs="Calibri"/>
-                <w:b/>
-                <w:bCs/>
-                <w:szCs w:val="22"/>
-              </w:rPr>
-              <w:t>nomRepresentant, titreRepresentant</w:t>
-            </w:r>
-            <w:r>
-              <w:rPr>
-                <w:rFonts w:eastAsia="Calibri" w:cs="Calibri"/>
-                <w:b/>
-                <w:bCs/>
-                <w:szCs w:val="22"/>
+              </w:rPr>
+              <w:t>{</w:t>
+            </w:r>
+            <w:r>
+              <w:rPr>
+                <w:rFonts w:eastAsia="Calibri" w:cs="Calibri"/>
+                <w:b w:val="1"/>
+                <w:bCs w:val="1"/>
+              </w:rPr>
+              <w:t>nomRepresentant</w:t>
+            </w:r>
+            <w:r>
+              <w:rPr>
+                <w:rFonts w:eastAsia="Calibri" w:cs="Calibri"/>
+                <w:b w:val="1"/>
+                <w:bCs w:val="1"/>
+              </w:rPr>
+              <w:t>}</w:t>
+            </w:r>
+            <w:r>
+              <w:rPr>
+                <w:rFonts w:eastAsia="Calibri" w:cs="Calibri"/>
+                <w:b w:val="1"/>
+                <w:bCs w:val="1"/>
+              </w:rPr>
+              <w:t xml:space="preserve">, </w:t>
+            </w:r>
+            <w:r>
+              <w:rPr>
+                <w:rFonts w:eastAsia="Calibri" w:cs="Calibri"/>
+                <w:b w:val="1"/>
+                <w:bCs w:val="1"/>
+              </w:rPr>
+              <w:t>{</w:t>
+            </w:r>
+            <w:r>
+              <w:rPr>
+                <w:rFonts w:eastAsia="Calibri" w:cs="Calibri"/>
+                <w:b w:val="1"/>
+                <w:bCs w:val="1"/>
+              </w:rPr>
+              <w:t>titreRepresentant</w:t>
+            </w:r>
+            <w:r>
+              <w:rPr>
+                <w:rFonts w:eastAsia="Calibri" w:cs="Calibri"/>
+                <w:b w:val="1"/>
+                <w:bCs w:val="1"/>
+              </w:rPr>
+              <w:t>}</w:t>
+            </w:r>
+            <w:r>
+              <w:rPr>
+                <w:rFonts w:eastAsia="Calibri" w:cs="Calibri"/>
+                <w:b w:val="1"/>
+                <w:bCs w:val="1"/>
               </w:rPr>
               <w:t xml:space="preserve"> </w:t>
             </w:r>
             <w:r>
               <w:rPr>
                 <w:rFonts w:eastAsia="Calibri" w:cs="Calibri"/>
-                <w:szCs w:val="22"/>
               </w:rPr>
               <w:t>dû</w:t>
             </w:r>
             <w:r>
               <w:rPr>
                 <w:rFonts w:eastAsia="Calibri" w:cs="Calibri"/>
-                <w:szCs w:val="22"/>
               </w:rPr>
               <w:t xml:space="preserve">ment autorisé tel qu’il le déclare </w:t>
             </w:r>
@@ -388,6 +461,7 @@
               <w:bottom w:val="nil"/>
             </w:tcBorders>
             <w:shd w:val="clear" w:color="auto" w:fill="auto"/>
+            <w:tcMar/>
           </w:tcPr>
           <w:p>
             <w:pPr>
@@ -399,156 +473,195 @@
               <w:jc w:val="left"/>
               <w:rPr>
                 <w:rFonts w:eastAsia="Calibri" w:cs="Calibri"/>
-                <w:szCs w:val="22"/>
               </w:rPr>
             </w:pPr>
             <w:r>
               <w:rPr>
                 <w:rFonts w:eastAsia="Calibri" w:cs="Calibri"/>
-                <w:b/>
-                <w:szCs w:val="22"/>
+                <w:b w:val="1"/>
+                <w:bCs w:val="1"/>
+              </w:rPr>
+              <w:t>{</w:t>
+            </w:r>
+            <w:r>
+              <w:rPr>
+                <w:rFonts w:eastAsia="Calibri" w:cs="Calibri"/>
+                <w:b w:val="1"/>
+                <w:bCs w:val="1"/>
               </w:rPr>
               <w:t>ETUDIANTNOM</w:t>
             </w:r>
             <w:r>
               <w:rPr>
                 <w:rFonts w:eastAsia="Calibri" w:cs="Calibri"/>
-                <w:bCs/>
-                <w:szCs w:val="22"/>
+                <w:b w:val="1"/>
+                <w:bCs w:val="1"/>
+              </w:rPr>
+              <w:t>}</w:t>
+            </w:r>
+            <w:r>
+              <w:rPr>
+                <w:rFonts w:eastAsia="Calibri" w:cs="Calibri"/>
               </w:rPr>
               <w:t xml:space="preserve"> </w:t>
             </w:r>
             <w:r>
               <w:rPr>
                 <w:rFonts w:eastAsia="Calibri" w:cs="Calibri"/>
-                <w:bCs/>
-                <w:szCs w:val="22"/>
               </w:rPr>
               <w:t xml:space="preserve">matricule </w:t>
             </w:r>
             <w:r>
               <w:rPr>
                 <w:rFonts w:eastAsia="Calibri" w:cs="Calibri"/>
-                <w:b/>
-                <w:szCs w:val="22"/>
+              </w:rPr>
+              <w:t>{</w:t>
+            </w:r>
+            <w:r>
+              <w:rPr>
+                <w:rFonts w:eastAsia="Calibri" w:cs="Calibri"/>
+                <w:b w:val="1"/>
+                <w:bCs w:val="1"/>
               </w:rPr>
               <w:t>MATRICULE</w:t>
             </w:r>
             <w:r>
               <w:rPr>
                 <w:rFonts w:eastAsia="Calibri" w:cs="Calibri"/>
-                <w:szCs w:val="22"/>
+                <w:b w:val="1"/>
+                <w:bCs w:val="1"/>
+              </w:rPr>
+              <w:t>}</w:t>
+            </w:r>
+            <w:r>
+              <w:rPr>
+                <w:rFonts w:eastAsia="Calibri" w:cs="Calibri"/>
               </w:rPr>
               <w:t>, étudiant</w:t>
             </w:r>
             <w:r>
               <w:rPr>
                 <w:rFonts w:eastAsia="Calibri" w:cs="Calibri"/>
-                <w:szCs w:val="22"/>
               </w:rPr>
               <w:t>(e)</w:t>
             </w:r>
             <w:r>
               <w:rPr>
                 <w:rFonts w:eastAsia="Calibri" w:cs="Calibri"/>
-                <w:szCs w:val="22"/>
               </w:rPr>
               <w:t xml:space="preserve"> du </w:t>
             </w:r>
             <w:r>
               <w:rPr>
                 <w:rFonts w:eastAsia="Calibri" w:cs="Calibri"/>
-                <w:szCs w:val="22"/>
               </w:rPr>
               <w:t>programm</w:t>
             </w:r>
             <w:r>
               <w:rPr>
                 <w:rFonts w:eastAsia="Calibri" w:cs="Calibri"/>
-                <w:szCs w:val="22"/>
               </w:rPr>
               <w:t xml:space="preserve">e </w:t>
             </w:r>
             <w:r>
               <w:rPr>
                 <w:rFonts w:eastAsia="Calibri" w:cs="Calibri"/>
-                <w:b/>
-                <w:bCs/>
-                <w:i/>
-                <w:iCs/>
-                <w:szCs w:val="22"/>
+              </w:rPr>
+              <w:t>{</w:t>
+            </w:r>
+            <w:r>
+              <w:rPr>
+                <w:rFonts w:eastAsia="Calibri" w:cs="Calibri"/>
+                <w:b w:val="1"/>
+                <w:bCs w:val="1"/>
+                <w:i w:val="1"/>
+                <w:iCs w:val="1"/>
               </w:rPr>
               <w:t>NOMPROGRAMME</w:t>
             </w:r>
             <w:r>
               <w:rPr>
                 <w:rFonts w:eastAsia="Calibri" w:cs="Calibri"/>
-                <w:szCs w:val="22"/>
+                <w:b w:val="1"/>
+                <w:bCs w:val="1"/>
+                <w:i w:val="1"/>
+                <w:iCs w:val="1"/>
+              </w:rPr>
+              <w:t>}</w:t>
+            </w:r>
+            <w:r>
+              <w:rPr>
+                <w:rFonts w:eastAsia="Calibri" w:cs="Calibri"/>
               </w:rPr>
               <w:t xml:space="preserve"> </w:t>
             </w:r>
             <w:r>
               <w:rPr>
                 <w:rFonts w:eastAsia="Calibri" w:cs="Calibri"/>
-                <w:szCs w:val="22"/>
               </w:rPr>
               <w:t xml:space="preserve">inscrit au cours </w:t>
             </w:r>
             <w:r>
               <w:rPr>
                 <w:rFonts w:eastAsia="Calibri" w:cs="Calibri"/>
-                <w:b/>
-                <w:bCs/>
-                <w:szCs w:val="22"/>
+              </w:rPr>
+              <w:t>{</w:t>
+            </w:r>
+            <w:r>
+              <w:rPr>
+                <w:rFonts w:eastAsia="Calibri" w:cs="Calibri"/>
+                <w:b w:val="1"/>
+                <w:bCs w:val="1"/>
               </w:rPr>
               <w:t>SIGLECOURS</w:t>
             </w:r>
             <w:r>
               <w:rPr>
                 <w:rFonts w:eastAsia="Calibri" w:cs="Calibri"/>
-                <w:szCs w:val="22"/>
+                <w:b w:val="1"/>
+                <w:bCs w:val="1"/>
+              </w:rPr>
+              <w:t>}</w:t>
+            </w:r>
+            <w:r>
+              <w:rPr>
+                <w:rFonts w:eastAsia="Calibri" w:cs="Calibri"/>
               </w:rPr>
               <w:t>,</w:t>
             </w:r>
             <w:r>
               <w:rPr>
                 <w:rFonts w:eastAsia="Calibri" w:cs="Calibri"/>
-                <w:szCs w:val="22"/>
               </w:rPr>
               <w:t xml:space="preserve"> </w:t>
             </w:r>
             <w:r>
               <w:rPr>
                 <w:rFonts w:eastAsia="Calibri" w:cs="Calibri"/>
-                <w:szCs w:val="22"/>
               </w:rPr>
               <w:t>offert</w:t>
             </w:r>
             <w:r>
               <w:rPr>
                 <w:rFonts w:eastAsia="Calibri" w:cs="Calibri"/>
-                <w:szCs w:val="22"/>
               </w:rPr>
               <w:t xml:space="preserve"> par le</w:t>
             </w:r>
             <w:r>
               <w:rPr>
                 <w:rFonts w:eastAsia="Calibri" w:cs="Calibri"/>
-                <w:szCs w:val="22"/>
               </w:rPr>
               <w:t xml:space="preserve"> cégep Édouard</w:t>
             </w:r>
             <w:r>
               <w:rPr>
                 <w:rFonts w:eastAsia="Calibri" w:cs="Calibri"/>
-                <w:szCs w:val="22"/>
               </w:rPr>
               <w:t>-</w:t>
             </w:r>
             <w:r>
               <w:rPr>
                 <w:rFonts w:eastAsia="Calibri" w:cs="Calibri"/>
-                <w:szCs w:val="22"/>
               </w:rPr>
               <w:t>Montpetit.</w:t>
             </w:r>
@@ -601,6 +714,7 @@
               <w:bottom w:val="nil"/>
             </w:tcBorders>
             <w:shd w:val="clear" w:color="auto" w:fill="auto"/>
+            <w:tcMar/>
           </w:tcPr>
           <w:p>
             <w:pPr>
@@ -690,9 +804,10 @@
             <w:tcW w:w="8630" w:type="dxa"/>
             <w:tcBorders>
               <w:top w:val="nil"/>
-              <w:bottom w:val="single" w:sz="4" w:space="0" w:color="auto"/>
+              <w:bottom w:val="single" w:color="auto" w:sz="4" w:space="0"/>
             </w:tcBorders>
             <w:shd w:val="clear" w:color="auto" w:fill="auto"/>
+            <w:tcMar/>
           </w:tcPr>
           <w:p>
             <w:pPr>
@@ -806,10 +921,11 @@
           <w:tcPr>
             <w:tcW w:w="8630" w:type="dxa"/>
             <w:tcBorders>
-              <w:top w:val="single" w:sz="4" w:space="0" w:color="auto"/>
+              <w:top w:val="single" w:color="auto" w:sz="4" w:space="0"/>
               <w:bottom w:val="nil"/>
             </w:tcBorders>
             <w:shd w:val="clear" w:color="auto" w:fill="auto"/>
+            <w:tcMar/>
           </w:tcPr>
           <w:p>
             <w:pPr>
@@ -857,7 +973,6 @@
                 <w:b/>
                 <w:szCs w:val="22"/>
               </w:rPr>
-              <w:lastRenderedPageBreak/>
               <w:t>Définition</w:t>
             </w:r>
             <w:r>
@@ -899,180 +1014,208 @@
               <w:ind w:left="454" w:hanging="454"/>
               <w:rPr>
                 <w:rFonts w:eastAsia="Calibri" w:cs="Calibri"/>
-                <w:b/>
-                <w:caps/>
+                <w:b w:val="1"/>
+                <w:bCs w:val="1"/>
+                <w:caps w:val="1"/>
                 <w:sz w:val="28"/>
-                <w:szCs w:val="22"/>
+                <w:szCs w:val="28"/>
               </w:rPr>
             </w:pPr>
             <w:r>
               <w:rPr>
                 <w:rFonts w:eastAsia="Calibri" w:cs="Calibri"/>
-                <w:szCs w:val="22"/>
               </w:rPr>
               <w:t>1.1</w:t>
             </w:r>
             <w:r>
-              <w:rPr>
-                <w:rFonts w:eastAsia="Calibri" w:cs="Calibri"/>
-                <w:szCs w:val="22"/>
-              </w:rPr>
               <w:tab/>
             </w:r>
             <w:r>
-              <w:rPr>
-                <w:rFonts w:eastAsia="Calibri" w:cs="Calibri"/>
-                <w:szCs w:val="22"/>
-              </w:rPr>
               <w:tab/>
             </w:r>
             <w:r>
               <w:rPr>
                 <w:rFonts w:eastAsia="Calibri" w:cs="Calibri"/>
-                <w:szCs w:val="22"/>
               </w:rPr>
               <w:t>La durée</w:t>
             </w:r>
             <w:r>
               <w:rPr>
                 <w:rFonts w:eastAsia="Calibri" w:cs="Calibri"/>
-                <w:szCs w:val="22"/>
               </w:rPr>
               <w:t xml:space="preserve"> prévue</w:t>
             </w:r>
             <w:r>
               <w:rPr>
                 <w:rFonts w:eastAsia="Calibri" w:cs="Calibri"/>
-                <w:szCs w:val="22"/>
               </w:rPr>
               <w:t xml:space="preserve"> du stage est </w:t>
             </w:r>
             <w:r>
               <w:rPr>
                 <w:rFonts w:eastAsia="Calibri" w:cs="Calibri"/>
-                <w:szCs w:val="22"/>
               </w:rPr>
               <w:t xml:space="preserve">de </w:t>
             </w:r>
             <w:r>
               <w:rPr>
                 <w:rFonts w:eastAsia="Calibri" w:cs="Calibri"/>
-                <w:b/>
-                <w:bCs/>
-                <w:szCs w:val="22"/>
+              </w:rPr>
+              <w:t>{</w:t>
+            </w:r>
+            <w:r>
+              <w:rPr>
+                <w:rFonts w:eastAsia="Calibri" w:cs="Calibri"/>
+                <w:b w:val="1"/>
+                <w:bCs w:val="1"/>
               </w:rPr>
               <w:t>nombreSemaineStage</w:t>
             </w:r>
             <w:r>
               <w:rPr>
                 <w:rFonts w:eastAsia="Calibri" w:cs="Calibri"/>
-                <w:b/>
-                <w:bCs/>
-                <w:szCs w:val="22"/>
+                <w:b w:val="1"/>
+                <w:bCs w:val="1"/>
+              </w:rPr>
+              <w:t>}</w:t>
+            </w:r>
+            <w:r>
+              <w:rPr>
+                <w:rFonts w:eastAsia="Calibri" w:cs="Calibri"/>
+                <w:b w:val="1"/>
+                <w:bCs w:val="1"/>
               </w:rPr>
               <w:t xml:space="preserve"> </w:t>
             </w:r>
             <w:r>
               <w:rPr>
                 <w:rFonts w:eastAsia="Calibri" w:cs="Calibri"/>
-                <w:szCs w:val="22"/>
               </w:rPr>
               <w:t>semaines</w:t>
             </w:r>
             <w:r>
               <w:rPr>
                 <w:rFonts w:eastAsia="Calibri" w:cs="Calibri"/>
-                <w:szCs w:val="22"/>
               </w:rPr>
               <w:t>,</w:t>
             </w:r>
             <w:r>
               <w:rPr>
                 <w:rFonts w:eastAsia="Calibri" w:cs="Calibri"/>
-                <w:szCs w:val="22"/>
               </w:rPr>
               <w:t xml:space="preserve"> du</w:t>
             </w:r>
             <w:r>
               <w:rPr>
                 <w:rFonts w:eastAsia="Calibri" w:cs="Calibri"/>
-                <w:szCs w:val="22"/>
               </w:rPr>
               <w:t xml:space="preserve"> </w:t>
             </w:r>
             <w:r>
               <w:rPr>
                 <w:rFonts w:eastAsia="Calibri" w:cs="Calibri"/>
-                <w:b/>
-                <w:bCs/>
-                <w:szCs w:val="22"/>
+              </w:rPr>
+              <w:t>{</w:t>
+            </w:r>
+            <w:r>
+              <w:rPr>
+                <w:rFonts w:eastAsia="Calibri" w:cs="Calibri"/>
+                <w:b w:val="1"/>
+                <w:bCs w:val="1"/>
               </w:rPr>
               <w:t>DATE_STAGE_DEBUT</w:t>
             </w:r>
             <w:r>
               <w:rPr>
                 <w:rFonts w:eastAsia="Calibri" w:cs="Calibri"/>
-                <w:szCs w:val="22"/>
+                <w:b w:val="1"/>
+                <w:bCs w:val="1"/>
+              </w:rPr>
+              <w:t>}</w:t>
+            </w:r>
+            <w:r>
+              <w:rPr>
+                <w:rFonts w:eastAsia="Calibri" w:cs="Calibri"/>
               </w:rPr>
               <w:t xml:space="preserve"> au</w:t>
             </w:r>
             <w:r>
               <w:rPr>
                 <w:rFonts w:eastAsia="Calibri" w:cs="Calibri"/>
-                <w:szCs w:val="22"/>
               </w:rPr>
               <w:t xml:space="preserve"> </w:t>
             </w:r>
             <w:r>
               <w:rPr>
                 <w:rFonts w:eastAsia="Calibri" w:cs="Calibri"/>
-                <w:b/>
-                <w:bCs/>
-                <w:szCs w:val="22"/>
+              </w:rPr>
+              <w:t>{</w:t>
+            </w:r>
+            <w:r>
+              <w:rPr>
+                <w:rFonts w:eastAsia="Calibri" w:cs="Calibri"/>
+                <w:b w:val="1"/>
+                <w:bCs w:val="1"/>
               </w:rPr>
               <w:t>DATE_STAGE_FIN</w:t>
             </w:r>
             <w:r>
               <w:rPr>
                 <w:rFonts w:eastAsia="Calibri" w:cs="Calibri"/>
-                <w:szCs w:val="22"/>
+                <w:b w:val="1"/>
+                <w:bCs w:val="1"/>
+              </w:rPr>
+              <w:t>}</w:t>
+            </w:r>
+            <w:r>
+              <w:rPr>
+                <w:rFonts w:eastAsia="Calibri" w:cs="Calibri"/>
               </w:rPr>
               <w:t>,</w:t>
             </w:r>
             <w:r>
               <w:rPr>
                 <w:rFonts w:eastAsia="Calibri" w:cs="Calibri"/>
-                <w:szCs w:val="22"/>
               </w:rPr>
               <w:t xml:space="preserve"> à raison de </w:t>
             </w:r>
             <w:r>
               <w:rPr>
                 <w:rFonts w:eastAsia="Calibri" w:cs="Calibri"/>
-                <w:b/>
-                <w:bCs/>
-                <w:szCs w:val="22"/>
+              </w:rPr>
+              <w:t>{</w:t>
+            </w:r>
+            <w:r>
+              <w:rPr>
+                <w:rFonts w:eastAsia="Calibri" w:cs="Calibri"/>
+                <w:b w:val="1"/>
+                <w:bCs w:val="1"/>
               </w:rPr>
               <w:t>nombreHeuresSemaine</w:t>
             </w:r>
             <w:r>
               <w:rPr>
                 <w:rFonts w:eastAsia="Calibri" w:cs="Calibri"/>
-                <w:szCs w:val="22"/>
+                <w:b w:val="1"/>
+                <w:bCs w:val="1"/>
+              </w:rPr>
+              <w:t>}</w:t>
+            </w:r>
+            <w:r>
+              <w:rPr>
+                <w:rFonts w:eastAsia="Calibri" w:cs="Calibri"/>
               </w:rPr>
               <w:t xml:space="preserve"> heures</w:t>
             </w:r>
             <w:r>
               <w:rPr>
                 <w:rFonts w:eastAsia="Calibri" w:cs="Calibri"/>
-                <w:szCs w:val="22"/>
               </w:rPr>
               <w:t xml:space="preserve"> </w:t>
             </w:r>
             <w:r>
               <w:rPr>
                 <w:rFonts w:eastAsia="Calibri" w:cs="Calibri"/>
-                <w:szCs w:val="22"/>
               </w:rPr>
               <w:t>par semaine.</w:t>
             </w:r>
@@ -1088,6 +1231,7 @@
               <w:bottom w:val="nil"/>
             </w:tcBorders>
             <w:shd w:val="clear" w:color="auto" w:fill="auto"/>
+            <w:tcMar/>
           </w:tcPr>
           <w:p>
             <w:pPr>
@@ -1110,7 +1254,6 @@
                 <w:rFonts w:eastAsia="Calibri" w:cs="Calibri"/>
                 <w:szCs w:val="22"/>
               </w:rPr>
-              <w:lastRenderedPageBreak/>
               <w:t xml:space="preserve">1.2 </w:t>
             </w:r>
             <w:r>
@@ -1183,6 +1326,7 @@
               <w:bottom w:val="nil"/>
             </w:tcBorders>
             <w:shd w:val="clear" w:color="auto" w:fill="auto"/>
+            <w:tcMar/>
           </w:tcPr>
           <w:p>
             <w:pPr>
@@ -1194,110 +1338,122 @@
               <w:ind w:left="454" w:hanging="454"/>
               <w:rPr>
                 <w:rFonts w:eastAsia="Calibri" w:cs="Calibri"/>
-                <w:szCs w:val="22"/>
               </w:rPr>
             </w:pPr>
             <w:r>
               <w:rPr>
                 <w:rFonts w:eastAsia="Calibri" w:cs="Calibri"/>
-                <w:szCs w:val="22"/>
               </w:rPr>
               <w:t xml:space="preserve">1.3 </w:t>
             </w:r>
             <w:r>
-              <w:rPr>
-                <w:rFonts w:eastAsia="Calibri" w:cs="Calibri"/>
-                <w:szCs w:val="22"/>
-              </w:rPr>
               <w:tab/>
             </w:r>
             <w:r>
               <w:rPr>
                 <w:rFonts w:eastAsia="Calibri" w:cs="Calibri"/>
-                <w:szCs w:val="22"/>
               </w:rPr>
               <w:t>L’ÉTUDIANT, pendant la durée du stage</w:t>
             </w:r>
             <w:r>
               <w:rPr>
                 <w:rFonts w:eastAsia="Calibri" w:cs="Calibri"/>
-                <w:szCs w:val="22"/>
               </w:rPr>
               <w:t>,</w:t>
             </w:r>
             <w:r>
               <w:rPr>
                 <w:rFonts w:eastAsia="Calibri" w:cs="Calibri"/>
-                <w:szCs w:val="22"/>
               </w:rPr>
               <w:t xml:space="preserve"> sera supervisé </w:t>
             </w:r>
             <w:r>
               <w:rPr>
                 <w:rFonts w:eastAsia="Calibri" w:cs="Calibri"/>
-                <w:szCs w:val="22"/>
               </w:rPr>
               <w:t>par</w:t>
             </w:r>
             <w:r>
               <w:rPr>
                 <w:rFonts w:eastAsia="Calibri" w:cs="Calibri"/>
-                <w:szCs w:val="22"/>
               </w:rPr>
               <w:t xml:space="preserve"> </w:t>
             </w:r>
             <w:r>
               <w:rPr>
                 <w:rFonts w:eastAsia="Calibri" w:cs="Calibri"/>
-                <w:b/>
-                <w:bCs/>
-                <w:szCs w:val="22"/>
+              </w:rPr>
+              <w:t>{</w:t>
+            </w:r>
+            <w:r>
+              <w:rPr>
+                <w:rFonts w:eastAsia="Calibri" w:cs="Calibri"/>
+                <w:b w:val="1"/>
+                <w:bCs w:val="1"/>
               </w:rPr>
               <w:t>nomSuperviseur</w:t>
             </w:r>
             <w:r>
               <w:rPr>
                 <w:rFonts w:eastAsia="Calibri" w:cs="Calibri"/>
-                <w:i/>
-                <w:szCs w:val="22"/>
+                <w:b w:val="1"/>
+                <w:bCs w:val="1"/>
+              </w:rPr>
+              <w:t>}</w:t>
+            </w:r>
+            <w:r>
+              <w:rPr>
+                <w:rFonts w:eastAsia="Calibri" w:cs="Calibri"/>
+                <w:i w:val="1"/>
+                <w:iCs w:val="1"/>
               </w:rPr>
               <w:t>,</w:t>
             </w:r>
             <w:r>
               <w:rPr>
                 <w:rFonts w:eastAsia="Calibri" w:cs="Calibri"/>
-                <w:szCs w:val="22"/>
               </w:rPr>
               <w:t xml:space="preserve"> désigné par L’ORGANISME et par </w:t>
             </w:r>
             <w:r>
               <w:rPr>
                 <w:rFonts w:eastAsia="Calibri" w:cs="Calibri"/>
-                <w:b/>
-                <w:bCs/>
-                <w:szCs w:val="22"/>
+              </w:rPr>
+              <w:t>{</w:t>
+            </w:r>
+            <w:r>
+              <w:rPr>
+                <w:rFonts w:eastAsia="Calibri" w:cs="Calibri"/>
+                <w:b w:val="1"/>
+                <w:bCs w:val="1"/>
               </w:rPr>
               <w:t>nomProfSuperviseur</w:t>
             </w:r>
             <w:r>
               <w:rPr>
                 <w:rFonts w:eastAsia="Calibri" w:cs="Calibri"/>
-                <w:i/>
-                <w:szCs w:val="22"/>
+                <w:b w:val="1"/>
+                <w:bCs w:val="1"/>
+              </w:rPr>
+              <w:t>}</w:t>
+            </w:r>
+            <w:r>
+              <w:rPr>
+                <w:rFonts w:eastAsia="Calibri" w:cs="Calibri"/>
+                <w:i w:val="1"/>
+                <w:iCs w:val="1"/>
               </w:rPr>
               <w:t>,</w:t>
             </w:r>
             <w:r>
               <w:rPr>
                 <w:rFonts w:eastAsia="Calibri" w:cs="Calibri"/>
-                <w:szCs w:val="22"/>
               </w:rPr>
               <w:t xml:space="preserve"> désigné par</w:t>
             </w:r>
             <w:r>
               <w:rPr>
                 <w:rFonts w:eastAsia="Calibri" w:cs="Calibri"/>
-                <w:szCs w:val="22"/>
               </w:rPr>
               <w:t xml:space="preserve"> le CÉGEP.</w:t>
             </w:r>
@@ -1313,9 +1469,10 @@
             <w:tcW w:w="8630" w:type="dxa"/>
             <w:tcBorders>
               <w:top w:val="nil"/>
-              <w:bottom w:val="single" w:sz="4" w:space="0" w:color="auto"/>
+              <w:bottom w:val="single" w:color="auto" w:sz="4" w:space="0"/>
             </w:tcBorders>
             <w:shd w:val="clear" w:color="auto" w:fill="auto"/>
+            <w:tcMar/>
           </w:tcPr>
           <w:p>
             <w:pPr>
@@ -1327,51 +1484,60 @@
               <w:ind w:left="454" w:hanging="454"/>
               <w:rPr>
                 <w:rFonts w:eastAsia="Calibri" w:cs="Calibri"/>
-                <w:szCs w:val="22"/>
               </w:rPr>
             </w:pPr>
             <w:r>
               <w:rPr>
                 <w:rFonts w:eastAsia="Calibri" w:cs="Calibri"/>
-                <w:szCs w:val="22"/>
               </w:rPr>
               <w:t xml:space="preserve">1.4 </w:t>
             </w:r>
             <w:r>
-              <w:rPr>
-                <w:rFonts w:eastAsia="Calibri" w:cs="Calibri"/>
-                <w:szCs w:val="22"/>
-              </w:rPr>
               <w:tab/>
+            </w:r>
+            <w:r>
+              <w:rPr>
+                <w:rFonts w:eastAsia="Calibri" w:cs="Calibri"/>
+              </w:rPr>
               <w:t>Au cours du stage, l’ÉTUDIANT recevra la rémunération suivante pour le travail qu’il réalise :</w:t>
             </w:r>
             <w:r>
               <w:rPr>
                 <w:rFonts w:eastAsia="Calibri" w:cs="Calibri"/>
-                <w:szCs w:val="22"/>
               </w:rPr>
               <w:t xml:space="preserve"> salaire horaire de </w:t>
             </w:r>
             <w:r>
               <w:rPr>
                 <w:rFonts w:eastAsia="Calibri" w:cs="Calibri"/>
-                <w:b/>
-                <w:bCs/>
-                <w:szCs w:val="22"/>
+              </w:rPr>
+              <w:t>{</w:t>
+            </w:r>
+            <w:r>
+              <w:rPr>
+                <w:rFonts w:eastAsia="Calibri" w:cs="Calibri"/>
+                <w:b w:val="1"/>
+                <w:bCs w:val="1"/>
               </w:rPr>
               <w:t>salaireHoraire</w:t>
             </w:r>
             <w:r>
               <w:rPr>
                 <w:rFonts w:eastAsia="Calibri" w:cs="Calibri"/>
-                <w:szCs w:val="22"/>
+                <w:b w:val="1"/>
+                <w:bCs w:val="1"/>
+              </w:rPr>
+              <w:t>}</w:t>
+            </w:r>
+            <w:r>
+              <w:rPr>
+                <w:rFonts w:eastAsia="Calibri" w:cs="Calibri"/>
               </w:rPr>
               <w:t xml:space="preserve"> dollars</w:t>
             </w:r>
             <w:r>
               <w:rPr>
                 <w:rFonts w:eastAsia="Calibri" w:cs="Calibri"/>
-                <w:szCs w:val="22"/>
               </w:rPr>
               <w:t>.</w:t>
             </w:r>
@@ -1402,6 +1568,12 @@
                 <w:szCs w:val="22"/>
               </w:rPr>
               <w:tab/>
+            </w:r>
+            <w:r>
+              <w:rPr>
+                <w:rFonts w:eastAsia="Calibri" w:cs="Calibri"/>
+                <w:szCs w:val="22"/>
+              </w:rPr>
               <w:t>Durant le stage, l’ÉTUDIANT demeure un étudiant du CÉGEP bien qu’il puisse avoir, durant la durée de son stage, le statut d’employé de l’ORGANISME. Ainsi l’ÉTUDIANT continuera à bénéficier des assurances en responsabilité civile du CÉGEP.</w:t>
             </w:r>
           </w:p>
@@ -1455,12 +1627,13 @@
           <w:tcPr>
             <w:tcW w:w="8630" w:type="dxa"/>
             <w:tcBorders>
-              <w:top w:val="single" w:sz="4" w:space="0" w:color="auto"/>
-              <w:left w:val="single" w:sz="4" w:space="0" w:color="auto"/>
-              <w:bottom w:val="single" w:sz="4" w:space="0" w:color="auto"/>
-              <w:right w:val="single" w:sz="4" w:space="0" w:color="auto"/>
+              <w:top w:val="single" w:color="auto" w:sz="4" w:space="0"/>
+              <w:left w:val="single" w:color="auto" w:sz="4" w:space="0"/>
+              <w:bottom w:val="single" w:color="auto" w:sz="4" w:space="0"/>
+              <w:right w:val="single" w:color="auto" w:sz="4" w:space="0"/>
             </w:tcBorders>
             <w:shd w:val="clear" w:color="auto" w:fill="auto"/>
+            <w:tcMar/>
           </w:tcPr>
           <w:p>
             <w:pPr>
@@ -1673,7 +1846,6 @@
               </w:rPr>
             </w:pPr>
             <w:r>
-              <w:lastRenderedPageBreak/>
               <w:t>2.5</w:t>
             </w:r>
             <w:r>
@@ -1706,7 +1878,7 @@
             </w:pPr>
             <w:r>
               <w:rPr>
-                <w:rFonts w:ascii="Calibri Light" w:eastAsia="Times New Roman" w:hAnsi="Calibri Light"/>
+                <w:rFonts w:ascii="Calibri Light" w:hAnsi="Calibri Light" w:eastAsia="Times New Roman"/>
                 <w:szCs w:val="24"/>
                 <w:lang w:eastAsia="fr-CA"/>
               </w:rPr>
@@ -1724,7 +1896,7 @@
             </w:pPr>
             <w:r>
               <w:rPr>
-                <w:rFonts w:ascii="Calibri Light" w:eastAsia="Times New Roman" w:hAnsi="Calibri Light"/>
+                <w:rFonts w:ascii="Calibri Light" w:hAnsi="Calibri Light" w:eastAsia="Times New Roman"/>
                 <w:szCs w:val="24"/>
                 <w:lang w:eastAsia="fr-CA"/>
               </w:rPr>
@@ -1745,7 +1917,7 @@
             </w:pPr>
             <w:r>
               <w:rPr>
-                <w:rFonts w:ascii="Calibri Light" w:eastAsia="Times New Roman" w:hAnsi="Calibri Light"/>
+                <w:rFonts w:ascii="Calibri Light" w:hAnsi="Calibri Light" w:eastAsia="Times New Roman"/>
                 <w:szCs w:val="24"/>
                 <w:lang w:eastAsia="fr-CA"/>
               </w:rPr>
@@ -1764,7 +1936,7 @@
             </w:pPr>
             <w:r>
               <w:rPr>
-                <w:rFonts w:ascii="Calibri Light" w:eastAsia="Times New Roman" w:hAnsi="Calibri Light"/>
+                <w:rFonts w:ascii="Calibri Light" w:hAnsi="Calibri Light" w:eastAsia="Times New Roman"/>
                 <w:szCs w:val="24"/>
                 <w:lang w:eastAsia="fr-CA"/>
               </w:rPr>
@@ -1798,12 +1970,13 @@
           <w:tcPr>
             <w:tcW w:w="8630" w:type="dxa"/>
             <w:tcBorders>
-              <w:top w:val="single" w:sz="4" w:space="0" w:color="auto"/>
-              <w:left w:val="single" w:sz="4" w:space="0" w:color="auto"/>
+              <w:top w:val="single" w:color="auto" w:sz="4" w:space="0"/>
+              <w:left w:val="single" w:color="auto" w:sz="4" w:space="0"/>
               <w:bottom w:val="nil"/>
-              <w:right w:val="single" w:sz="4" w:space="0" w:color="auto"/>
+              <w:right w:val="single" w:color="auto" w:sz="4" w:space="0"/>
             </w:tcBorders>
             <w:shd w:val="clear" w:color="auto" w:fill="auto"/>
+            <w:tcMar/>
           </w:tcPr>
           <w:p>
             <w:pPr>
@@ -1824,7 +1997,6 @@
                 <w:b/>
                 <w:szCs w:val="22"/>
               </w:rPr>
-              <w:lastRenderedPageBreak/>
               <w:t xml:space="preserve">OBLIGATIONS DE L’ORGANISME </w:t>
             </w:r>
           </w:p>
@@ -1869,11 +2041,12 @@
             <w:tcW w:w="8630" w:type="dxa"/>
             <w:tcBorders>
               <w:top w:val="nil"/>
-              <w:left w:val="single" w:sz="4" w:space="0" w:color="auto"/>
+              <w:left w:val="single" w:color="auto" w:sz="4" w:space="0"/>
               <w:bottom w:val="nil"/>
-              <w:right w:val="single" w:sz="4" w:space="0" w:color="auto"/>
+              <w:right w:val="single" w:color="auto" w:sz="4" w:space="0"/>
             </w:tcBorders>
             <w:shd w:val="clear" w:color="auto" w:fill="auto"/>
+            <w:tcMar/>
           </w:tcPr>
           <w:p>
             <w:pPr>
@@ -1995,11 +2168,12 @@
             <w:tcW w:w="8630" w:type="dxa"/>
             <w:tcBorders>
               <w:top w:val="nil"/>
-              <w:left w:val="single" w:sz="4" w:space="0" w:color="auto"/>
+              <w:left w:val="single" w:color="auto" w:sz="4" w:space="0"/>
               <w:bottom w:val="nil"/>
-              <w:right w:val="single" w:sz="4" w:space="0" w:color="auto"/>
+              <w:right w:val="single" w:color="auto" w:sz="4" w:space="0"/>
             </w:tcBorders>
             <w:shd w:val="clear" w:color="auto" w:fill="auto"/>
+            <w:tcMar/>
           </w:tcPr>
           <w:p>
             <w:pPr>
@@ -2052,11 +2226,12 @@
             <w:tcW w:w="8630" w:type="dxa"/>
             <w:tcBorders>
               <w:top w:val="nil"/>
-              <w:left w:val="single" w:sz="4" w:space="0" w:color="auto"/>
-              <w:bottom w:val="single" w:sz="4" w:space="0" w:color="auto"/>
-              <w:right w:val="single" w:sz="4" w:space="0" w:color="auto"/>
+              <w:left w:val="single" w:color="auto" w:sz="4" w:space="0"/>
+              <w:bottom w:val="single" w:color="auto" w:sz="4" w:space="0"/>
+              <w:right w:val="single" w:color="auto" w:sz="4" w:space="0"/>
             </w:tcBorders>
             <w:shd w:val="clear" w:color="auto" w:fill="auto"/>
+            <w:tcMar/>
           </w:tcPr>
           <w:p>
             <w:pPr>
@@ -2089,7 +2264,6 @@
               <w:ind w:left="454" w:hanging="454"/>
             </w:pPr>
             <w:r>
-              <w:lastRenderedPageBreak/>
               <w:t>3.9</w:t>
             </w:r>
             <w:r>
@@ -2109,12 +2283,13 @@
           <w:tcPr>
             <w:tcW w:w="8630" w:type="dxa"/>
             <w:tcBorders>
-              <w:top w:val="single" w:sz="4" w:space="0" w:color="auto"/>
-              <w:left w:val="single" w:sz="4" w:space="0" w:color="auto"/>
+              <w:top w:val="single" w:color="auto" w:sz="4" w:space="0"/>
+              <w:left w:val="single" w:color="auto" w:sz="4" w:space="0"/>
               <w:bottom w:val="nil"/>
-              <w:right w:val="single" w:sz="4" w:space="0" w:color="auto"/>
+              <w:right w:val="single" w:color="auto" w:sz="4" w:space="0"/>
             </w:tcBorders>
             <w:shd w:val="clear" w:color="auto" w:fill="auto"/>
+            <w:tcMar/>
           </w:tcPr>
           <w:p>
             <w:pPr>
@@ -2135,7 +2310,6 @@
                 <w:b/>
                 <w:szCs w:val="22"/>
               </w:rPr>
-              <w:lastRenderedPageBreak/>
               <w:t>OBLIGATIONS DE L’ÉTUDIANT</w:t>
             </w:r>
           </w:p>
@@ -2147,11 +2321,12 @@
             <w:tcW w:w="8630" w:type="dxa"/>
             <w:tcBorders>
               <w:top w:val="nil"/>
-              <w:left w:val="single" w:sz="4" w:space="0" w:color="auto"/>
+              <w:left w:val="single" w:color="auto" w:sz="4" w:space="0"/>
               <w:bottom w:val="nil"/>
-              <w:right w:val="single" w:sz="4" w:space="0" w:color="auto"/>
+              <w:right w:val="single" w:color="auto" w:sz="4" w:space="0"/>
             </w:tcBorders>
             <w:shd w:val="clear" w:color="auto" w:fill="auto"/>
+            <w:tcMar/>
           </w:tcPr>
           <w:p>
             <w:pPr>
@@ -2181,11 +2356,12 @@
             <w:tcW w:w="8630" w:type="dxa"/>
             <w:tcBorders>
               <w:top w:val="nil"/>
-              <w:left w:val="single" w:sz="4" w:space="0" w:color="auto"/>
+              <w:left w:val="single" w:color="auto" w:sz="4" w:space="0"/>
               <w:bottom w:val="nil"/>
-              <w:right w:val="single" w:sz="4" w:space="0" w:color="auto"/>
+              <w:right w:val="single" w:color="auto" w:sz="4" w:space="0"/>
             </w:tcBorders>
             <w:shd w:val="clear" w:color="auto" w:fill="auto"/>
+            <w:tcMar/>
           </w:tcPr>
           <w:p>
             <w:pPr>
@@ -2299,11 +2475,12 @@
             <w:tcW w:w="8630" w:type="dxa"/>
             <w:tcBorders>
               <w:top w:val="nil"/>
-              <w:left w:val="single" w:sz="4" w:space="0" w:color="auto"/>
-              <w:bottom w:val="single" w:sz="4" w:space="0" w:color="auto"/>
-              <w:right w:val="single" w:sz="4" w:space="0" w:color="auto"/>
+              <w:left w:val="single" w:color="auto" w:sz="4" w:space="0"/>
+              <w:bottom w:val="single" w:color="auto" w:sz="4" w:space="0"/>
+              <w:right w:val="single" w:color="auto" w:sz="4" w:space="0"/>
             </w:tcBorders>
             <w:shd w:val="clear" w:color="auto" w:fill="auto"/>
+            <w:tcMar/>
           </w:tcPr>
           <w:p>
             <w:pPr>
@@ -2338,10 +2515,11 @@
           <w:tcPr>
             <w:tcW w:w="8630" w:type="dxa"/>
             <w:tcBorders>
-              <w:top w:val="single" w:sz="4" w:space="0" w:color="auto"/>
+              <w:top w:val="single" w:color="auto" w:sz="4" w:space="0"/>
               <w:bottom w:val="nil"/>
             </w:tcBorders>
             <w:shd w:val="clear" w:color="auto" w:fill="auto"/>
+            <w:tcMar/>
           </w:tcPr>
           <w:p>
             <w:pPr>
@@ -2382,9 +2560,10 @@
             <w:tcW w:w="8630" w:type="dxa"/>
             <w:tcBorders>
               <w:top w:val="nil"/>
-              <w:bottom w:val="single" w:sz="4" w:space="0" w:color="auto"/>
+              <w:bottom w:val="single" w:color="auto" w:sz="4" w:space="0"/>
             </w:tcBorders>
             <w:shd w:val="clear" w:color="auto" w:fill="auto"/>
+            <w:tcMar/>
           </w:tcPr>
           <w:p>
             <w:pPr>
@@ -2435,10 +2614,11 @@
           <w:tcPr>
             <w:tcW w:w="8630" w:type="dxa"/>
             <w:tcBorders>
-              <w:top w:val="single" w:sz="4" w:space="0" w:color="auto"/>
+              <w:top w:val="single" w:color="auto" w:sz="4" w:space="0"/>
               <w:bottom w:val="nil"/>
             </w:tcBorders>
             <w:shd w:val="clear" w:color="auto" w:fill="auto"/>
+            <w:tcMar/>
           </w:tcPr>
           <w:p>
             <w:pPr>
@@ -2471,9 +2651,10 @@
             <w:tcW w:w="8630" w:type="dxa"/>
             <w:tcBorders>
               <w:top w:val="nil"/>
-              <w:bottom w:val="single" w:sz="4" w:space="0" w:color="auto"/>
+              <w:bottom w:val="single" w:color="auto" w:sz="4" w:space="0"/>
             </w:tcBorders>
             <w:shd w:val="clear" w:color="auto" w:fill="auto"/>
+            <w:tcMar/>
           </w:tcPr>
           <w:p>
             <w:pPr>
@@ -2513,12 +2694,12 @@
       <w:tblPr>
         <w:tblW w:w="0" w:type="auto"/>
         <w:tblBorders>
-          <w:top w:val="single" w:sz="4" w:space="0" w:color="auto"/>
-          <w:left w:val="single" w:sz="4" w:space="0" w:color="auto"/>
-          <w:bottom w:val="single" w:sz="4" w:space="0" w:color="auto"/>
-          <w:right w:val="single" w:sz="4" w:space="0" w:color="auto"/>
-          <w:insideH w:val="single" w:sz="4" w:space="0" w:color="auto"/>
-          <w:insideV w:val="single" w:sz="4" w:space="0" w:color="auto"/>
+          <w:top w:val="single" w:color="auto" w:sz="4" w:space="0"/>
+          <w:left w:val="single" w:color="auto" w:sz="4" w:space="0"/>
+          <w:bottom w:val="single" w:color="auto" w:sz="4" w:space="0"/>
+          <w:right w:val="single" w:color="auto" w:sz="4" w:space="0"/>
+          <w:insideH w:val="single" w:color="auto" w:sz="4" w:space="0"/>
+          <w:insideV w:val="single" w:color="auto" w:sz="4" w:space="0"/>
         </w:tblBorders>
         <w:tblLook w:val="04A0" w:firstRow="1" w:lastRow="0" w:firstColumn="1" w:lastColumn="0" w:noHBand="0" w:noVBand="1"/>
       </w:tblPr>
@@ -2532,9 +2713,10 @@
             <w:tcW w:w="8630" w:type="dxa"/>
             <w:gridSpan w:val="2"/>
             <w:tcBorders>
-              <w:top w:val="single" w:sz="4" w:space="0" w:color="auto"/>
+              <w:top w:val="single" w:color="auto" w:sz="4" w:space="0"/>
             </w:tcBorders>
             <w:shd w:val="clear" w:color="auto" w:fill="auto"/>
+            <w:tcMar/>
           </w:tcPr>
           <w:p>
             <w:pPr>
@@ -2580,6 +2762,7 @@
         <w:tc>
           <w:tcPr>
             <w:tcW w:w="4315" w:type="dxa"/>
+            <w:tcMar/>
           </w:tcPr>
           <w:p>
             <w:pPr>
@@ -2598,7 +2781,21 @@
               <w:rPr>
                 <w:rFonts w:eastAsia="Calibri" w:cs="Tahoma"/>
               </w:rPr>
-              <w:t>________</w:t>
+              <w:t>{</w:t>
+            </w:r>
+            <w:r>
+              <w:rPr>
+                <w:rFonts w:eastAsia="Calibri" w:cs="Tahoma"/>
+                <w:b w:val="1"/>
+                <w:bCs w:val="1"/>
+              </w:rPr>
+              <w:t>DATE_DU_JOUR</w:t>
+            </w:r>
+            <w:r>
+              <w:rPr>
+                <w:rFonts w:eastAsia="Calibri" w:cs="Tahoma"/>
+              </w:rPr>
+              <w:t>}</w:t>
             </w:r>
           </w:p>
           <w:p>
@@ -2616,6 +2813,12 @@
                 <w:rFonts w:eastAsia="Calibri" w:cs="Tahoma"/>
               </w:rPr>
             </w:pPr>
+            <w:r>
+              <w:rPr>
+                <w:rFonts w:eastAsia="Calibri" w:cs="Tahoma"/>
+              </w:rPr>
+              <w:t>{IMAGE SIGNATURE_DIRECTEUR}</w:t>
+            </w:r>
           </w:p>
           <w:p>
             <w:pPr>
@@ -2660,17 +2863,21 @@
               </w:rPr>
             </w:pPr>
             <w:r>
-              <w:rPr>
-                <w:rFonts w:eastAsia="Calibri" w:cs="Tahoma"/>
-                <w:b/>
-              </w:rPr>
-              <w:t>Brigitte Chartrand</w:t>
-            </w:r>
-            <w:r>
-              <w:rPr>
-                <w:rFonts w:eastAsia="Calibri" w:cs="Tahoma"/>
-                <w:b/>
-              </w:rPr>
+              <w:rPr/>
+              <w:t>{</w:t>
+            </w:r>
+            <w:r>
+              <w:rPr>
+                <w:b w:val="1"/>
+                <w:bCs w:val="1"/>
+              </w:rPr>
+              <w:t>NOM_DIRECTEUR</w:t>
+            </w:r>
+            <w:r>
+              <w:rPr/>
+              <w:t>}</w:t>
+            </w:r>
+            <w:r>
               <w:br/>
             </w:r>
             <w:r>
@@ -2710,14 +2917,15 @@
         <w:tc>
           <w:tcPr>
             <w:tcW w:w="4315" w:type="dxa"/>
+            <w:tcMar/>
           </w:tcPr>
           <w:p>
             <w:pPr>
               <w:spacing w:after="0" w:line="240" w:lineRule="auto"/>
               <w:rPr>
                 <w:rFonts w:eastAsia="Calibri" w:cs="Tahoma"/>
-                <w:b/>
-                <w:bCs/>
+                <w:b w:val="1"/>
+                <w:bCs w:val="1"/>
               </w:rPr>
             </w:pPr>
             <w:r>
@@ -2741,10 +2949,24 @@
             <w:r>
               <w:rPr>
                 <w:rFonts w:eastAsia="Calibri" w:cs="Tahoma"/>
-                <w:b/>
-                <w:bCs/>
+              </w:rPr>
+              <w:t>{</w:t>
+            </w:r>
+            <w:r>
+              <w:rPr>
+                <w:rFonts w:eastAsia="Calibri" w:cs="Tahoma"/>
+                <w:b w:val="1"/>
+                <w:bCs w:val="1"/>
               </w:rPr>
               <w:t>DATE_DU_JOUR</w:t>
+            </w:r>
+            <w:r>
+              <w:rPr>
+                <w:rFonts w:eastAsia="Calibri" w:cs="Tahoma"/>
+                <w:b w:val="1"/>
+                <w:bCs w:val="1"/>
+              </w:rPr>
+              <w:t>}</w:t>
             </w:r>
           </w:p>
           <w:p>
@@ -2758,59 +2980,22 @@
           <w:p>
             <w:pPr>
               <w:spacing w:after="0" w:line="240" w:lineRule="auto"/>
+              <w:rPr>
+                <w:rFonts w:eastAsia="Calibri" w:cs="Tahoma"/>
+              </w:rPr>
+            </w:pPr>
+            <w:r>
+              <w:rPr>
+                <w:rFonts w:eastAsia="Calibri" w:cs="Tahoma"/>
+              </w:rPr>
+              <w:t>{IMAGE SIGNATURE_COORDONNATEUR}</w:t>
+            </w:r>
+          </w:p>
+          <w:p>
+            <w:pPr>
+              <w:spacing w:after="0" w:line="240" w:lineRule="auto"/>
               <w:jc w:val="center"/>
-              <w:rPr>
-                <w:rFonts w:eastAsia="Calibri" w:cs="Tahoma"/>
-                <w:noProof/>
-              </w:rPr>
             </w:pPr>
-            <w:r>
-              <w:rPr>
-                <w:rFonts w:eastAsia="Calibri" w:cs="Tahoma"/>
-                <w:noProof/>
-              </w:rPr>
-              <w:drawing>
-                <wp:inline distT="0" distB="0" distL="0" distR="0" wp14:anchorId="7A530E46" wp14:editId="5F57882B">
-                  <wp:extent cx="1504950" cy="340578"/>
-                  <wp:effectExtent l="0" t="0" r="0" b="2540"/>
-                  <wp:docPr id="1852155266" name="Picture 2" descr="A close-up of a black text&#10;&#10;Description automatically generated"/>
-                  <wp:cNvGraphicFramePr>
-                    <a:graphicFrameLocks xmlns:a="http://schemas.openxmlformats.org/drawingml/2006/main" noChangeAspect="1"/>
-                  </wp:cNvGraphicFramePr>
-                  <a:graphic xmlns:a="http://schemas.openxmlformats.org/drawingml/2006/main">
-                    <a:graphicData uri="http://schemas.openxmlformats.org/drawingml/2006/picture">
-                      <pic:pic xmlns:pic="http://schemas.openxmlformats.org/drawingml/2006/picture">
-                        <pic:nvPicPr>
-                          <pic:cNvPr id="1852155266" name="Picture 2" descr="A close-up of a black text&#10;&#10;Description automatically generated"/>
-                          <pic:cNvPicPr/>
-                        </pic:nvPicPr>
-                        <pic:blipFill>
-                          <a:blip r:embed="rId8" cstate="print">
-                            <a:extLst>
-                              <a:ext uri="{28A0092B-C50C-407E-A947-70E740481C1C}">
-                                <a14:useLocalDpi xmlns:a14="http://schemas.microsoft.com/office/drawing/2010/main" val="0"/>
-                              </a:ext>
-                            </a:extLst>
-                          </a:blip>
-                          <a:stretch>
-                            <a:fillRect/>
-                          </a:stretch>
-                        </pic:blipFill>
-                        <pic:spPr>
-                          <a:xfrm>
-                            <a:off x="0" y="0"/>
-                            <a:ext cx="1537728" cy="347996"/>
-                          </a:xfrm>
-                          <a:prstGeom prst="rect">
-                            <a:avLst/>
-                          </a:prstGeom>
-                        </pic:spPr>
-                      </pic:pic>
-                    </a:graphicData>
-                  </a:graphic>
-                </wp:inline>
-              </w:drawing>
-            </w:r>
           </w:p>
           <w:p>
             <w:pPr>
@@ -2835,41 +3020,42 @@
               </w:rPr>
             </w:pPr>
             <w:r>
+              <w:rPr/>
+              <w:t>{</w:t>
+            </w:r>
+            <w:r>
+              <w:rPr>
+                <w:b w:val="1"/>
+                <w:bCs w:val="1"/>
+              </w:rPr>
+              <w:t>NOM_COORDONNATEUR</w:t>
+            </w:r>
+            <w:r>
+              <w:rPr/>
+              <w:t>}</w:t>
+            </w:r>
+            <w:r>
+              <w:br/>
+            </w:r>
+            <w:r>
               <w:rPr>
                 <w:rFonts w:eastAsia="Calibri" w:cs="Tahoma"/>
-                <w:b/>
-              </w:rPr>
-              <w:t>Vincent Drolet</w:t>
+              </w:rPr>
+              <w:t xml:space="preserve">Coordonnateur </w:t>
             </w:r>
             <w:r>
               <w:rPr>
                 <w:rFonts w:eastAsia="Calibri" w:cs="Tahoma"/>
-                <w:b/>
-              </w:rPr>
-              <w:br/>
+              </w:rPr>
+              <w:t>de stage</w:t>
             </w:r>
             <w:r>
               <w:rPr>
                 <w:rFonts w:eastAsia="Calibri" w:cs="Tahoma"/>
               </w:rPr>
-              <w:t xml:space="preserve">Coordonnateur </w:t>
-            </w:r>
-            <w:r>
-              <w:rPr>
-                <w:rFonts w:eastAsia="Calibri" w:cs="Tahoma"/>
-              </w:rPr>
-              <w:t>de stage</w:t>
-            </w:r>
-            <w:r>
-              <w:rPr>
-                <w:rFonts w:eastAsia="Calibri" w:cs="Tahoma"/>
-              </w:rPr>
               <w:t>s informatiques</w:t>
             </w:r>
             <w:r>
-              <w:rPr>
-                <w:rFonts w:eastAsia="Calibri" w:cs="Tahoma"/>
-              </w:rPr>
               <w:br/>
             </w:r>
             <w:r>
@@ -2892,6 +3078,7 @@
         <w:tc>
           <w:tcPr>
             <w:tcW w:w="4315" w:type="dxa"/>
+            <w:tcMar/>
           </w:tcPr>
           <w:p>
             <w:pPr>
@@ -2904,19 +3091,7 @@
               <w:rPr>
                 <w:rFonts w:eastAsia="Calibri" w:cs="Tahoma"/>
               </w:rPr>
-              <w:t>Signé à Longueuil, le ______________</w:t>
-            </w:r>
-            <w:r>
-              <w:rPr>
-                <w:rFonts w:eastAsia="Calibri" w:cs="Tahoma"/>
-              </w:rPr>
-              <w:t>_</w:t>
-            </w:r>
-            <w:r>
-              <w:rPr>
-                <w:rFonts w:eastAsia="Calibri" w:cs="Tahoma"/>
-              </w:rPr>
-              <w:t>___</w:t>
+              <w:t xml:space="preserve">Signé à Longueuil, le </w:t>
             </w:r>
           </w:p>
           <w:p>
@@ -2986,15 +3161,33 @@
               <w:spacing w:after="0" w:line="240" w:lineRule="auto"/>
               <w:rPr>
                 <w:rFonts w:eastAsia="Calibri" w:cs="Tahoma"/>
-                <w:b/>
+                <w:b w:val="1"/>
+                <w:bCs w:val="1"/>
               </w:rPr>
             </w:pPr>
             <w:r>
               <w:rPr>
                 <w:rFonts w:eastAsia="Calibri" w:cs="Tahoma"/>
-                <w:b/>
+                <w:b w:val="1"/>
+                <w:bCs w:val="1"/>
+              </w:rPr>
+              <w:t>{</w:t>
+            </w:r>
+            <w:r>
+              <w:rPr>
+                <w:rFonts w:eastAsia="Calibri" w:cs="Tahoma"/>
+                <w:b w:val="1"/>
+                <w:bCs w:val="1"/>
               </w:rPr>
               <w:t>ETUDIANTNOM</w:t>
+            </w:r>
+            <w:r>
+              <w:rPr>
+                <w:rFonts w:eastAsia="Calibri" w:cs="Tahoma"/>
+                <w:b w:val="1"/>
+                <w:bCs w:val="1"/>
+              </w:rPr>
+              <w:t>}</w:t>
             </w:r>
           </w:p>
           <w:p>
@@ -3024,6 +3217,7 @@
         <w:tc>
           <w:tcPr>
             <w:tcW w:w="4315" w:type="dxa"/>
+            <w:tcMar/>
           </w:tcPr>
           <w:p>
             <w:pPr>
@@ -3037,19 +3231,31 @@
               <w:rPr>
                 <w:rFonts w:eastAsia="Calibri" w:cs="Tahoma"/>
               </w:rPr>
-              <w:t>Signé à _______</w:t>
+              <w:t xml:space="preserve">Signé à </w:t>
             </w:r>
             <w:r>
               <w:rPr>
                 <w:rFonts w:eastAsia="Calibri" w:cs="Tahoma"/>
               </w:rPr>
-              <w:t>______</w:t>
+              <w:t xml:space="preserve">                        </w:t>
             </w:r>
             <w:r>
               <w:rPr>
                 <w:rFonts w:eastAsia="Calibri" w:cs="Tahoma"/>
               </w:rPr>
-              <w:t>__, le _____________</w:t>
+              <w:t xml:space="preserve">  </w:t>
+            </w:r>
+            <w:r>
+              <w:rPr>
+                <w:rFonts w:eastAsia="Calibri" w:cs="Tahoma"/>
+              </w:rPr>
+              <w:t>,</w:t>
+            </w:r>
+            <w:r>
+              <w:rPr>
+                <w:rFonts w:eastAsia="Calibri" w:cs="Tahoma"/>
+              </w:rPr>
+              <w:t xml:space="preserve"> le </w:t>
             </w:r>
           </w:p>
           <w:p>
@@ -3107,18 +3313,33 @@
               <w:spacing w:after="0" w:line="240" w:lineRule="auto"/>
               <w:rPr>
                 <w:rFonts w:eastAsia="Calibri" w:cs="Calibri"/>
-                <w:b/>
-                <w:bCs/>
+                <w:b w:val="1"/>
+                <w:bCs w:val="1"/>
               </w:rPr>
             </w:pPr>
             <w:r>
               <w:rPr>
                 <w:rFonts w:eastAsia="Calibri" w:cs="Calibri"/>
-                <w:b/>
-                <w:bCs/>
-                <w:szCs w:val="22"/>
+                <w:b w:val="1"/>
+                <w:bCs w:val="1"/>
+              </w:rPr>
+              <w:t>{</w:t>
+            </w:r>
+            <w:r>
+              <w:rPr>
+                <w:rFonts w:eastAsia="Calibri" w:cs="Calibri"/>
+                <w:b w:val="1"/>
+                <w:bCs w:val="1"/>
               </w:rPr>
               <w:t>nomRepresentant</w:t>
+            </w:r>
+            <w:r>
+              <w:rPr>
+                <w:rFonts w:eastAsia="Calibri" w:cs="Calibri"/>
+                <w:b w:val="1"/>
+                <w:bCs w:val="1"/>
+              </w:rPr>
+              <w:t>}</w:t>
             </w:r>
           </w:p>
           <w:p>
@@ -3126,18 +3347,33 @@
               <w:spacing w:after="0" w:line="240" w:lineRule="auto"/>
               <w:rPr>
                 <w:rFonts w:eastAsia="Calibri" w:cs="Tahoma"/>
-                <w:b/>
-                <w:bCs/>
+                <w:b w:val="1"/>
+                <w:bCs w:val="1"/>
               </w:rPr>
             </w:pPr>
             <w:r>
               <w:rPr>
                 <w:rFonts w:eastAsia="Calibri" w:cs="Calibri"/>
-                <w:b/>
-                <w:bCs/>
-                <w:szCs w:val="22"/>
+                <w:b w:val="1"/>
+                <w:bCs w:val="1"/>
+              </w:rPr>
+              <w:t>{</w:t>
+            </w:r>
+            <w:r>
+              <w:rPr>
+                <w:rFonts w:eastAsia="Calibri" w:cs="Calibri"/>
+                <w:b w:val="1"/>
+                <w:bCs w:val="1"/>
               </w:rPr>
               <w:t>titreRepresentant</w:t>
+            </w:r>
+            <w:r>
+              <w:rPr>
+                <w:rFonts w:eastAsia="Calibri" w:cs="Calibri"/>
+                <w:b w:val="1"/>
+                <w:bCs w:val="1"/>
+              </w:rPr>
+              <w:t>}</w:t>
             </w:r>
           </w:p>
           <w:p>
@@ -3146,16 +3382,27 @@
               <w:jc w:val="left"/>
               <w:rPr>
                 <w:rFonts w:eastAsia="Calibri" w:cs="Tahoma"/>
-                <w:b/>
+                <w:b w:val="1"/>
+                <w:bCs w:val="1"/>
               </w:rPr>
             </w:pPr>
             <w:r>
               <w:rPr>
                 <w:rFonts w:eastAsia="Calibri" w:cs="Calibri"/>
-                <w:bCs/>
-                <w:szCs w:val="22"/>
+              </w:rPr>
+              <w:t>{</w:t>
+            </w:r>
+            <w:r>
+              <w:rPr>
+                <w:rFonts w:eastAsia="Calibri" w:cs="Calibri"/>
               </w:rPr>
               <w:t>NOMENTREPRISE</w:t>
+            </w:r>
+            <w:r>
+              <w:rPr>
+                <w:rFonts w:eastAsia="Calibri" w:cs="Calibri"/>
+              </w:rPr>
+              <w:t>}</w:t>
             </w:r>
           </w:p>
         </w:tc>
@@ -3195,7 +3442,6 @@
           <w:b/>
           <w:bCs/>
         </w:rPr>
-        <w:lastRenderedPageBreak/>
         <w:t xml:space="preserve">Annexe : </w:t>
       </w:r>
       <w:r>
@@ -3225,13 +3471,25 @@
         <w:rPr>
           <w:rFonts w:eastAsia="Arial"/>
         </w:rPr>
+        <w:t>{</w:t>
+      </w:r>
+      <w:r>
+        <w:rPr>
+          <w:rFonts w:eastAsia="Arial"/>
+        </w:rPr>
         <w:t>MANDAT</w:t>
+      </w:r>
+      <w:r>
+        <w:rPr>
+          <w:rFonts w:eastAsia="Arial"/>
+        </w:rPr>
+        <w:t>}</w:t>
       </w:r>
     </w:p>
     <w:sectPr>
       <w:headerReference w:type="default" r:id="rId9"/>
       <w:footerReference w:type="default" r:id="rId10"/>
-      <w:pgSz w:w="12240" w:h="15840"/>
+      <w:pgSz w:w="12240" w:h="15840" w:orient="portrait"/>
       <w:pgMar w:top="1440" w:right="1800" w:bottom="1440" w:left="1800" w:header="708" w:footer="708" w:gutter="0"/>
       <w:cols w:space="708"/>
       <w:docGrid w:linePitch="360"/>
@@ -3265,8 +3523,8 @@
     <w:tblPr>
       <w:tblW w:w="5004" w:type="pct"/>
       <w:tblBorders>
-        <w:top w:val="single" w:sz="4" w:space="0" w:color="34B616"/>
-        <w:left w:val="single" w:sz="4" w:space="0" w:color="34B616"/>
+        <w:top w:val="single" w:color="34B616" w:sz="4" w:space="0"/>
+        <w:left w:val="single" w:color="34B616" w:sz="4" w:space="0"/>
       </w:tblBorders>
       <w:tblCellMar>
         <w:top w:w="72" w:type="dxa"/>
@@ -3325,6 +3583,13 @@
               <w:szCs w:val="18"/>
             </w:rPr>
             <w:tab/>
+          </w:r>
+          <w:r>
+            <w:rPr>
+              <w:i/>
+              <w:sz w:val="18"/>
+              <w:szCs w:val="18"/>
+            </w:rPr>
             <w:t>Dernière mise à jour : 20</w:t>
           </w:r>
           <w:r>
@@ -3474,7 +3739,7 @@
 </file>
 
 <file path=word/header1.xml><?xml version="1.0" encoding="utf-8"?>
-<w:hdr xmlns:wpc="http://schemas.microsoft.com/office/word/2010/wordprocessingCanvas" xmlns:cx="http://schemas.microsoft.com/office/drawing/2014/chartex" xmlns:cx1="http://schemas.microsoft.com/office/drawing/2015/9/8/chartex" xmlns:cx2="http://schemas.microsoft.com/office/drawing/2015/10/21/chartex" xmlns:cx3="http://schemas.microsoft.com/office/drawing/2016/5/9/chartex" xmlns:cx4="http://schemas.microsoft.com/office/drawing/2016/5/10/chartex" xmlns:cx5="http://schemas.microsoft.com/office/drawing/2016/5/11/chartex" xmlns:cx6="http://schemas.microsoft.com/office/drawing/2016/5/12/chartex" xmlns:cx7="http://schemas.microsoft.com/office/drawing/2016/5/13/chartex" xmlns:cx8="http://schemas.microsoft.com/office/drawing/2016/5/14/chartex" xmlns:mc="http://schemas.openxmlformats.org/markup-compatibility/2006" xmlns:aink="http://schemas.microsoft.com/office/drawing/2016/ink" xmlns:am3d="http://schemas.microsoft.com/office/drawing/2017/model3d" xmlns:o="urn:schemas-microsoft-com:office:office" xmlns:oel="http://schemas.microsoft.com/office/2019/extlst" xmlns:r="http://schemas.openxmlformats.org/officeDocument/2006/relationships" xmlns:m="http://schemas.openxmlformats.org/officeDocument/2006/math" xmlns:v="urn:schemas-microsoft-com:vml" xmlns:wp14="http://schemas.microsoft.com/office/word/2010/wordprocessingDrawing" xmlns:wp="http://schemas.openxmlformats.org/drawingml/2006/wordprocessingDrawing" xmlns:w10="urn:schemas-microsoft-com:office:word" xmlns:w="http://schemas.openxmlformats.org/wordprocessingml/2006/main" xmlns:w14="http://schemas.microsoft.com/office/word/2010/wordml" xmlns:w15="http://schemas.microsoft.com/office/word/2012/wordml" xmlns:w16cex="http://schemas.microsoft.com/office/word/2018/wordml/cex" xmlns:w16cid="http://schemas.microsoft.com/office/word/2016/wordml/cid" xmlns:w16="http://schemas.microsoft.com/office/word/2018/wordml" xmlns:w16du="http://schemas.microsoft.com/office/word/2023/wordml/word16du" xmlns:w16sdtdh="http://schemas.microsoft.com/office/word/2020/wordml/sdtdatahash" xmlns:w16sdtfl="http://schemas.microsoft.com/office/word/2024/wordml/sdtformatlock" xmlns:w16se="http://schemas.microsoft.com/office/word/2015/wordml/symex" xmlns:wpg="http://schemas.microsoft.com/office/word/2010/wordprocessingGroup" xmlns:wpi="http://schemas.microsoft.com/office/word/2010/wordprocessingInk" xmlns:wne="http://schemas.microsoft.com/office/word/2006/wordml" xmlns:wps="http://schemas.microsoft.com/office/word/2010/wordprocessingShape" mc:Ignorable="w14 w15 w16se w16cid w16 w16cex w16sdtdh w16sdtfl w16du wp14">
+<w:hdr xmlns:wpc="http://schemas.microsoft.com/office/word/2010/wordprocessingCanvas" xmlns:cx="http://schemas.microsoft.com/office/drawing/2014/chartex" xmlns:cx1="http://schemas.microsoft.com/office/drawing/2015/9/8/chartex" xmlns:cx2="http://schemas.microsoft.com/office/drawing/2015/10/21/chartex" xmlns:cx3="http://schemas.microsoft.com/office/drawing/2016/5/9/chartex" xmlns:cx4="http://schemas.microsoft.com/office/drawing/2016/5/10/chartex" xmlns:cx5="http://schemas.microsoft.com/office/drawing/2016/5/11/chartex" xmlns:cx6="http://schemas.microsoft.com/office/drawing/2016/5/12/chartex" xmlns:cx7="http://schemas.microsoft.com/office/drawing/2016/5/13/chartex" xmlns:cx8="http://schemas.microsoft.com/office/drawing/2016/5/14/chartex" xmlns:mc="http://schemas.openxmlformats.org/markup-compatibility/2006" xmlns:aink="http://schemas.microsoft.com/office/drawing/2016/ink" xmlns:am3d="http://schemas.microsoft.com/office/drawing/2017/model3d" xmlns:o="urn:schemas-microsoft-com:office:office" xmlns:oel="http://schemas.microsoft.com/office/2019/extlst" xmlns:r="http://schemas.openxmlformats.org/officeDocument/2006/relationships" xmlns:m="http://schemas.openxmlformats.org/officeDocument/2006/math" xmlns:v="urn:schemas-microsoft-com:vml" xmlns:wp14="http://schemas.microsoft.com/office/word/2010/wordprocessingDrawing" xmlns:wp="http://schemas.openxmlformats.org/drawingml/2006/wordprocessingDrawing" xmlns:w10="urn:schemas-microsoft-com:office:word" xmlns:w="http://schemas.openxmlformats.org/wordprocessingml/2006/main" xmlns:w14="http://schemas.microsoft.com/office/word/2010/wordml" xmlns:w15="http://schemas.microsoft.com/office/word/2012/wordml" xmlns:w16cex="http://schemas.microsoft.com/office/word/2018/wordml/cex" xmlns:w16cid="http://schemas.microsoft.com/office/word/2016/wordml/cid" xmlns:w16="http://schemas.microsoft.com/office/word/2018/wordml" xmlns:w16du="http://schemas.microsoft.com/office/word/2023/wordml/word16du" xmlns:w16sdtdh="http://schemas.microsoft.com/office/word/2020/wordml/sdtdatahash" xmlns:w16sdtfl="http://schemas.microsoft.com/office/word/2024/wordml/sdtformatlock" xmlns:w16se="http://schemas.microsoft.com/office/word/2015/wordml/symex" xmlns:wpg="http://schemas.microsoft.com/office/word/2010/wordprocessingGroup" xmlns:wpi="http://schemas.microsoft.com/office/word/2010/wordprocessingInk" xmlns:wne="http://schemas.microsoft.com/office/word/2006/wordml" xmlns:wps="http://schemas.microsoft.com/office/word/2010/wordprocessingShape" xmlns:a="http://schemas.openxmlformats.org/drawingml/2006/main" xmlns:pic="http://schemas.openxmlformats.org/drawingml/2006/picture" xmlns:a14="http://schemas.microsoft.com/office/drawing/2010/main" mc:Ignorable="w14 w15 w16se w16cid w16 w16cex w16sdtdh w16sdtfl w16du wp14">
   <w:p>
     <w:pPr>
       <w:pStyle w:val="Heading1"/>
@@ -3488,9 +3753,9 @@
         <w:noProof/>
       </w:rPr>
     </w:pPr>
-    <w:bookmarkStart w:id="0" w:name="_Toc254829"/>
-    <w:bookmarkStart w:id="1" w:name="_Toc255027"/>
-    <w:bookmarkStart w:id="2" w:name="_Toc31780134"/>
+    <w:bookmarkStart w:name="_Toc254829" w:id="0"/>
+    <w:bookmarkStart w:name="_Toc255027" w:id="1"/>
+    <w:bookmarkStart w:name="_Toc31780134" w:id="2"/>
     <w:r>
       <w:rPr>
         <w:noProof/>
@@ -3601,7 +3866,7 @@
         <w:ind w:left="720" w:hanging="360"/>
       </w:pPr>
       <w:rPr>
-        <w:rFonts w:ascii="Symbol" w:hAnsi="Symbol" w:hint="default"/>
+        <w:rFonts w:hint="default" w:ascii="Symbol" w:hAnsi="Symbol"/>
       </w:rPr>
     </w:lvl>
     <w:lvl w:ilvl="1" w:tplc="0C0C0003">
@@ -3613,7 +3878,7 @@
         <w:ind w:left="1440" w:hanging="360"/>
       </w:pPr>
       <w:rPr>
-        <w:rFonts w:ascii="Courier New" w:hAnsi="Courier New" w:cs="Courier New" w:hint="default"/>
+        <w:rFonts w:hint="default" w:ascii="Courier New" w:hAnsi="Courier New" w:cs="Courier New"/>
       </w:rPr>
     </w:lvl>
     <w:lvl w:ilvl="2" w:tplc="0C0C0005" w:tentative="1">
@@ -3625,7 +3890,7 @@
         <w:ind w:left="2160" w:hanging="360"/>
       </w:pPr>
       <w:rPr>
-        <w:rFonts w:ascii="Wingdings" w:hAnsi="Wingdings" w:hint="default"/>
+        <w:rFonts w:hint="default" w:ascii="Wingdings" w:hAnsi="Wingdings"/>
       </w:rPr>
     </w:lvl>
     <w:lvl w:ilvl="3" w:tplc="0C0C0001" w:tentative="1">
@@ -3637,7 +3902,7 @@
         <w:ind w:left="2880" w:hanging="360"/>
       </w:pPr>
       <w:rPr>
-        <w:rFonts w:ascii="Symbol" w:hAnsi="Symbol" w:hint="default"/>
+        <w:rFonts w:hint="default" w:ascii="Symbol" w:hAnsi="Symbol"/>
       </w:rPr>
     </w:lvl>
     <w:lvl w:ilvl="4" w:tplc="0C0C0003" w:tentative="1">
@@ -3649,7 +3914,7 @@
         <w:ind w:left="3600" w:hanging="360"/>
       </w:pPr>
       <w:rPr>
-        <w:rFonts w:ascii="Courier New" w:hAnsi="Courier New" w:cs="Courier New" w:hint="default"/>
+        <w:rFonts w:hint="default" w:ascii="Courier New" w:hAnsi="Courier New" w:cs="Courier New"/>
       </w:rPr>
     </w:lvl>
     <w:lvl w:ilvl="5" w:tplc="0C0C0005" w:tentative="1">
@@ -3661,7 +3926,7 @@
         <w:ind w:left="4320" w:hanging="360"/>
       </w:pPr>
       <w:rPr>
-        <w:rFonts w:ascii="Wingdings" w:hAnsi="Wingdings" w:hint="default"/>
+        <w:rFonts w:hint="default" w:ascii="Wingdings" w:hAnsi="Wingdings"/>
       </w:rPr>
     </w:lvl>
     <w:lvl w:ilvl="6" w:tplc="0C0C0001" w:tentative="1">
@@ -3673,7 +3938,7 @@
         <w:ind w:left="5040" w:hanging="360"/>
       </w:pPr>
       <w:rPr>
-        <w:rFonts w:ascii="Symbol" w:hAnsi="Symbol" w:hint="default"/>
+        <w:rFonts w:hint="default" w:ascii="Symbol" w:hAnsi="Symbol"/>
       </w:rPr>
     </w:lvl>
     <w:lvl w:ilvl="7" w:tplc="0C0C0003" w:tentative="1">
@@ -3685,7 +3950,7 @@
         <w:ind w:left="5760" w:hanging="360"/>
       </w:pPr>
       <w:rPr>
-        <w:rFonts w:ascii="Courier New" w:hAnsi="Courier New" w:cs="Courier New" w:hint="default"/>
+        <w:rFonts w:hint="default" w:ascii="Courier New" w:hAnsi="Courier New" w:cs="Courier New"/>
       </w:rPr>
     </w:lvl>
     <w:lvl w:ilvl="8" w:tplc="0C0C0005" w:tentative="1">
@@ -3697,7 +3962,7 @@
         <w:ind w:left="6480" w:hanging="360"/>
       </w:pPr>
       <w:rPr>
-        <w:rFonts w:ascii="Wingdings" w:hAnsi="Wingdings" w:hint="default"/>
+        <w:rFonts w:hint="default" w:ascii="Wingdings" w:hAnsi="Wingdings"/>
       </w:rPr>
     </w:lvl>
   </w:abstractNum>
@@ -3717,7 +3982,7 @@
         <w:ind w:left="1044" w:hanging="336"/>
       </w:pPr>
       <w:rPr>
-        <w:rFonts w:ascii="Symbol" w:hAnsi="Symbol" w:hint="default"/>
+        <w:rFonts w:hint="default" w:ascii="Symbol" w:hAnsi="Symbol"/>
         <w:sz w:val="18"/>
       </w:rPr>
     </w:lvl>
@@ -3733,7 +3998,7 @@
         <w:ind w:left="1644" w:hanging="360"/>
       </w:pPr>
       <w:rPr>
-        <w:rFonts w:ascii="Symbol" w:hAnsi="Symbol" w:hint="default"/>
+        <w:rFonts w:hint="default" w:ascii="Symbol" w:hAnsi="Symbol"/>
         <w:sz w:val="18"/>
       </w:rPr>
     </w:lvl>
@@ -3749,7 +4014,7 @@
         <w:ind w:left="2364" w:hanging="360"/>
       </w:pPr>
       <w:rPr>
-        <w:rFonts w:ascii="Wingdings" w:hAnsi="Wingdings" w:hint="default"/>
+        <w:rFonts w:hint="default" w:ascii="Wingdings" w:hAnsi="Wingdings"/>
       </w:rPr>
     </w:lvl>
     <w:lvl w:ilvl="3" w:tplc="040C0001">
@@ -3764,7 +4029,7 @@
         <w:ind w:left="3084" w:hanging="360"/>
       </w:pPr>
       <w:rPr>
-        <w:rFonts w:ascii="Symbol" w:hAnsi="Symbol" w:hint="default"/>
+        <w:rFonts w:hint="default" w:ascii="Symbol" w:hAnsi="Symbol"/>
       </w:rPr>
     </w:lvl>
     <w:lvl w:ilvl="4" w:tplc="040C0003">
@@ -3779,7 +4044,7 @@
         <w:ind w:left="3804" w:hanging="360"/>
       </w:pPr>
       <w:rPr>
-        <w:rFonts w:ascii="Courier New" w:hAnsi="Courier New" w:cs="Times New Roman" w:hint="default"/>
+        <w:rFonts w:hint="default" w:ascii="Courier New" w:hAnsi="Courier New" w:cs="Times New Roman"/>
       </w:rPr>
     </w:lvl>
     <w:lvl w:ilvl="5" w:tplc="040C0005">
@@ -3794,7 +4059,7 @@
         <w:ind w:left="4524" w:hanging="360"/>
       </w:pPr>
       <w:rPr>
-        <w:rFonts w:ascii="Wingdings" w:hAnsi="Wingdings" w:hint="default"/>
+        <w:rFonts w:hint="default" w:ascii="Wingdings" w:hAnsi="Wingdings"/>
       </w:rPr>
     </w:lvl>
     <w:lvl w:ilvl="6" w:tplc="040C0001">
@@ -3809,7 +4074,7 @@
         <w:ind w:left="5244" w:hanging="360"/>
       </w:pPr>
       <w:rPr>
-        <w:rFonts w:ascii="Symbol" w:hAnsi="Symbol" w:hint="default"/>
+        <w:rFonts w:hint="default" w:ascii="Symbol" w:hAnsi="Symbol"/>
       </w:rPr>
     </w:lvl>
     <w:lvl w:ilvl="7" w:tplc="040C0003">
@@ -3824,7 +4089,7 @@
         <w:ind w:left="5964" w:hanging="360"/>
       </w:pPr>
       <w:rPr>
-        <w:rFonts w:ascii="Courier New" w:hAnsi="Courier New" w:cs="Times New Roman" w:hint="default"/>
+        <w:rFonts w:hint="default" w:ascii="Courier New" w:hAnsi="Courier New" w:cs="Times New Roman"/>
       </w:rPr>
     </w:lvl>
     <w:lvl w:ilvl="8" w:tplc="040C0005">
@@ -3839,7 +4104,7 @@
         <w:ind w:left="6684" w:hanging="360"/>
       </w:pPr>
       <w:rPr>
-        <w:rFonts w:ascii="Wingdings" w:hAnsi="Wingdings" w:hint="default"/>
+        <w:rFonts w:hint="default" w:ascii="Wingdings" w:hAnsi="Wingdings"/>
       </w:rPr>
     </w:lvl>
   </w:abstractNum>
@@ -3856,7 +4121,7 @@
         <w:ind w:left="1080" w:hanging="360"/>
       </w:pPr>
       <w:rPr>
-        <w:rFonts w:ascii="Symbol" w:hAnsi="Symbol" w:hint="default"/>
+        <w:rFonts w:hint="default" w:ascii="Symbol" w:hAnsi="Symbol"/>
       </w:rPr>
     </w:lvl>
     <w:lvl w:ilvl="1" w:tplc="0C0C0003" w:tentative="1">
@@ -3868,7 +4133,7 @@
         <w:ind w:left="1800" w:hanging="360"/>
       </w:pPr>
       <w:rPr>
-        <w:rFonts w:ascii="Courier New" w:hAnsi="Courier New" w:cs="Courier New" w:hint="default"/>
+        <w:rFonts w:hint="default" w:ascii="Courier New" w:hAnsi="Courier New" w:cs="Courier New"/>
       </w:rPr>
     </w:lvl>
     <w:lvl w:ilvl="2" w:tplc="0C0C0005" w:tentative="1">
@@ -3880,7 +4145,7 @@
         <w:ind w:left="2520" w:hanging="360"/>
       </w:pPr>
       <w:rPr>
-        <w:rFonts w:ascii="Wingdings" w:hAnsi="Wingdings" w:hint="default"/>
+        <w:rFonts w:hint="default" w:ascii="Wingdings" w:hAnsi="Wingdings"/>
       </w:rPr>
     </w:lvl>
     <w:lvl w:ilvl="3" w:tplc="0C0C0001" w:tentative="1">
@@ -3892,7 +4157,7 @@
         <w:ind w:left="3240" w:hanging="360"/>
       </w:pPr>
       <w:rPr>
-        <w:rFonts w:ascii="Symbol" w:hAnsi="Symbol" w:hint="default"/>
+        <w:rFonts w:hint="default" w:ascii="Symbol" w:hAnsi="Symbol"/>
       </w:rPr>
     </w:lvl>
     <w:lvl w:ilvl="4" w:tplc="0C0C0003" w:tentative="1">
@@ -3904,7 +4169,7 @@
         <w:ind w:left="3960" w:hanging="360"/>
       </w:pPr>
       <w:rPr>
-        <w:rFonts w:ascii="Courier New" w:hAnsi="Courier New" w:cs="Courier New" w:hint="default"/>
+        <w:rFonts w:hint="default" w:ascii="Courier New" w:hAnsi="Courier New" w:cs="Courier New"/>
       </w:rPr>
     </w:lvl>
     <w:lvl w:ilvl="5" w:tplc="0C0C0005" w:tentative="1">
@@ -3916,7 +4181,7 @@
         <w:ind w:left="4680" w:hanging="360"/>
       </w:pPr>
       <w:rPr>
-        <w:rFonts w:ascii="Wingdings" w:hAnsi="Wingdings" w:hint="default"/>
+        <w:rFonts w:hint="default" w:ascii="Wingdings" w:hAnsi="Wingdings"/>
       </w:rPr>
     </w:lvl>
     <w:lvl w:ilvl="6" w:tplc="0C0C0001" w:tentative="1">
@@ -3928,7 +4193,7 @@
         <w:ind w:left="5400" w:hanging="360"/>
       </w:pPr>
       <w:rPr>
-        <w:rFonts w:ascii="Symbol" w:hAnsi="Symbol" w:hint="default"/>
+        <w:rFonts w:hint="default" w:ascii="Symbol" w:hAnsi="Symbol"/>
       </w:rPr>
     </w:lvl>
     <w:lvl w:ilvl="7" w:tplc="0C0C0003" w:tentative="1">
@@ -3940,7 +4205,7 @@
         <w:ind w:left="6120" w:hanging="360"/>
       </w:pPr>
       <w:rPr>
-        <w:rFonts w:ascii="Courier New" w:hAnsi="Courier New" w:cs="Courier New" w:hint="default"/>
+        <w:rFonts w:hint="default" w:ascii="Courier New" w:hAnsi="Courier New" w:cs="Courier New"/>
       </w:rPr>
     </w:lvl>
     <w:lvl w:ilvl="8" w:tplc="0C0C0005" w:tentative="1">
@@ -3952,7 +4217,7 @@
         <w:ind w:left="6840" w:hanging="360"/>
       </w:pPr>
       <w:rPr>
-        <w:rFonts w:ascii="Wingdings" w:hAnsi="Wingdings" w:hint="default"/>
+        <w:rFonts w:hint="default" w:ascii="Wingdings" w:hAnsi="Wingdings"/>
       </w:rPr>
     </w:lvl>
   </w:abstractNum>
@@ -3972,7 +4237,7 @@
         <w:ind w:left="818" w:hanging="336"/>
       </w:pPr>
       <w:rPr>
-        <w:rFonts w:ascii="Courier New" w:hAnsi="Courier New" w:hint="default"/>
+        <w:rFonts w:hint="default" w:ascii="Courier New" w:hAnsi="Courier New"/>
         <w:sz w:val="18"/>
       </w:rPr>
     </w:lvl>
@@ -3988,7 +4253,7 @@
         <w:ind w:left="1418" w:hanging="360"/>
       </w:pPr>
       <w:rPr>
-        <w:rFonts w:ascii="Symbol" w:hAnsi="Symbol" w:hint="default"/>
+        <w:rFonts w:hint="default" w:ascii="Symbol" w:hAnsi="Symbol"/>
         <w:sz w:val="18"/>
       </w:rPr>
     </w:lvl>
@@ -4004,7 +4269,7 @@
         <w:ind w:left="2138" w:hanging="360"/>
       </w:pPr>
       <w:rPr>
-        <w:rFonts w:ascii="Wingdings" w:hAnsi="Wingdings" w:hint="default"/>
+        <w:rFonts w:hint="default" w:ascii="Wingdings" w:hAnsi="Wingdings"/>
       </w:rPr>
     </w:lvl>
     <w:lvl w:ilvl="3" w:tplc="040C0001">
@@ -4019,7 +4284,7 @@
         <w:ind w:left="2858" w:hanging="360"/>
       </w:pPr>
       <w:rPr>
-        <w:rFonts w:ascii="Symbol" w:hAnsi="Symbol" w:hint="default"/>
+        <w:rFonts w:hint="default" w:ascii="Symbol" w:hAnsi="Symbol"/>
       </w:rPr>
     </w:lvl>
     <w:lvl w:ilvl="4" w:tplc="040C0003">
@@ -4034,7 +4299,7 @@
         <w:ind w:left="3578" w:hanging="360"/>
       </w:pPr>
       <w:rPr>
-        <w:rFonts w:ascii="Courier New" w:hAnsi="Courier New" w:cs="Times New Roman" w:hint="default"/>
+        <w:rFonts w:hint="default" w:ascii="Courier New" w:hAnsi="Courier New" w:cs="Times New Roman"/>
       </w:rPr>
     </w:lvl>
     <w:lvl w:ilvl="5" w:tplc="040C0005">
@@ -4049,7 +4314,7 @@
         <w:ind w:left="4298" w:hanging="360"/>
       </w:pPr>
       <w:rPr>
-        <w:rFonts w:ascii="Wingdings" w:hAnsi="Wingdings" w:hint="default"/>
+        <w:rFonts w:hint="default" w:ascii="Wingdings" w:hAnsi="Wingdings"/>
       </w:rPr>
     </w:lvl>
     <w:lvl w:ilvl="6" w:tplc="040C0001">
@@ -4064,7 +4329,7 @@
         <w:ind w:left="5018" w:hanging="360"/>
       </w:pPr>
       <w:rPr>
-        <w:rFonts w:ascii="Symbol" w:hAnsi="Symbol" w:hint="default"/>
+        <w:rFonts w:hint="default" w:ascii="Symbol" w:hAnsi="Symbol"/>
       </w:rPr>
     </w:lvl>
     <w:lvl w:ilvl="7" w:tplc="040C0003">
@@ -4079,7 +4344,7 @@
         <w:ind w:left="5738" w:hanging="360"/>
       </w:pPr>
       <w:rPr>
-        <w:rFonts w:ascii="Courier New" w:hAnsi="Courier New" w:cs="Times New Roman" w:hint="default"/>
+        <w:rFonts w:hint="default" w:ascii="Courier New" w:hAnsi="Courier New" w:cs="Times New Roman"/>
       </w:rPr>
     </w:lvl>
     <w:lvl w:ilvl="8" w:tplc="040C0005">
@@ -4094,7 +4359,7 @@
         <w:ind w:left="6458" w:hanging="360"/>
       </w:pPr>
       <w:rPr>
-        <w:rFonts w:ascii="Wingdings" w:hAnsi="Wingdings" w:hint="default"/>
+        <w:rFonts w:hint="default" w:ascii="Wingdings" w:hAnsi="Wingdings"/>
       </w:rPr>
     </w:lvl>
   </w:abstractNum>
@@ -4111,7 +4376,7 @@
         <w:ind w:left="720" w:hanging="360"/>
       </w:pPr>
       <w:rPr>
-        <w:rFonts w:ascii="Symbol" w:hAnsi="Symbol" w:hint="default"/>
+        <w:rFonts w:hint="default" w:ascii="Symbol" w:hAnsi="Symbol"/>
       </w:rPr>
     </w:lvl>
     <w:lvl w:ilvl="1" w:tplc="0C0C0003">
@@ -4123,7 +4388,7 @@
         <w:ind w:left="1440" w:hanging="360"/>
       </w:pPr>
       <w:rPr>
-        <w:rFonts w:ascii="Courier New" w:hAnsi="Courier New" w:cs="Courier New" w:hint="default"/>
+        <w:rFonts w:hint="default" w:ascii="Courier New" w:hAnsi="Courier New" w:cs="Courier New"/>
       </w:rPr>
     </w:lvl>
     <w:lvl w:ilvl="2" w:tplc="0C0C0005" w:tentative="1">
@@ -4135,7 +4400,7 @@
         <w:ind w:left="2160" w:hanging="360"/>
       </w:pPr>
       <w:rPr>
-        <w:rFonts w:ascii="Wingdings" w:hAnsi="Wingdings" w:hint="default"/>
+        <w:rFonts w:hint="default" w:ascii="Wingdings" w:hAnsi="Wingdings"/>
       </w:rPr>
     </w:lvl>
     <w:lvl w:ilvl="3" w:tplc="0C0C0001" w:tentative="1">
@@ -4147,7 +4412,7 @@
         <w:ind w:left="2880" w:hanging="360"/>
       </w:pPr>
       <w:rPr>
-        <w:rFonts w:ascii="Symbol" w:hAnsi="Symbol" w:hint="default"/>
+        <w:rFonts w:hint="default" w:ascii="Symbol" w:hAnsi="Symbol"/>
       </w:rPr>
     </w:lvl>
     <w:lvl w:ilvl="4" w:tplc="0C0C0003" w:tentative="1">
@@ -4159,7 +4424,7 @@
         <w:ind w:left="3600" w:hanging="360"/>
       </w:pPr>
       <w:rPr>
-        <w:rFonts w:ascii="Courier New" w:hAnsi="Courier New" w:cs="Courier New" w:hint="default"/>
+        <w:rFonts w:hint="default" w:ascii="Courier New" w:hAnsi="Courier New" w:cs="Courier New"/>
       </w:rPr>
     </w:lvl>
     <w:lvl w:ilvl="5" w:tplc="0C0C0005" w:tentative="1">
@@ -4171,7 +4436,7 @@
         <w:ind w:left="4320" w:hanging="360"/>
       </w:pPr>
       <w:rPr>
-        <w:rFonts w:ascii="Wingdings" w:hAnsi="Wingdings" w:hint="default"/>
+        <w:rFonts w:hint="default" w:ascii="Wingdings" w:hAnsi="Wingdings"/>
       </w:rPr>
     </w:lvl>
     <w:lvl w:ilvl="6" w:tplc="0C0C0001" w:tentative="1">
@@ -4183,7 +4448,7 @@
         <w:ind w:left="5040" w:hanging="360"/>
       </w:pPr>
       <w:rPr>
-        <w:rFonts w:ascii="Symbol" w:hAnsi="Symbol" w:hint="default"/>
+        <w:rFonts w:hint="default" w:ascii="Symbol" w:hAnsi="Symbol"/>
       </w:rPr>
     </w:lvl>
     <w:lvl w:ilvl="7" w:tplc="0C0C0003" w:tentative="1">
@@ -4195,7 +4460,7 @@
         <w:ind w:left="5760" w:hanging="360"/>
       </w:pPr>
       <w:rPr>
-        <w:rFonts w:ascii="Courier New" w:hAnsi="Courier New" w:cs="Courier New" w:hint="default"/>
+        <w:rFonts w:hint="default" w:ascii="Courier New" w:hAnsi="Courier New" w:cs="Courier New"/>
       </w:rPr>
     </w:lvl>
     <w:lvl w:ilvl="8" w:tplc="0C0C0005" w:tentative="1">
@@ -4207,7 +4472,7 @@
         <w:ind w:left="6480" w:hanging="360"/>
       </w:pPr>
       <w:rPr>
-        <w:rFonts w:ascii="Wingdings" w:hAnsi="Wingdings" w:hint="default"/>
+        <w:rFonts w:hint="default" w:ascii="Wingdings" w:hAnsi="Wingdings"/>
       </w:rPr>
     </w:lvl>
   </w:abstractNum>
@@ -4224,7 +4489,7 @@
         <w:ind w:left="720" w:hanging="360"/>
       </w:pPr>
       <w:rPr>
-        <w:rFonts w:ascii="Symbol" w:hAnsi="Symbol" w:hint="default"/>
+        <w:rFonts w:hint="default" w:ascii="Symbol" w:hAnsi="Symbol"/>
       </w:rPr>
     </w:lvl>
     <w:lvl w:ilvl="1" w:tplc="0C0C0003" w:tentative="1">
@@ -4236,7 +4501,7 @@
         <w:ind w:left="1440" w:hanging="360"/>
       </w:pPr>
       <w:rPr>
-        <w:rFonts w:ascii="Courier New" w:hAnsi="Courier New" w:cs="Courier New" w:hint="default"/>
+        <w:rFonts w:hint="default" w:ascii="Courier New" w:hAnsi="Courier New" w:cs="Courier New"/>
       </w:rPr>
     </w:lvl>
     <w:lvl w:ilvl="2" w:tplc="0C0C0005" w:tentative="1">
@@ -4248,7 +4513,7 @@
         <w:ind w:left="2160" w:hanging="360"/>
       </w:pPr>
       <w:rPr>
-        <w:rFonts w:ascii="Wingdings" w:hAnsi="Wingdings" w:hint="default"/>
+        <w:rFonts w:hint="default" w:ascii="Wingdings" w:hAnsi="Wingdings"/>
       </w:rPr>
     </w:lvl>
     <w:lvl w:ilvl="3" w:tplc="0C0C0001" w:tentative="1">
@@ -4260,7 +4525,7 @@
         <w:ind w:left="2880" w:hanging="360"/>
       </w:pPr>
       <w:rPr>
-        <w:rFonts w:ascii="Symbol" w:hAnsi="Symbol" w:hint="default"/>
+        <w:rFonts w:hint="default" w:ascii="Symbol" w:hAnsi="Symbol"/>
       </w:rPr>
     </w:lvl>
     <w:lvl w:ilvl="4" w:tplc="0C0C0003" w:tentative="1">
@@ -4272,7 +4537,7 @@
         <w:ind w:left="3600" w:hanging="360"/>
       </w:pPr>
       <w:rPr>
-        <w:rFonts w:ascii="Courier New" w:hAnsi="Courier New" w:cs="Courier New" w:hint="default"/>
+        <w:rFonts w:hint="default" w:ascii="Courier New" w:hAnsi="Courier New" w:cs="Courier New"/>
       </w:rPr>
     </w:lvl>
     <w:lvl w:ilvl="5" w:tplc="0C0C0005" w:tentative="1">
@@ -4284,7 +4549,7 @@
         <w:ind w:left="4320" w:hanging="360"/>
       </w:pPr>
       <w:rPr>
-        <w:rFonts w:ascii="Wingdings" w:hAnsi="Wingdings" w:hint="default"/>
+        <w:rFonts w:hint="default" w:ascii="Wingdings" w:hAnsi="Wingdings"/>
       </w:rPr>
     </w:lvl>
     <w:lvl w:ilvl="6" w:tplc="0C0C0001" w:tentative="1">
@@ -4296,7 +4561,7 @@
         <w:ind w:left="5040" w:hanging="360"/>
       </w:pPr>
       <w:rPr>
-        <w:rFonts w:ascii="Symbol" w:hAnsi="Symbol" w:hint="default"/>
+        <w:rFonts w:hint="default" w:ascii="Symbol" w:hAnsi="Symbol"/>
       </w:rPr>
     </w:lvl>
     <w:lvl w:ilvl="7" w:tplc="0C0C0003" w:tentative="1">
@@ -4308,7 +4573,7 @@
         <w:ind w:left="5760" w:hanging="360"/>
       </w:pPr>
       <w:rPr>
-        <w:rFonts w:ascii="Courier New" w:hAnsi="Courier New" w:cs="Courier New" w:hint="default"/>
+        <w:rFonts w:hint="default" w:ascii="Courier New" w:hAnsi="Courier New" w:cs="Courier New"/>
       </w:rPr>
     </w:lvl>
     <w:lvl w:ilvl="8" w:tplc="0C0C0005" w:tentative="1">
@@ -4320,7 +4585,7 @@
         <w:ind w:left="6480" w:hanging="360"/>
       </w:pPr>
       <w:rPr>
-        <w:rFonts w:ascii="Wingdings" w:hAnsi="Wingdings" w:hint="default"/>
+        <w:rFonts w:hint="default" w:ascii="Wingdings" w:hAnsi="Wingdings"/>
       </w:rPr>
     </w:lvl>
   </w:abstractNum>
@@ -4337,7 +4602,7 @@
         <w:ind w:left="720" w:hanging="360"/>
       </w:pPr>
       <w:rPr>
-        <w:rFonts w:ascii="Symbol" w:hAnsi="Symbol" w:hint="default"/>
+        <w:rFonts w:hint="default" w:ascii="Symbol" w:hAnsi="Symbol"/>
       </w:rPr>
     </w:lvl>
     <w:lvl w:ilvl="1" w:tplc="0C0C0003">
@@ -4349,7 +4614,7 @@
         <w:ind w:left="1440" w:hanging="360"/>
       </w:pPr>
       <w:rPr>
-        <w:rFonts w:ascii="Courier New" w:hAnsi="Courier New" w:cs="Courier New" w:hint="default"/>
+        <w:rFonts w:hint="default" w:ascii="Courier New" w:hAnsi="Courier New" w:cs="Courier New"/>
       </w:rPr>
     </w:lvl>
     <w:lvl w:ilvl="2" w:tplc="0C0C0005" w:tentative="1">
@@ -4361,7 +4626,7 @@
         <w:ind w:left="2160" w:hanging="360"/>
       </w:pPr>
       <w:rPr>
-        <w:rFonts w:ascii="Wingdings" w:hAnsi="Wingdings" w:hint="default"/>
+        <w:rFonts w:hint="default" w:ascii="Wingdings" w:hAnsi="Wingdings"/>
       </w:rPr>
     </w:lvl>
     <w:lvl w:ilvl="3" w:tplc="0C0C0001" w:tentative="1">
@@ -4373,7 +4638,7 @@
         <w:ind w:left="2880" w:hanging="360"/>
       </w:pPr>
       <w:rPr>
-        <w:rFonts w:ascii="Symbol" w:hAnsi="Symbol" w:hint="default"/>
+        <w:rFonts w:hint="default" w:ascii="Symbol" w:hAnsi="Symbol"/>
       </w:rPr>
     </w:lvl>
     <w:lvl w:ilvl="4" w:tplc="0C0C0003" w:tentative="1">
@@ -4385,7 +4650,7 @@
         <w:ind w:left="3600" w:hanging="360"/>
       </w:pPr>
       <w:rPr>
-        <w:rFonts w:ascii="Courier New" w:hAnsi="Courier New" w:cs="Courier New" w:hint="default"/>
+        <w:rFonts w:hint="default" w:ascii="Courier New" w:hAnsi="Courier New" w:cs="Courier New"/>
       </w:rPr>
     </w:lvl>
     <w:lvl w:ilvl="5" w:tplc="0C0C0005" w:tentative="1">
@@ -4397,7 +4662,7 @@
         <w:ind w:left="4320" w:hanging="360"/>
       </w:pPr>
       <w:rPr>
-        <w:rFonts w:ascii="Wingdings" w:hAnsi="Wingdings" w:hint="default"/>
+        <w:rFonts w:hint="default" w:ascii="Wingdings" w:hAnsi="Wingdings"/>
       </w:rPr>
     </w:lvl>
     <w:lvl w:ilvl="6" w:tplc="0C0C0001" w:tentative="1">
@@ -4409,7 +4674,7 @@
         <w:ind w:left="5040" w:hanging="360"/>
       </w:pPr>
       <w:rPr>
-        <w:rFonts w:ascii="Symbol" w:hAnsi="Symbol" w:hint="default"/>
+        <w:rFonts w:hint="default" w:ascii="Symbol" w:hAnsi="Symbol"/>
       </w:rPr>
     </w:lvl>
     <w:lvl w:ilvl="7" w:tplc="0C0C0003" w:tentative="1">
@@ -4421,7 +4686,7 @@
         <w:ind w:left="5760" w:hanging="360"/>
       </w:pPr>
       <w:rPr>
-        <w:rFonts w:ascii="Courier New" w:hAnsi="Courier New" w:cs="Courier New" w:hint="default"/>
+        <w:rFonts w:hint="default" w:ascii="Courier New" w:hAnsi="Courier New" w:cs="Courier New"/>
       </w:rPr>
     </w:lvl>
     <w:lvl w:ilvl="8" w:tplc="0C0C0005" w:tentative="1">
@@ -4433,7 +4698,7 @@
         <w:ind w:left="6480" w:hanging="360"/>
       </w:pPr>
       <w:rPr>
-        <w:rFonts w:ascii="Wingdings" w:hAnsi="Wingdings" w:hint="default"/>
+        <w:rFonts w:hint="default" w:ascii="Wingdings" w:hAnsi="Wingdings"/>
       </w:rPr>
     </w:lvl>
   </w:abstractNum>
@@ -4450,7 +4715,7 @@
         <w:ind w:left="720" w:hanging="360"/>
       </w:pPr>
       <w:rPr>
-        <w:rFonts w:ascii="Symbol" w:hAnsi="Symbol" w:hint="default"/>
+        <w:rFonts w:hint="default" w:ascii="Symbol" w:hAnsi="Symbol"/>
       </w:rPr>
     </w:lvl>
     <w:lvl w:ilvl="1" w:tplc="0C0C0003" w:tentative="1">
@@ -4462,7 +4727,7 @@
         <w:ind w:left="1440" w:hanging="360"/>
       </w:pPr>
       <w:rPr>
-        <w:rFonts w:ascii="Courier New" w:hAnsi="Courier New" w:cs="Courier New" w:hint="default"/>
+        <w:rFonts w:hint="default" w:ascii="Courier New" w:hAnsi="Courier New" w:cs="Courier New"/>
       </w:rPr>
     </w:lvl>
     <w:lvl w:ilvl="2" w:tplc="0C0C0005" w:tentative="1">
@@ -4474,7 +4739,7 @@
         <w:ind w:left="2160" w:hanging="360"/>
       </w:pPr>
       <w:rPr>
-        <w:rFonts w:ascii="Wingdings" w:hAnsi="Wingdings" w:hint="default"/>
+        <w:rFonts w:hint="default" w:ascii="Wingdings" w:hAnsi="Wingdings"/>
       </w:rPr>
     </w:lvl>
     <w:lvl w:ilvl="3" w:tplc="0C0C0001" w:tentative="1">
@@ -4486,7 +4751,7 @@
         <w:ind w:left="2880" w:hanging="360"/>
       </w:pPr>
       <w:rPr>
-        <w:rFonts w:ascii="Symbol" w:hAnsi="Symbol" w:hint="default"/>
+        <w:rFonts w:hint="default" w:ascii="Symbol" w:hAnsi="Symbol"/>
       </w:rPr>
     </w:lvl>
     <w:lvl w:ilvl="4" w:tplc="0C0C0003" w:tentative="1">
@@ -4498,7 +4763,7 @@
         <w:ind w:left="3600" w:hanging="360"/>
       </w:pPr>
       <w:rPr>
-        <w:rFonts w:ascii="Courier New" w:hAnsi="Courier New" w:cs="Courier New" w:hint="default"/>
+        <w:rFonts w:hint="default" w:ascii="Courier New" w:hAnsi="Courier New" w:cs="Courier New"/>
       </w:rPr>
     </w:lvl>
     <w:lvl w:ilvl="5" w:tplc="0C0C0005" w:tentative="1">
@@ -4510,7 +4775,7 @@
         <w:ind w:left="4320" w:hanging="360"/>
       </w:pPr>
       <w:rPr>
-        <w:rFonts w:ascii="Wingdings" w:hAnsi="Wingdings" w:hint="default"/>
+        <w:rFonts w:hint="default" w:ascii="Wingdings" w:hAnsi="Wingdings"/>
       </w:rPr>
     </w:lvl>
     <w:lvl w:ilvl="6" w:tplc="0C0C0001" w:tentative="1">
@@ -4522,7 +4787,7 @@
         <w:ind w:left="5040" w:hanging="360"/>
       </w:pPr>
       <w:rPr>
-        <w:rFonts w:ascii="Symbol" w:hAnsi="Symbol" w:hint="default"/>
+        <w:rFonts w:hint="default" w:ascii="Symbol" w:hAnsi="Symbol"/>
       </w:rPr>
     </w:lvl>
     <w:lvl w:ilvl="7" w:tplc="0C0C0003" w:tentative="1">
@@ -4534,7 +4799,7 @@
         <w:ind w:left="5760" w:hanging="360"/>
       </w:pPr>
       <w:rPr>
-        <w:rFonts w:ascii="Courier New" w:hAnsi="Courier New" w:cs="Courier New" w:hint="default"/>
+        <w:rFonts w:hint="default" w:ascii="Courier New" w:hAnsi="Courier New" w:cs="Courier New"/>
       </w:rPr>
     </w:lvl>
     <w:lvl w:ilvl="8" w:tplc="0C0C0005" w:tentative="1">
@@ -4546,7 +4811,7 @@
         <w:ind w:left="6480" w:hanging="360"/>
       </w:pPr>
       <w:rPr>
-        <w:rFonts w:ascii="Wingdings" w:hAnsi="Wingdings" w:hint="default"/>
+        <w:rFonts w:hint="default" w:ascii="Wingdings" w:hAnsi="Wingdings"/>
       </w:rPr>
     </w:lvl>
   </w:abstractNum>
@@ -4563,7 +4828,7 @@
         <w:ind w:left="720" w:hanging="360"/>
       </w:pPr>
       <w:rPr>
-        <w:rFonts w:ascii="Symbol" w:hAnsi="Symbol" w:hint="default"/>
+        <w:rFonts w:hint="default" w:ascii="Symbol" w:hAnsi="Symbol"/>
       </w:rPr>
     </w:lvl>
     <w:lvl w:ilvl="1" w:tplc="0C0C0003" w:tentative="1">
@@ -4575,7 +4840,7 @@
         <w:ind w:left="1440" w:hanging="360"/>
       </w:pPr>
       <w:rPr>
-        <w:rFonts w:ascii="Courier New" w:hAnsi="Courier New" w:cs="Courier New" w:hint="default"/>
+        <w:rFonts w:hint="default" w:ascii="Courier New" w:hAnsi="Courier New" w:cs="Courier New"/>
       </w:rPr>
     </w:lvl>
     <w:lvl w:ilvl="2" w:tplc="0C0C0005" w:tentative="1">
@@ -4587,7 +4852,7 @@
         <w:ind w:left="2160" w:hanging="360"/>
       </w:pPr>
       <w:rPr>
-        <w:rFonts w:ascii="Wingdings" w:hAnsi="Wingdings" w:hint="default"/>
+        <w:rFonts w:hint="default" w:ascii="Wingdings" w:hAnsi="Wingdings"/>
       </w:rPr>
     </w:lvl>
     <w:lvl w:ilvl="3" w:tplc="0C0C0001" w:tentative="1">
@@ -4599,7 +4864,7 @@
         <w:ind w:left="2880" w:hanging="360"/>
       </w:pPr>
       <w:rPr>
-        <w:rFonts w:ascii="Symbol" w:hAnsi="Symbol" w:hint="default"/>
+        <w:rFonts w:hint="default" w:ascii="Symbol" w:hAnsi="Symbol"/>
       </w:rPr>
     </w:lvl>
     <w:lvl w:ilvl="4" w:tplc="0C0C0003" w:tentative="1">
@@ -4611,7 +4876,7 @@
         <w:ind w:left="3600" w:hanging="360"/>
       </w:pPr>
       <w:rPr>
-        <w:rFonts w:ascii="Courier New" w:hAnsi="Courier New" w:cs="Courier New" w:hint="default"/>
+        <w:rFonts w:hint="default" w:ascii="Courier New" w:hAnsi="Courier New" w:cs="Courier New"/>
       </w:rPr>
     </w:lvl>
     <w:lvl w:ilvl="5" w:tplc="0C0C0005" w:tentative="1">
@@ -4623,7 +4888,7 @@
         <w:ind w:left="4320" w:hanging="360"/>
       </w:pPr>
       <w:rPr>
-        <w:rFonts w:ascii="Wingdings" w:hAnsi="Wingdings" w:hint="default"/>
+        <w:rFonts w:hint="default" w:ascii="Wingdings" w:hAnsi="Wingdings"/>
       </w:rPr>
     </w:lvl>
     <w:lvl w:ilvl="6" w:tplc="0C0C0001" w:tentative="1">
@@ -4635,7 +4900,7 @@
         <w:ind w:left="5040" w:hanging="360"/>
       </w:pPr>
       <w:rPr>
-        <w:rFonts w:ascii="Symbol" w:hAnsi="Symbol" w:hint="default"/>
+        <w:rFonts w:hint="default" w:ascii="Symbol" w:hAnsi="Symbol"/>
       </w:rPr>
     </w:lvl>
     <w:lvl w:ilvl="7" w:tplc="0C0C0003" w:tentative="1">
@@ -4647,7 +4912,7 @@
         <w:ind w:left="5760" w:hanging="360"/>
       </w:pPr>
       <w:rPr>
-        <w:rFonts w:ascii="Courier New" w:hAnsi="Courier New" w:cs="Courier New" w:hint="default"/>
+        <w:rFonts w:hint="default" w:ascii="Courier New" w:hAnsi="Courier New" w:cs="Courier New"/>
       </w:rPr>
     </w:lvl>
     <w:lvl w:ilvl="8" w:tplc="0C0C0005" w:tentative="1">
@@ -4659,7 +4924,7 @@
         <w:ind w:left="6480" w:hanging="360"/>
       </w:pPr>
       <w:rPr>
-        <w:rFonts w:ascii="Wingdings" w:hAnsi="Wingdings" w:hint="default"/>
+        <w:rFonts w:hint="default" w:ascii="Wingdings" w:hAnsi="Wingdings"/>
       </w:rPr>
     </w:lvl>
   </w:abstractNum>
@@ -4797,7 +5062,7 @@
         <w:ind w:left="1440" w:hanging="360"/>
       </w:pPr>
       <w:rPr>
-        <w:rFonts w:ascii="Symbol" w:hAnsi="Symbol" w:hint="default"/>
+        <w:rFonts w:hint="default" w:ascii="Symbol" w:hAnsi="Symbol"/>
       </w:rPr>
     </w:lvl>
     <w:lvl w:ilvl="1" w:tplc="0C0C0003" w:tentative="1">
@@ -4809,7 +5074,7 @@
         <w:ind w:left="2160" w:hanging="360"/>
       </w:pPr>
       <w:rPr>
-        <w:rFonts w:ascii="Courier New" w:hAnsi="Courier New" w:cs="Courier New" w:hint="default"/>
+        <w:rFonts w:hint="default" w:ascii="Courier New" w:hAnsi="Courier New" w:cs="Courier New"/>
       </w:rPr>
     </w:lvl>
     <w:lvl w:ilvl="2" w:tplc="0C0C0005" w:tentative="1">
@@ -4821,7 +5086,7 @@
         <w:ind w:left="2880" w:hanging="360"/>
       </w:pPr>
       <w:rPr>
-        <w:rFonts w:ascii="Wingdings" w:hAnsi="Wingdings" w:hint="default"/>
+        <w:rFonts w:hint="default" w:ascii="Wingdings" w:hAnsi="Wingdings"/>
       </w:rPr>
     </w:lvl>
     <w:lvl w:ilvl="3" w:tplc="0C0C0001" w:tentative="1">
@@ -4833,7 +5098,7 @@
         <w:ind w:left="3600" w:hanging="360"/>
       </w:pPr>
       <w:rPr>
-        <w:rFonts w:ascii="Symbol" w:hAnsi="Symbol" w:hint="default"/>
+        <w:rFonts w:hint="default" w:ascii="Symbol" w:hAnsi="Symbol"/>
       </w:rPr>
     </w:lvl>
     <w:lvl w:ilvl="4" w:tplc="0C0C0003" w:tentative="1">
@@ -4845,7 +5110,7 @@
         <w:ind w:left="4320" w:hanging="360"/>
       </w:pPr>
       <w:rPr>
-        <w:rFonts w:ascii="Courier New" w:hAnsi="Courier New" w:cs="Courier New" w:hint="default"/>
+        <w:rFonts w:hint="default" w:ascii="Courier New" w:hAnsi="Courier New" w:cs="Courier New"/>
       </w:rPr>
     </w:lvl>
     <w:lvl w:ilvl="5" w:tplc="0C0C0005" w:tentative="1">
@@ -4857,7 +5122,7 @@
         <w:ind w:left="5040" w:hanging="360"/>
       </w:pPr>
       <w:rPr>
-        <w:rFonts w:ascii="Wingdings" w:hAnsi="Wingdings" w:hint="default"/>
+        <w:rFonts w:hint="default" w:ascii="Wingdings" w:hAnsi="Wingdings"/>
       </w:rPr>
     </w:lvl>
     <w:lvl w:ilvl="6" w:tplc="0C0C0001" w:tentative="1">
@@ -4869,7 +5134,7 @@
         <w:ind w:left="5760" w:hanging="360"/>
       </w:pPr>
       <w:rPr>
-        <w:rFonts w:ascii="Symbol" w:hAnsi="Symbol" w:hint="default"/>
+        <w:rFonts w:hint="default" w:ascii="Symbol" w:hAnsi="Symbol"/>
       </w:rPr>
     </w:lvl>
     <w:lvl w:ilvl="7" w:tplc="0C0C0003" w:tentative="1">
@@ -4881,7 +5146,7 @@
         <w:ind w:left="6480" w:hanging="360"/>
       </w:pPr>
       <w:rPr>
-        <w:rFonts w:ascii="Courier New" w:hAnsi="Courier New" w:cs="Courier New" w:hint="default"/>
+        <w:rFonts w:hint="default" w:ascii="Courier New" w:hAnsi="Courier New" w:cs="Courier New"/>
       </w:rPr>
     </w:lvl>
     <w:lvl w:ilvl="8" w:tplc="0C0C0005" w:tentative="1">
@@ -4893,7 +5158,7 @@
         <w:ind w:left="7200" w:hanging="360"/>
       </w:pPr>
       <w:rPr>
-        <w:rFonts w:ascii="Wingdings" w:hAnsi="Wingdings" w:hint="default"/>
+        <w:rFonts w:hint="default" w:ascii="Wingdings" w:hAnsi="Wingdings"/>
       </w:rPr>
     </w:lvl>
   </w:abstractNum>
@@ -4910,7 +5175,7 @@
         <w:ind w:left="720" w:hanging="360"/>
       </w:pPr>
       <w:rPr>
-        <w:rFonts w:ascii="Symbol" w:hAnsi="Symbol" w:hint="default"/>
+        <w:rFonts w:hint="default" w:ascii="Symbol" w:hAnsi="Symbol"/>
       </w:rPr>
     </w:lvl>
     <w:lvl w:ilvl="1" w:tplc="0C0C0003">
@@ -4922,7 +5187,7 @@
         <w:ind w:left="1440" w:hanging="360"/>
       </w:pPr>
       <w:rPr>
-        <w:rFonts w:ascii="Courier New" w:hAnsi="Courier New" w:cs="Courier New" w:hint="default"/>
+        <w:rFonts w:hint="default" w:ascii="Courier New" w:hAnsi="Courier New" w:cs="Courier New"/>
       </w:rPr>
     </w:lvl>
     <w:lvl w:ilvl="2" w:tplc="0C0C0005" w:tentative="1">
@@ -4934,7 +5199,7 @@
         <w:ind w:left="2160" w:hanging="360"/>
       </w:pPr>
       <w:rPr>
-        <w:rFonts w:ascii="Wingdings" w:hAnsi="Wingdings" w:hint="default"/>
+        <w:rFonts w:hint="default" w:ascii="Wingdings" w:hAnsi="Wingdings"/>
       </w:rPr>
     </w:lvl>
     <w:lvl w:ilvl="3" w:tplc="0C0C0001" w:tentative="1">
@@ -4946,7 +5211,7 @@
         <w:ind w:left="2880" w:hanging="360"/>
       </w:pPr>
       <w:rPr>
-        <w:rFonts w:ascii="Symbol" w:hAnsi="Symbol" w:hint="default"/>
+        <w:rFonts w:hint="default" w:ascii="Symbol" w:hAnsi="Symbol"/>
       </w:rPr>
     </w:lvl>
     <w:lvl w:ilvl="4" w:tplc="0C0C0003" w:tentative="1">
@@ -4958,7 +5223,7 @@
         <w:ind w:left="3600" w:hanging="360"/>
       </w:pPr>
       <w:rPr>
-        <w:rFonts w:ascii="Courier New" w:hAnsi="Courier New" w:cs="Courier New" w:hint="default"/>
+        <w:rFonts w:hint="default" w:ascii="Courier New" w:hAnsi="Courier New" w:cs="Courier New"/>
       </w:rPr>
     </w:lvl>
     <w:lvl w:ilvl="5" w:tplc="0C0C0005" w:tentative="1">
@@ -4970,7 +5235,7 @@
         <w:ind w:left="4320" w:hanging="360"/>
       </w:pPr>
       <w:rPr>
-        <w:rFonts w:ascii="Wingdings" w:hAnsi="Wingdings" w:hint="default"/>
+        <w:rFonts w:hint="default" w:ascii="Wingdings" w:hAnsi="Wingdings"/>
       </w:rPr>
     </w:lvl>
     <w:lvl w:ilvl="6" w:tplc="0C0C0001" w:tentative="1">
@@ -4982,7 +5247,7 @@
         <w:ind w:left="5040" w:hanging="360"/>
       </w:pPr>
       <w:rPr>
-        <w:rFonts w:ascii="Symbol" w:hAnsi="Symbol" w:hint="default"/>
+        <w:rFonts w:hint="default" w:ascii="Symbol" w:hAnsi="Symbol"/>
       </w:rPr>
     </w:lvl>
     <w:lvl w:ilvl="7" w:tplc="0C0C0003" w:tentative="1">
@@ -4994,7 +5259,7 @@
         <w:ind w:left="5760" w:hanging="360"/>
       </w:pPr>
       <w:rPr>
-        <w:rFonts w:ascii="Courier New" w:hAnsi="Courier New" w:cs="Courier New" w:hint="default"/>
+        <w:rFonts w:hint="default" w:ascii="Courier New" w:hAnsi="Courier New" w:cs="Courier New"/>
       </w:rPr>
     </w:lvl>
     <w:lvl w:ilvl="8" w:tplc="0C0C0005" w:tentative="1">
@@ -5006,7 +5271,7 @@
         <w:ind w:left="6480" w:hanging="360"/>
       </w:pPr>
       <w:rPr>
-        <w:rFonts w:ascii="Wingdings" w:hAnsi="Wingdings" w:hint="default"/>
+        <w:rFonts w:hint="default" w:ascii="Wingdings" w:hAnsi="Wingdings"/>
       </w:rPr>
     </w:lvl>
   </w:abstractNum>
@@ -5023,7 +5288,7 @@
         <w:ind w:left="1146" w:hanging="360"/>
       </w:pPr>
       <w:rPr>
-        <w:rFonts w:ascii="Courier New" w:hAnsi="Courier New" w:hint="default"/>
+        <w:rFonts w:hint="default" w:ascii="Courier New" w:hAnsi="Courier New"/>
       </w:rPr>
     </w:lvl>
     <w:lvl w:ilvl="1" w:tplc="0C0C0003" w:tentative="1">
@@ -5035,7 +5300,7 @@
         <w:ind w:left="1866" w:hanging="360"/>
       </w:pPr>
       <w:rPr>
-        <w:rFonts w:ascii="Courier New" w:hAnsi="Courier New" w:cs="Courier New" w:hint="default"/>
+        <w:rFonts w:hint="default" w:ascii="Courier New" w:hAnsi="Courier New" w:cs="Courier New"/>
       </w:rPr>
     </w:lvl>
     <w:lvl w:ilvl="2" w:tplc="0C0C0005" w:tentative="1">
@@ -5047,7 +5312,7 @@
         <w:ind w:left="2586" w:hanging="360"/>
       </w:pPr>
       <w:rPr>
-        <w:rFonts w:ascii="Wingdings" w:hAnsi="Wingdings" w:hint="default"/>
+        <w:rFonts w:hint="default" w:ascii="Wingdings" w:hAnsi="Wingdings"/>
       </w:rPr>
     </w:lvl>
     <w:lvl w:ilvl="3" w:tplc="0C0C0001" w:tentative="1">
@@ -5059,7 +5324,7 @@
         <w:ind w:left="3306" w:hanging="360"/>
       </w:pPr>
       <w:rPr>
-        <w:rFonts w:ascii="Symbol" w:hAnsi="Symbol" w:hint="default"/>
+        <w:rFonts w:hint="default" w:ascii="Symbol" w:hAnsi="Symbol"/>
       </w:rPr>
     </w:lvl>
     <w:lvl w:ilvl="4" w:tplc="0C0C0003" w:tentative="1">
@@ -5071,7 +5336,7 @@
         <w:ind w:left="4026" w:hanging="360"/>
       </w:pPr>
       <w:rPr>
-        <w:rFonts w:ascii="Courier New" w:hAnsi="Courier New" w:cs="Courier New" w:hint="default"/>
+        <w:rFonts w:hint="default" w:ascii="Courier New" w:hAnsi="Courier New" w:cs="Courier New"/>
       </w:rPr>
     </w:lvl>
     <w:lvl w:ilvl="5" w:tplc="0C0C0005" w:tentative="1">
@@ -5083,7 +5348,7 @@
         <w:ind w:left="4746" w:hanging="360"/>
       </w:pPr>
       <w:rPr>
-        <w:rFonts w:ascii="Wingdings" w:hAnsi="Wingdings" w:hint="default"/>
+        <w:rFonts w:hint="default" w:ascii="Wingdings" w:hAnsi="Wingdings"/>
       </w:rPr>
     </w:lvl>
     <w:lvl w:ilvl="6" w:tplc="0C0C0001" w:tentative="1">
@@ -5095,7 +5360,7 @@
         <w:ind w:left="5466" w:hanging="360"/>
       </w:pPr>
       <w:rPr>
-        <w:rFonts w:ascii="Symbol" w:hAnsi="Symbol" w:hint="default"/>
+        <w:rFonts w:hint="default" w:ascii="Symbol" w:hAnsi="Symbol"/>
       </w:rPr>
     </w:lvl>
     <w:lvl w:ilvl="7" w:tplc="0C0C0003" w:tentative="1">
@@ -5107,7 +5372,7 @@
         <w:ind w:left="6186" w:hanging="360"/>
       </w:pPr>
       <w:rPr>
-        <w:rFonts w:ascii="Courier New" w:hAnsi="Courier New" w:cs="Courier New" w:hint="default"/>
+        <w:rFonts w:hint="default" w:ascii="Courier New" w:hAnsi="Courier New" w:cs="Courier New"/>
       </w:rPr>
     </w:lvl>
     <w:lvl w:ilvl="8" w:tplc="0C0C0005" w:tentative="1">
@@ -5119,7 +5384,7 @@
         <w:ind w:left="6906" w:hanging="360"/>
       </w:pPr>
       <w:rPr>
-        <w:rFonts w:ascii="Wingdings" w:hAnsi="Wingdings" w:hint="default"/>
+        <w:rFonts w:hint="default" w:ascii="Wingdings" w:hAnsi="Wingdings"/>
       </w:rPr>
     </w:lvl>
   </w:abstractNum>
@@ -5135,7 +5400,7 @@
         <w:ind w:left="1428" w:hanging="360"/>
       </w:pPr>
       <w:rPr>
-        <w:rFonts w:ascii="Arial" w:eastAsia="Times New Roman" w:hAnsi="Arial" w:cs="Times New Roman" w:hint="default"/>
+        <w:rFonts w:hint="default" w:ascii="Arial" w:hAnsi="Arial" w:eastAsia="Times New Roman" w:cs="Times New Roman"/>
       </w:rPr>
     </w:lvl>
     <w:lvl w:ilvl="1" w:tplc="0C0C0003">
@@ -5147,7 +5412,7 @@
         <w:ind w:left="2148" w:hanging="360"/>
       </w:pPr>
       <w:rPr>
-        <w:rFonts w:ascii="Courier New" w:hAnsi="Courier New" w:cs="Courier New" w:hint="default"/>
+        <w:rFonts w:hint="default" w:ascii="Courier New" w:hAnsi="Courier New" w:cs="Courier New"/>
       </w:rPr>
     </w:lvl>
     <w:lvl w:ilvl="2" w:tplc="0C0C0005">
@@ -5159,7 +5424,7 @@
         <w:ind w:left="2868" w:hanging="360"/>
       </w:pPr>
       <w:rPr>
-        <w:rFonts w:ascii="Wingdings" w:hAnsi="Wingdings" w:hint="default"/>
+        <w:rFonts w:hint="default" w:ascii="Wingdings" w:hAnsi="Wingdings"/>
       </w:rPr>
     </w:lvl>
     <w:lvl w:ilvl="3" w:tplc="0C0C0001">
@@ -5171,7 +5436,7 @@
         <w:ind w:left="3588" w:hanging="360"/>
       </w:pPr>
       <w:rPr>
-        <w:rFonts w:ascii="Symbol" w:hAnsi="Symbol" w:hint="default"/>
+        <w:rFonts w:hint="default" w:ascii="Symbol" w:hAnsi="Symbol"/>
       </w:rPr>
     </w:lvl>
     <w:lvl w:ilvl="4" w:tplc="0C0C0003">
@@ -5183,7 +5448,7 @@
         <w:ind w:left="4308" w:hanging="360"/>
       </w:pPr>
       <w:rPr>
-        <w:rFonts w:ascii="Courier New" w:hAnsi="Courier New" w:cs="Courier New" w:hint="default"/>
+        <w:rFonts w:hint="default" w:ascii="Courier New" w:hAnsi="Courier New" w:cs="Courier New"/>
       </w:rPr>
     </w:lvl>
     <w:lvl w:ilvl="5" w:tplc="0C0C0005">
@@ -5195,7 +5460,7 @@
         <w:ind w:left="5028" w:hanging="360"/>
       </w:pPr>
       <w:rPr>
-        <w:rFonts w:ascii="Wingdings" w:hAnsi="Wingdings" w:hint="default"/>
+        <w:rFonts w:hint="default" w:ascii="Wingdings" w:hAnsi="Wingdings"/>
       </w:rPr>
     </w:lvl>
     <w:lvl w:ilvl="6" w:tplc="0C0C0001">
@@ -5207,7 +5472,7 @@
         <w:ind w:left="5748" w:hanging="360"/>
       </w:pPr>
       <w:rPr>
-        <w:rFonts w:ascii="Symbol" w:hAnsi="Symbol" w:hint="default"/>
+        <w:rFonts w:hint="default" w:ascii="Symbol" w:hAnsi="Symbol"/>
       </w:rPr>
     </w:lvl>
     <w:lvl w:ilvl="7" w:tplc="0C0C0003">
@@ -5219,7 +5484,7 @@
         <w:ind w:left="6468" w:hanging="360"/>
       </w:pPr>
       <w:rPr>
-        <w:rFonts w:ascii="Courier New" w:hAnsi="Courier New" w:cs="Courier New" w:hint="default"/>
+        <w:rFonts w:hint="default" w:ascii="Courier New" w:hAnsi="Courier New" w:cs="Courier New"/>
       </w:rPr>
     </w:lvl>
     <w:lvl w:ilvl="8" w:tplc="0C0C0005">
@@ -5231,7 +5496,7 @@
         <w:ind w:left="7188" w:hanging="360"/>
       </w:pPr>
       <w:rPr>
-        <w:rFonts w:ascii="Wingdings" w:hAnsi="Wingdings" w:hint="default"/>
+        <w:rFonts w:hint="default" w:ascii="Wingdings" w:hAnsi="Wingdings"/>
       </w:rPr>
     </w:lvl>
   </w:abstractNum>
@@ -5338,7 +5603,7 @@
         <w:ind w:left="720" w:hanging="360"/>
       </w:pPr>
       <w:rPr>
-        <w:rFonts w:ascii="Courier New" w:hAnsi="Courier New" w:hint="default"/>
+        <w:rFonts w:hint="default" w:ascii="Courier New" w:hAnsi="Courier New"/>
       </w:rPr>
     </w:lvl>
     <w:lvl w:ilvl="1" w:tplc="0C0C0003">
@@ -5350,7 +5615,7 @@
         <w:ind w:left="1440" w:hanging="360"/>
       </w:pPr>
       <w:rPr>
-        <w:rFonts w:ascii="Courier New" w:hAnsi="Courier New" w:cs="Courier New" w:hint="default"/>
+        <w:rFonts w:hint="default" w:ascii="Courier New" w:hAnsi="Courier New" w:cs="Courier New"/>
       </w:rPr>
     </w:lvl>
     <w:lvl w:ilvl="2" w:tplc="0C0C0005" w:tentative="1">
@@ -5362,7 +5627,7 @@
         <w:ind w:left="2160" w:hanging="360"/>
       </w:pPr>
       <w:rPr>
-        <w:rFonts w:ascii="Wingdings" w:hAnsi="Wingdings" w:hint="default"/>
+        <w:rFonts w:hint="default" w:ascii="Wingdings" w:hAnsi="Wingdings"/>
       </w:rPr>
     </w:lvl>
     <w:lvl w:ilvl="3" w:tplc="0C0C0001" w:tentative="1">
@@ -5374,7 +5639,7 @@
         <w:ind w:left="2880" w:hanging="360"/>
       </w:pPr>
       <w:rPr>
-        <w:rFonts w:ascii="Symbol" w:hAnsi="Symbol" w:hint="default"/>
+        <w:rFonts w:hint="default" w:ascii="Symbol" w:hAnsi="Symbol"/>
       </w:rPr>
     </w:lvl>
     <w:lvl w:ilvl="4" w:tplc="0C0C0003" w:tentative="1">
@@ -5386,7 +5651,7 @@
         <w:ind w:left="3600" w:hanging="360"/>
       </w:pPr>
       <w:rPr>
-        <w:rFonts w:ascii="Courier New" w:hAnsi="Courier New" w:cs="Courier New" w:hint="default"/>
+        <w:rFonts w:hint="default" w:ascii="Courier New" w:hAnsi="Courier New" w:cs="Courier New"/>
       </w:rPr>
     </w:lvl>
     <w:lvl w:ilvl="5" w:tplc="0C0C0005" w:tentative="1">
@@ -5398,7 +5663,7 @@
         <w:ind w:left="4320" w:hanging="360"/>
       </w:pPr>
       <w:rPr>
-        <w:rFonts w:ascii="Wingdings" w:hAnsi="Wingdings" w:hint="default"/>
+        <w:rFonts w:hint="default" w:ascii="Wingdings" w:hAnsi="Wingdings"/>
       </w:rPr>
     </w:lvl>
     <w:lvl w:ilvl="6" w:tplc="0C0C0001" w:tentative="1">
@@ -5410,7 +5675,7 @@
         <w:ind w:left="5040" w:hanging="360"/>
       </w:pPr>
       <w:rPr>
-        <w:rFonts w:ascii="Symbol" w:hAnsi="Symbol" w:hint="default"/>
+        <w:rFonts w:hint="default" w:ascii="Symbol" w:hAnsi="Symbol"/>
       </w:rPr>
     </w:lvl>
     <w:lvl w:ilvl="7" w:tplc="0C0C0003" w:tentative="1">
@@ -5422,7 +5687,7 @@
         <w:ind w:left="5760" w:hanging="360"/>
       </w:pPr>
       <w:rPr>
-        <w:rFonts w:ascii="Courier New" w:hAnsi="Courier New" w:cs="Courier New" w:hint="default"/>
+        <w:rFonts w:hint="default" w:ascii="Courier New" w:hAnsi="Courier New" w:cs="Courier New"/>
       </w:rPr>
     </w:lvl>
     <w:lvl w:ilvl="8" w:tplc="0C0C0005" w:tentative="1">
@@ -5434,7 +5699,7 @@
         <w:ind w:left="6480" w:hanging="360"/>
       </w:pPr>
       <w:rPr>
-        <w:rFonts w:ascii="Wingdings" w:hAnsi="Wingdings" w:hint="default"/>
+        <w:rFonts w:hint="default" w:ascii="Wingdings" w:hAnsi="Wingdings"/>
       </w:rPr>
     </w:lvl>
   </w:abstractNum>
@@ -5663,7 +5928,7 @@
         <w:ind w:left="720" w:hanging="360"/>
       </w:pPr>
       <w:rPr>
-        <w:rFonts w:ascii="Courier New" w:hAnsi="Courier New" w:hint="default"/>
+        <w:rFonts w:hint="default" w:ascii="Courier New" w:hAnsi="Courier New"/>
         <w:b/>
       </w:rPr>
     </w:lvl>
@@ -5785,7 +6050,7 @@
         <w:ind w:left="720" w:hanging="360"/>
       </w:pPr>
       <w:rPr>
-        <w:rFonts w:ascii="Symbol" w:hAnsi="Symbol" w:hint="default"/>
+        <w:rFonts w:hint="default" w:ascii="Symbol" w:hAnsi="Symbol"/>
       </w:rPr>
     </w:lvl>
     <w:lvl w:ilvl="1" w:tplc="0C0C0005">
@@ -5797,7 +6062,7 @@
         <w:ind w:left="1440" w:hanging="360"/>
       </w:pPr>
       <w:rPr>
-        <w:rFonts w:ascii="Wingdings" w:hAnsi="Wingdings" w:hint="default"/>
+        <w:rFonts w:hint="default" w:ascii="Wingdings" w:hAnsi="Wingdings"/>
       </w:rPr>
     </w:lvl>
     <w:lvl w:ilvl="2" w:tplc="0C0C0005" w:tentative="1">
@@ -5809,7 +6074,7 @@
         <w:ind w:left="2160" w:hanging="360"/>
       </w:pPr>
       <w:rPr>
-        <w:rFonts w:ascii="Wingdings" w:hAnsi="Wingdings" w:hint="default"/>
+        <w:rFonts w:hint="default" w:ascii="Wingdings" w:hAnsi="Wingdings"/>
       </w:rPr>
     </w:lvl>
     <w:lvl w:ilvl="3" w:tplc="0C0C0001" w:tentative="1">
@@ -5821,7 +6086,7 @@
         <w:ind w:left="2880" w:hanging="360"/>
       </w:pPr>
       <w:rPr>
-        <w:rFonts w:ascii="Symbol" w:hAnsi="Symbol" w:hint="default"/>
+        <w:rFonts w:hint="default" w:ascii="Symbol" w:hAnsi="Symbol"/>
       </w:rPr>
     </w:lvl>
     <w:lvl w:ilvl="4" w:tplc="0C0C0003" w:tentative="1">
@@ -5833,7 +6098,7 @@
         <w:ind w:left="3600" w:hanging="360"/>
       </w:pPr>
       <w:rPr>
-        <w:rFonts w:ascii="Courier New" w:hAnsi="Courier New" w:cs="Courier New" w:hint="default"/>
+        <w:rFonts w:hint="default" w:ascii="Courier New" w:hAnsi="Courier New" w:cs="Courier New"/>
       </w:rPr>
     </w:lvl>
     <w:lvl w:ilvl="5" w:tplc="0C0C0005" w:tentative="1">
@@ -5845,7 +6110,7 @@
         <w:ind w:left="4320" w:hanging="360"/>
       </w:pPr>
       <w:rPr>
-        <w:rFonts w:ascii="Wingdings" w:hAnsi="Wingdings" w:hint="default"/>
+        <w:rFonts w:hint="default" w:ascii="Wingdings" w:hAnsi="Wingdings"/>
       </w:rPr>
     </w:lvl>
     <w:lvl w:ilvl="6" w:tplc="0C0C0001" w:tentative="1">
@@ -5857,7 +6122,7 @@
         <w:ind w:left="5040" w:hanging="360"/>
       </w:pPr>
       <w:rPr>
-        <w:rFonts w:ascii="Symbol" w:hAnsi="Symbol" w:hint="default"/>
+        <w:rFonts w:hint="default" w:ascii="Symbol" w:hAnsi="Symbol"/>
       </w:rPr>
     </w:lvl>
     <w:lvl w:ilvl="7" w:tplc="0C0C0003" w:tentative="1">
@@ -5869,7 +6134,7 @@
         <w:ind w:left="5760" w:hanging="360"/>
       </w:pPr>
       <w:rPr>
-        <w:rFonts w:ascii="Courier New" w:hAnsi="Courier New" w:cs="Courier New" w:hint="default"/>
+        <w:rFonts w:hint="default" w:ascii="Courier New" w:hAnsi="Courier New" w:cs="Courier New"/>
       </w:rPr>
     </w:lvl>
     <w:lvl w:ilvl="8" w:tplc="0C0C0005" w:tentative="1">
@@ -5881,7 +6146,7 @@
         <w:ind w:left="6480" w:hanging="360"/>
       </w:pPr>
       <w:rPr>
-        <w:rFonts w:ascii="Wingdings" w:hAnsi="Wingdings" w:hint="default"/>
+        <w:rFonts w:hint="default" w:ascii="Wingdings" w:hAnsi="Wingdings"/>
       </w:rPr>
     </w:lvl>
   </w:abstractNum>
@@ -5898,7 +6163,7 @@
         <w:ind w:left="720" w:hanging="360"/>
       </w:pPr>
       <w:rPr>
-        <w:rFonts w:ascii="Courier New" w:hAnsi="Courier New" w:hint="default"/>
+        <w:rFonts w:hint="default" w:ascii="Courier New" w:hAnsi="Courier New"/>
         <w:b/>
       </w:rPr>
     </w:lvl>
@@ -6020,7 +6285,7 @@
         <w:ind w:left="720" w:hanging="360"/>
       </w:pPr>
       <w:rPr>
-        <w:rFonts w:ascii="Symbol" w:hAnsi="Symbol" w:hint="default"/>
+        <w:rFonts w:hint="default" w:ascii="Symbol" w:hAnsi="Symbol"/>
         <w:b/>
       </w:rPr>
     </w:lvl>
@@ -6350,7 +6615,7 @@
         <w:ind w:left="1146" w:hanging="360"/>
       </w:pPr>
       <w:rPr>
-        <w:rFonts w:ascii="Calibri Light" w:eastAsia="Times New Roman" w:hAnsi="Calibri Light" w:cs="Calibri Light" w:hint="default"/>
+        <w:rFonts w:hint="default" w:ascii="Calibri Light" w:hAnsi="Calibri Light" w:eastAsia="Times New Roman" w:cs="Calibri Light"/>
       </w:rPr>
     </w:lvl>
     <w:lvl w:ilvl="1" w:tplc="0C0C0003" w:tentative="1">
@@ -6362,7 +6627,7 @@
         <w:ind w:left="1866" w:hanging="360"/>
       </w:pPr>
       <w:rPr>
-        <w:rFonts w:ascii="Courier New" w:hAnsi="Courier New" w:cs="Courier New" w:hint="default"/>
+        <w:rFonts w:hint="default" w:ascii="Courier New" w:hAnsi="Courier New" w:cs="Courier New"/>
       </w:rPr>
     </w:lvl>
     <w:lvl w:ilvl="2" w:tplc="0C0C0005" w:tentative="1">
@@ -6374,7 +6639,7 @@
         <w:ind w:left="2586" w:hanging="360"/>
       </w:pPr>
       <w:rPr>
-        <w:rFonts w:ascii="Wingdings" w:hAnsi="Wingdings" w:hint="default"/>
+        <w:rFonts w:hint="default" w:ascii="Wingdings" w:hAnsi="Wingdings"/>
       </w:rPr>
     </w:lvl>
     <w:lvl w:ilvl="3" w:tplc="0C0C0001" w:tentative="1">
@@ -6386,7 +6651,7 @@
         <w:ind w:left="3306" w:hanging="360"/>
       </w:pPr>
       <w:rPr>
-        <w:rFonts w:ascii="Symbol" w:hAnsi="Symbol" w:hint="default"/>
+        <w:rFonts w:hint="default" w:ascii="Symbol" w:hAnsi="Symbol"/>
       </w:rPr>
     </w:lvl>
     <w:lvl w:ilvl="4" w:tplc="0C0C0003" w:tentative="1">
@@ -6398,7 +6663,7 @@
         <w:ind w:left="4026" w:hanging="360"/>
       </w:pPr>
       <w:rPr>
-        <w:rFonts w:ascii="Courier New" w:hAnsi="Courier New" w:cs="Courier New" w:hint="default"/>
+        <w:rFonts w:hint="default" w:ascii="Courier New" w:hAnsi="Courier New" w:cs="Courier New"/>
       </w:rPr>
     </w:lvl>
     <w:lvl w:ilvl="5" w:tplc="0C0C0005" w:tentative="1">
@@ -6410,7 +6675,7 @@
         <w:ind w:left="4746" w:hanging="360"/>
       </w:pPr>
       <w:rPr>
-        <w:rFonts w:ascii="Wingdings" w:hAnsi="Wingdings" w:hint="default"/>
+        <w:rFonts w:hint="default" w:ascii="Wingdings" w:hAnsi="Wingdings"/>
       </w:rPr>
     </w:lvl>
     <w:lvl w:ilvl="6" w:tplc="0C0C0001" w:tentative="1">
@@ -6422,7 +6687,7 @@
         <w:ind w:left="5466" w:hanging="360"/>
       </w:pPr>
       <w:rPr>
-        <w:rFonts w:ascii="Symbol" w:hAnsi="Symbol" w:hint="default"/>
+        <w:rFonts w:hint="default" w:ascii="Symbol" w:hAnsi="Symbol"/>
       </w:rPr>
     </w:lvl>
     <w:lvl w:ilvl="7" w:tplc="0C0C0003" w:tentative="1">
@@ -6434,7 +6699,7 @@
         <w:ind w:left="6186" w:hanging="360"/>
       </w:pPr>
       <w:rPr>
-        <w:rFonts w:ascii="Courier New" w:hAnsi="Courier New" w:cs="Courier New" w:hint="default"/>
+        <w:rFonts w:hint="default" w:ascii="Courier New" w:hAnsi="Courier New" w:cs="Courier New"/>
       </w:rPr>
     </w:lvl>
     <w:lvl w:ilvl="8" w:tplc="0C0C0005" w:tentative="1">
@@ -6446,7 +6711,7 @@
         <w:ind w:left="6906" w:hanging="360"/>
       </w:pPr>
       <w:rPr>
-        <w:rFonts w:ascii="Wingdings" w:hAnsi="Wingdings" w:hint="default"/>
+        <w:rFonts w:hint="default" w:ascii="Wingdings" w:hAnsi="Wingdings"/>
       </w:rPr>
     </w:lvl>
   </w:abstractNum>
@@ -6585,7 +6850,7 @@
         <w:ind w:left="720" w:hanging="360"/>
       </w:pPr>
       <w:rPr>
-        <w:rFonts w:ascii="Symbol" w:hAnsi="Symbol" w:hint="default"/>
+        <w:rFonts w:hint="default" w:ascii="Symbol" w:hAnsi="Symbol"/>
         <w:b/>
       </w:rPr>
     </w:lvl>
@@ -6707,7 +6972,7 @@
         <w:ind w:left="720" w:hanging="360"/>
       </w:pPr>
       <w:rPr>
-        <w:rFonts w:ascii="Symbol" w:hAnsi="Symbol" w:hint="default"/>
+        <w:rFonts w:hint="default" w:ascii="Symbol" w:hAnsi="Symbol"/>
         <w:b/>
       </w:rPr>
     </w:lvl>
@@ -6829,7 +7094,7 @@
         <w:ind w:left="720" w:hanging="360"/>
       </w:pPr>
       <w:rPr>
-        <w:rFonts w:ascii="Courier New" w:hAnsi="Courier New" w:hint="default"/>
+        <w:rFonts w:hint="default" w:ascii="Courier New" w:hAnsi="Courier New"/>
         <w:b/>
       </w:rPr>
     </w:lvl>
@@ -6951,7 +7216,7 @@
         <w:ind w:left="720" w:hanging="360"/>
       </w:pPr>
       <w:rPr>
-        <w:rFonts w:ascii="Courier New" w:hAnsi="Courier New" w:hint="default"/>
+        <w:rFonts w:hint="default" w:ascii="Courier New" w:hAnsi="Courier New"/>
       </w:rPr>
     </w:lvl>
     <w:lvl w:ilvl="1" w:tplc="0C0C0003" w:tentative="1">
@@ -6963,7 +7228,7 @@
         <w:ind w:left="1440" w:hanging="360"/>
       </w:pPr>
       <w:rPr>
-        <w:rFonts w:ascii="Courier New" w:hAnsi="Courier New" w:cs="Courier New" w:hint="default"/>
+        <w:rFonts w:hint="default" w:ascii="Courier New" w:hAnsi="Courier New" w:cs="Courier New"/>
       </w:rPr>
     </w:lvl>
     <w:lvl w:ilvl="2" w:tplc="0C0C0005" w:tentative="1">
@@ -6975,7 +7240,7 @@
         <w:ind w:left="2160" w:hanging="360"/>
       </w:pPr>
       <w:rPr>
-        <w:rFonts w:ascii="Wingdings" w:hAnsi="Wingdings" w:hint="default"/>
+        <w:rFonts w:hint="default" w:ascii="Wingdings" w:hAnsi="Wingdings"/>
       </w:rPr>
     </w:lvl>
     <w:lvl w:ilvl="3" w:tplc="0C0C0001" w:tentative="1">
@@ -6987,7 +7252,7 @@
         <w:ind w:left="2880" w:hanging="360"/>
       </w:pPr>
       <w:rPr>
-        <w:rFonts w:ascii="Symbol" w:hAnsi="Symbol" w:hint="default"/>
+        <w:rFonts w:hint="default" w:ascii="Symbol" w:hAnsi="Symbol"/>
       </w:rPr>
     </w:lvl>
     <w:lvl w:ilvl="4" w:tplc="0C0C0003" w:tentative="1">
@@ -6999,7 +7264,7 @@
         <w:ind w:left="3600" w:hanging="360"/>
       </w:pPr>
       <w:rPr>
-        <w:rFonts w:ascii="Courier New" w:hAnsi="Courier New" w:cs="Courier New" w:hint="default"/>
+        <w:rFonts w:hint="default" w:ascii="Courier New" w:hAnsi="Courier New" w:cs="Courier New"/>
       </w:rPr>
     </w:lvl>
     <w:lvl w:ilvl="5" w:tplc="0C0C0005" w:tentative="1">
@@ -7011,7 +7276,7 @@
         <w:ind w:left="4320" w:hanging="360"/>
       </w:pPr>
       <w:rPr>
-        <w:rFonts w:ascii="Wingdings" w:hAnsi="Wingdings" w:hint="default"/>
+        <w:rFonts w:hint="default" w:ascii="Wingdings" w:hAnsi="Wingdings"/>
       </w:rPr>
     </w:lvl>
     <w:lvl w:ilvl="6" w:tplc="0C0C0001" w:tentative="1">
@@ -7023,7 +7288,7 @@
         <w:ind w:left="5040" w:hanging="360"/>
       </w:pPr>
       <w:rPr>
-        <w:rFonts w:ascii="Symbol" w:hAnsi="Symbol" w:hint="default"/>
+        <w:rFonts w:hint="default" w:ascii="Symbol" w:hAnsi="Symbol"/>
       </w:rPr>
     </w:lvl>
     <w:lvl w:ilvl="7" w:tplc="0C0C0003" w:tentative="1">
@@ -7035,7 +7300,7 @@
         <w:ind w:left="5760" w:hanging="360"/>
       </w:pPr>
       <w:rPr>
-        <w:rFonts w:ascii="Courier New" w:hAnsi="Courier New" w:cs="Courier New" w:hint="default"/>
+        <w:rFonts w:hint="default" w:ascii="Courier New" w:hAnsi="Courier New" w:cs="Courier New"/>
       </w:rPr>
     </w:lvl>
     <w:lvl w:ilvl="8" w:tplc="0C0C0005" w:tentative="1">
@@ -7047,7 +7312,7 @@
         <w:ind w:left="6480" w:hanging="360"/>
       </w:pPr>
       <w:rPr>
-        <w:rFonts w:ascii="Wingdings" w:hAnsi="Wingdings" w:hint="default"/>
+        <w:rFonts w:hint="default" w:ascii="Wingdings" w:hAnsi="Wingdings"/>
       </w:rPr>
     </w:lvl>
   </w:abstractNum>
@@ -7064,7 +7329,7 @@
         <w:ind w:left="720" w:hanging="360"/>
       </w:pPr>
       <w:rPr>
-        <w:rFonts w:ascii="Courier New" w:hAnsi="Courier New" w:hint="default"/>
+        <w:rFonts w:hint="default" w:ascii="Courier New" w:hAnsi="Courier New"/>
         <w:b/>
       </w:rPr>
     </w:lvl>
@@ -7185,7 +7450,7 @@
         <w:ind w:left="720" w:hanging="360"/>
       </w:pPr>
       <w:rPr>
-        <w:rFonts w:ascii="Calibri Light" w:eastAsia="Calibri" w:hAnsi="Calibri Light" w:cs="Calibri Light" w:hint="default"/>
+        <w:rFonts w:hint="default" w:ascii="Calibri Light" w:hAnsi="Calibri Light" w:eastAsia="Calibri" w:cs="Calibri Light"/>
       </w:rPr>
     </w:lvl>
     <w:lvl w:ilvl="1" w:tplc="0C0C0003" w:tentative="1">
@@ -7197,7 +7462,7 @@
         <w:ind w:left="1440" w:hanging="360"/>
       </w:pPr>
       <w:rPr>
-        <w:rFonts w:ascii="Courier New" w:hAnsi="Courier New" w:cs="Courier New" w:hint="default"/>
+        <w:rFonts w:hint="default" w:ascii="Courier New" w:hAnsi="Courier New" w:cs="Courier New"/>
       </w:rPr>
     </w:lvl>
     <w:lvl w:ilvl="2" w:tplc="0C0C0005" w:tentative="1">
@@ -7209,7 +7474,7 @@
         <w:ind w:left="2160" w:hanging="360"/>
       </w:pPr>
       <w:rPr>
-        <w:rFonts w:ascii="Wingdings" w:hAnsi="Wingdings" w:hint="default"/>
+        <w:rFonts w:hint="default" w:ascii="Wingdings" w:hAnsi="Wingdings"/>
       </w:rPr>
     </w:lvl>
     <w:lvl w:ilvl="3" w:tplc="0C0C0001" w:tentative="1">
@@ -7221,7 +7486,7 @@
         <w:ind w:left="2880" w:hanging="360"/>
       </w:pPr>
       <w:rPr>
-        <w:rFonts w:ascii="Symbol" w:hAnsi="Symbol" w:hint="default"/>
+        <w:rFonts w:hint="default" w:ascii="Symbol" w:hAnsi="Symbol"/>
       </w:rPr>
     </w:lvl>
     <w:lvl w:ilvl="4" w:tplc="0C0C0003" w:tentative="1">
@@ -7233,7 +7498,7 @@
         <w:ind w:left="3600" w:hanging="360"/>
       </w:pPr>
       <w:rPr>
-        <w:rFonts w:ascii="Courier New" w:hAnsi="Courier New" w:cs="Courier New" w:hint="default"/>
+        <w:rFonts w:hint="default" w:ascii="Courier New" w:hAnsi="Courier New" w:cs="Courier New"/>
       </w:rPr>
     </w:lvl>
     <w:lvl w:ilvl="5" w:tplc="0C0C0005" w:tentative="1">
@@ -7245,7 +7510,7 @@
         <w:ind w:left="4320" w:hanging="360"/>
       </w:pPr>
       <w:rPr>
-        <w:rFonts w:ascii="Wingdings" w:hAnsi="Wingdings" w:hint="default"/>
+        <w:rFonts w:hint="default" w:ascii="Wingdings" w:hAnsi="Wingdings"/>
       </w:rPr>
     </w:lvl>
     <w:lvl w:ilvl="6" w:tplc="0C0C0001" w:tentative="1">
@@ -7257,7 +7522,7 @@
         <w:ind w:left="5040" w:hanging="360"/>
       </w:pPr>
       <w:rPr>
-        <w:rFonts w:ascii="Symbol" w:hAnsi="Symbol" w:hint="default"/>
+        <w:rFonts w:hint="default" w:ascii="Symbol" w:hAnsi="Symbol"/>
       </w:rPr>
     </w:lvl>
     <w:lvl w:ilvl="7" w:tplc="0C0C0003" w:tentative="1">
@@ -7269,7 +7534,7 @@
         <w:ind w:left="5760" w:hanging="360"/>
       </w:pPr>
       <w:rPr>
-        <w:rFonts w:ascii="Courier New" w:hAnsi="Courier New" w:cs="Courier New" w:hint="default"/>
+        <w:rFonts w:hint="default" w:ascii="Courier New" w:hAnsi="Courier New" w:cs="Courier New"/>
       </w:rPr>
     </w:lvl>
     <w:lvl w:ilvl="8" w:tplc="0C0C0005" w:tentative="1">
@@ -7281,7 +7546,7 @@
         <w:ind w:left="6480" w:hanging="360"/>
       </w:pPr>
       <w:rPr>
-        <w:rFonts w:ascii="Wingdings" w:hAnsi="Wingdings" w:hint="default"/>
+        <w:rFonts w:hint="default" w:ascii="Wingdings" w:hAnsi="Wingdings"/>
       </w:rPr>
     </w:lvl>
   </w:abstractNum>
@@ -7494,11 +7759,11 @@
 </file>
 
 <file path=word/styles.xml><?xml version="1.0" encoding="utf-8"?>
-<w:styles xmlns:mc="http://schemas.openxmlformats.org/markup-compatibility/2006" xmlns:r="http://schemas.openxmlformats.org/officeDocument/2006/relationships" xmlns:w="http://schemas.openxmlformats.org/wordprocessingml/2006/main" xmlns:w14="http://schemas.microsoft.com/office/word/2010/wordml" xmlns:w15="http://schemas.microsoft.com/office/word/2012/wordml" xmlns:w16cex="http://schemas.microsoft.com/office/word/2018/wordml/cex" xmlns:w16cid="http://schemas.microsoft.com/office/word/2016/wordml/cid" xmlns:w16="http://schemas.microsoft.com/office/word/2018/wordml" xmlns:w16du="http://schemas.microsoft.com/office/word/2023/wordml/word16du" xmlns:w16sdtdh="http://schemas.microsoft.com/office/word/2020/wordml/sdtdatahash" xmlns:w16sdtfl="http://schemas.microsoft.com/office/word/2024/wordml/sdtformatlock" xmlns:w16se="http://schemas.microsoft.com/office/word/2015/wordml/symex" mc:Ignorable="w14 w15 w16se w16cid w16 w16cex w16sdtdh w16sdtfl w16du">
+<w:styles xmlns:wp14="http://schemas.microsoft.com/office/word/2010/wordprocessingDrawing" xmlns:mc="http://schemas.openxmlformats.org/markup-compatibility/2006" xmlns:r="http://schemas.openxmlformats.org/officeDocument/2006/relationships" xmlns:w="http://schemas.openxmlformats.org/wordprocessingml/2006/main" xmlns:w14="http://schemas.microsoft.com/office/word/2010/wordml" xmlns:w15="http://schemas.microsoft.com/office/word/2012/wordml" xmlns:w16cex="http://schemas.microsoft.com/office/word/2018/wordml/cex" xmlns:w16cid="http://schemas.microsoft.com/office/word/2016/wordml/cid" xmlns:w16="http://schemas.microsoft.com/office/word/2018/wordml" xmlns:w16du="http://schemas.microsoft.com/office/word/2023/wordml/word16du" xmlns:w16sdtdh="http://schemas.microsoft.com/office/word/2020/wordml/sdtdatahash" xmlns:w16sdtfl="http://schemas.microsoft.com/office/word/2024/wordml/sdtformatlock" xmlns:w16se="http://schemas.microsoft.com/office/word/2015/wordml/symex" mc:Ignorable="w14 w15 w16se w16cid w16 w16cex w16sdtdh w16sdtfl w16du wp14">
   <w:docDefaults>
     <w:rPrDefault>
       <w:rPr>
-        <w:rFonts w:ascii="Calibri" w:eastAsia="Times New Roman" w:hAnsi="Calibri" w:cs="Times New Roman"/>
+        <w:rFonts w:ascii="Calibri" w:hAnsi="Calibri" w:eastAsia="Times New Roman" w:cs="Times New Roman"/>
         <w:lang w:val="fr-CA" w:eastAsia="fr-CA" w:bidi="ar-SA"/>
       </w:rPr>
     </w:rPrDefault>
@@ -7507,14 +7772,14 @@
   <w:latentStyles w:defLockedState="0" w:defUIPriority="99" w:defSemiHidden="0" w:defUnhideWhenUsed="0" w:defQFormat="0" w:count="376">
     <w:lsdException w:name="Normal" w:uiPriority="0" w:qFormat="1"/>
     <w:lsdException w:name="heading 1" w:uiPriority="9" w:qFormat="1"/>
-    <w:lsdException w:name="heading 2" w:semiHidden="1" w:uiPriority="9" w:unhideWhenUsed="1" w:qFormat="1"/>
-    <w:lsdException w:name="heading 3" w:semiHidden="1" w:uiPriority="9" w:unhideWhenUsed="1" w:qFormat="1"/>
-    <w:lsdException w:name="heading 4" w:semiHidden="1" w:uiPriority="9" w:unhideWhenUsed="1" w:qFormat="1"/>
-    <w:lsdException w:name="heading 5" w:semiHidden="1" w:uiPriority="9" w:unhideWhenUsed="1" w:qFormat="1"/>
-    <w:lsdException w:name="heading 6" w:semiHidden="1" w:uiPriority="9" w:unhideWhenUsed="1" w:qFormat="1"/>
-    <w:lsdException w:name="heading 7" w:semiHidden="1" w:uiPriority="9" w:unhideWhenUsed="1" w:qFormat="1"/>
-    <w:lsdException w:name="heading 8" w:semiHidden="1" w:uiPriority="9" w:unhideWhenUsed="1" w:qFormat="1"/>
-    <w:lsdException w:name="heading 9" w:semiHidden="1" w:uiPriority="9" w:unhideWhenUsed="1" w:qFormat="1"/>
+    <w:lsdException w:name="heading 2" w:uiPriority="9" w:semiHidden="1" w:unhideWhenUsed="1" w:qFormat="1"/>
+    <w:lsdException w:name="heading 3" w:uiPriority="9" w:semiHidden="1" w:unhideWhenUsed="1" w:qFormat="1"/>
+    <w:lsdException w:name="heading 4" w:uiPriority="9" w:semiHidden="1" w:unhideWhenUsed="1" w:qFormat="1"/>
+    <w:lsdException w:name="heading 5" w:uiPriority="9" w:semiHidden="1" w:unhideWhenUsed="1" w:qFormat="1"/>
+    <w:lsdException w:name="heading 6" w:uiPriority="9" w:semiHidden="1" w:unhideWhenUsed="1" w:qFormat="1"/>
+    <w:lsdException w:name="heading 7" w:uiPriority="9" w:semiHidden="1" w:unhideWhenUsed="1" w:qFormat="1"/>
+    <w:lsdException w:name="heading 8" w:uiPriority="9" w:semiHidden="1" w:unhideWhenUsed="1" w:qFormat="1"/>
+    <w:lsdException w:name="heading 9" w:uiPriority="9" w:semiHidden="1" w:unhideWhenUsed="1" w:qFormat="1"/>
     <w:lsdException w:name="index 1" w:semiHidden="1" w:unhideWhenUsed="1"/>
     <w:lsdException w:name="index 2" w:semiHidden="1" w:unhideWhenUsed="1"/>
     <w:lsdException w:name="index 3" w:semiHidden="1" w:unhideWhenUsed="1"/>
@@ -7524,29 +7789,29 @@
     <w:lsdException w:name="index 7" w:semiHidden="1" w:unhideWhenUsed="1"/>
     <w:lsdException w:name="index 8" w:semiHidden="1" w:unhideWhenUsed="1"/>
     <w:lsdException w:name="index 9" w:semiHidden="1" w:unhideWhenUsed="1"/>
-    <w:lsdException w:name="toc 1" w:semiHidden="1" w:uiPriority="39" w:unhideWhenUsed="1"/>
-    <w:lsdException w:name="toc 2" w:semiHidden="1" w:uiPriority="39" w:unhideWhenUsed="1"/>
-    <w:lsdException w:name="toc 3" w:semiHidden="1" w:uiPriority="39" w:unhideWhenUsed="1"/>
-    <w:lsdException w:name="toc 4" w:semiHidden="1" w:uiPriority="39" w:unhideWhenUsed="1"/>
-    <w:lsdException w:name="toc 5" w:semiHidden="1" w:uiPriority="39" w:unhideWhenUsed="1"/>
-    <w:lsdException w:name="toc 6" w:semiHidden="1" w:uiPriority="39" w:unhideWhenUsed="1"/>
-    <w:lsdException w:name="toc 7" w:semiHidden="1" w:uiPriority="39" w:unhideWhenUsed="1"/>
-    <w:lsdException w:name="toc 8" w:semiHidden="1" w:uiPriority="39" w:unhideWhenUsed="1"/>
-    <w:lsdException w:name="toc 9" w:semiHidden="1" w:uiPriority="39" w:unhideWhenUsed="1"/>
+    <w:lsdException w:name="toc 1" w:uiPriority="39" w:semiHidden="1" w:unhideWhenUsed="1"/>
+    <w:lsdException w:name="toc 2" w:uiPriority="39" w:semiHidden="1" w:unhideWhenUsed="1"/>
+    <w:lsdException w:name="toc 3" w:uiPriority="39" w:semiHidden="1" w:unhideWhenUsed="1"/>
+    <w:lsdException w:name="toc 4" w:uiPriority="39" w:semiHidden="1" w:unhideWhenUsed="1"/>
+    <w:lsdException w:name="toc 5" w:uiPriority="39" w:semiHidden="1" w:unhideWhenUsed="1"/>
+    <w:lsdException w:name="toc 6" w:uiPriority="39" w:semiHidden="1" w:unhideWhenUsed="1"/>
+    <w:lsdException w:name="toc 7" w:uiPriority="39" w:semiHidden="1" w:unhideWhenUsed="1"/>
+    <w:lsdException w:name="toc 8" w:uiPriority="39" w:semiHidden="1" w:unhideWhenUsed="1"/>
+    <w:lsdException w:name="toc 9" w:uiPriority="39" w:semiHidden="1" w:unhideWhenUsed="1"/>
     <w:lsdException w:name="Normal Indent" w:semiHidden="1" w:unhideWhenUsed="1"/>
     <w:lsdException w:name="footnote text" w:semiHidden="1" w:unhideWhenUsed="1"/>
     <w:lsdException w:name="annotation text" w:semiHidden="1" w:unhideWhenUsed="1"/>
     <w:lsdException w:name="header" w:semiHidden="1" w:unhideWhenUsed="1"/>
     <w:lsdException w:name="footer" w:semiHidden="1" w:unhideWhenUsed="1"/>
     <w:lsdException w:name="index heading" w:semiHidden="1" w:unhideWhenUsed="1"/>
-    <w:lsdException w:name="caption" w:semiHidden="1" w:uiPriority="35" w:unhideWhenUsed="1" w:qFormat="1"/>
+    <w:lsdException w:name="caption" w:uiPriority="35" w:semiHidden="1" w:unhideWhenUsed="1" w:qFormat="1"/>
     <w:lsdException w:name="table of figures" w:semiHidden="1" w:unhideWhenUsed="1"/>
     <w:lsdException w:name="envelope address" w:semiHidden="1" w:unhideWhenUsed="1"/>
     <w:lsdException w:name="envelope return" w:semiHidden="1" w:unhideWhenUsed="1"/>
-    <w:lsdException w:name="footnote reference" w:semiHidden="1" w:uiPriority="0" w:unhideWhenUsed="1"/>
+    <w:lsdException w:name="footnote reference" w:uiPriority="0" w:semiHidden="1" w:unhideWhenUsed="1"/>
     <w:lsdException w:name="annotation reference" w:semiHidden="1" w:unhideWhenUsed="1"/>
     <w:lsdException w:name="line number" w:semiHidden="1" w:unhideWhenUsed="1"/>
-    <w:lsdException w:name="page number" w:semiHidden="1" w:uiPriority="0" w:unhideWhenUsed="1"/>
+    <w:lsdException w:name="page number" w:uiPriority="0" w:semiHidden="1" w:unhideWhenUsed="1"/>
     <w:lsdException w:name="endnote reference" w:semiHidden="1" w:unhideWhenUsed="1"/>
     <w:lsdException w:name="endnote text" w:semiHidden="1" w:unhideWhenUsed="1"/>
     <w:lsdException w:name="table of authorities" w:semiHidden="1" w:unhideWhenUsed="1"/>
@@ -7570,9 +7835,9 @@
     <w:lsdException w:name="Title" w:uiPriority="0" w:qFormat="1"/>
     <w:lsdException w:name="Closing" w:semiHidden="1" w:unhideWhenUsed="1"/>
     <w:lsdException w:name="Signature" w:semiHidden="1" w:unhideWhenUsed="1"/>
-    <w:lsdException w:name="Default Paragraph Font" w:semiHidden="1" w:uiPriority="1" w:unhideWhenUsed="1"/>
+    <w:lsdException w:name="Default Paragraph Font" w:uiPriority="1" w:semiHidden="1" w:unhideWhenUsed="1"/>
     <w:lsdException w:name="Body Text" w:semiHidden="1" w:unhideWhenUsed="1"/>
-    <w:lsdException w:name="Body Text Indent" w:semiHidden="1" w:uiPriority="0" w:unhideWhenUsed="1"/>
+    <w:lsdException w:name="Body Text Indent" w:uiPriority="0" w:semiHidden="1" w:unhideWhenUsed="1"/>
     <w:lsdException w:name="List Continue" w:semiHidden="1" w:unhideWhenUsed="1"/>
     <w:lsdException w:name="List Continue 2" w:semiHidden="1" w:unhideWhenUsed="1"/>
     <w:lsdException w:name="List Continue 3" w:semiHidden="1" w:unhideWhenUsed="1"/>
@@ -7770,8 +8035,8 @@
     <w:lsdException w:name="Subtle Reference" w:uiPriority="31" w:qFormat="1"/>
     <w:lsdException w:name="Intense Reference" w:uiPriority="32" w:qFormat="1"/>
     <w:lsdException w:name="Book Title" w:uiPriority="33" w:qFormat="1"/>
-    <w:lsdException w:name="Bibliography" w:semiHidden="1" w:uiPriority="37" w:unhideWhenUsed="1"/>
-    <w:lsdException w:name="TOC Heading" w:semiHidden="1" w:uiPriority="39" w:unhideWhenUsed="1" w:qFormat="1"/>
+    <w:lsdException w:name="Bibliography" w:uiPriority="37" w:semiHidden="1" w:unhideWhenUsed="1"/>
+    <w:lsdException w:name="TOC Heading" w:uiPriority="39" w:semiHidden="1" w:unhideWhenUsed="1" w:qFormat="1"/>
     <w:lsdException w:name="Plain Table 1" w:uiPriority="41"/>
     <w:lsdException w:name="Plain Table 2" w:uiPriority="42"/>
     <w:lsdException w:name="Plain Table 3" w:uiPriority="43"/>
@@ -7882,7 +8147,7 @@
     <w:lsdException w:name="Unresolved Mention" w:semiHidden="1" w:unhideWhenUsed="1"/>
     <w:lsdException w:name="Smart Link" w:semiHidden="1" w:unhideWhenUsed="1"/>
   </w:latentStyles>
-  <w:style w:type="paragraph" w:default="1" w:styleId="Normal">
+  <w:style w:type="paragraph" w:styleId="Normal" w:default="1">
     <w:name w:val="Normal"/>
     <w:qFormat/>
     <w:rsid w:val="00960525"/>
@@ -8137,13 +8402,13 @@
       <w:szCs w:val="20"/>
     </w:rPr>
   </w:style>
-  <w:style w:type="character" w:default="1" w:styleId="DefaultParagraphFont">
+  <w:style w:type="character" w:styleId="DefaultParagraphFont" w:default="1">
     <w:name w:val="Default Paragraph Font"/>
     <w:uiPriority w:val="1"/>
     <w:semiHidden/>
     <w:unhideWhenUsed/>
   </w:style>
-  <w:style w:type="table" w:default="1" w:styleId="TableNormal">
+  <w:style w:type="table" w:styleId="TableNormal" w:default="1">
     <w:name w:val="Normal Table"/>
     <w:uiPriority w:val="99"/>
     <w:semiHidden/>
@@ -8158,13 +8423,13 @@
       </w:tblCellMar>
     </w:tblPr>
   </w:style>
-  <w:style w:type="numbering" w:default="1" w:styleId="NoList">
+  <w:style w:type="numbering" w:styleId="NoList" w:default="1">
     <w:name w:val="No List"/>
     <w:uiPriority w:val="99"/>
     <w:semiHidden/>
     <w:unhideWhenUsed/>
   </w:style>
-  <w:style w:type="character" w:customStyle="1" w:styleId="Heading1Char">
+  <w:style w:type="character" w:styleId="Heading1Char" w:customStyle="1">
     <w:name w:val="Heading 1 Char"/>
     <w:link w:val="Heading1"/>
     <w:uiPriority w:val="9"/>
@@ -8179,7 +8444,7 @@
       <w:szCs w:val="28"/>
     </w:rPr>
   </w:style>
-  <w:style w:type="character" w:customStyle="1" w:styleId="Heading2Char">
+  <w:style w:type="character" w:styleId="Heading2Char" w:customStyle="1">
     <w:name w:val="Heading 2 Char"/>
     <w:link w:val="Heading2"/>
     <w:uiPriority w:val="9"/>
@@ -8193,7 +8458,7 @@
       <w:szCs w:val="26"/>
     </w:rPr>
   </w:style>
-  <w:style w:type="character" w:customStyle="1" w:styleId="Heading3Char">
+  <w:style w:type="character" w:styleId="Heading3Char" w:customStyle="1">
     <w:name w:val="Heading 3 Char"/>
     <w:link w:val="Heading3"/>
     <w:uiPriority w:val="9"/>
@@ -8207,7 +8472,7 @@
       <w:szCs w:val="24"/>
     </w:rPr>
   </w:style>
-  <w:style w:type="character" w:customStyle="1" w:styleId="Heading4Char">
+  <w:style w:type="character" w:styleId="Heading4Char" w:customStyle="1">
     <w:name w:val="Heading 4 Char"/>
     <w:link w:val="Heading4"/>
     <w:uiPriority w:val="9"/>
@@ -8220,7 +8485,7 @@
       <w:szCs w:val="24"/>
     </w:rPr>
   </w:style>
-  <w:style w:type="character" w:customStyle="1" w:styleId="Heading5Char">
+  <w:style w:type="character" w:styleId="Heading5Char" w:customStyle="1">
     <w:name w:val="Heading 5 Char"/>
     <w:link w:val="Heading5"/>
     <w:uiPriority w:val="9"/>
@@ -8231,7 +8496,7 @@
       <w:szCs w:val="24"/>
     </w:rPr>
   </w:style>
-  <w:style w:type="character" w:customStyle="1" w:styleId="Heading6Char">
+  <w:style w:type="character" w:styleId="Heading6Char" w:customStyle="1">
     <w:name w:val="Heading 6 Char"/>
     <w:link w:val="Heading6"/>
     <w:uiPriority w:val="9"/>
@@ -8245,7 +8510,7 @@
       <w:szCs w:val="24"/>
     </w:rPr>
   </w:style>
-  <w:style w:type="character" w:customStyle="1" w:styleId="Heading7Char">
+  <w:style w:type="character" w:styleId="Heading7Char" w:customStyle="1">
     <w:name w:val="Heading 7 Char"/>
     <w:link w:val="Heading7"/>
     <w:uiPriority w:val="9"/>
@@ -8260,7 +8525,7 @@
       <w:szCs w:val="24"/>
     </w:rPr>
   </w:style>
-  <w:style w:type="character" w:customStyle="1" w:styleId="Heading8Char">
+  <w:style w:type="character" w:styleId="Heading8Char" w:customStyle="1">
     <w:name w:val="Heading 8 Char"/>
     <w:link w:val="Heading8"/>
     <w:uiPriority w:val="9"/>
@@ -8271,7 +8536,7 @@
       <w:color w:val="404040"/>
     </w:rPr>
   </w:style>
-  <w:style w:type="character" w:customStyle="1" w:styleId="Heading9Char">
+  <w:style w:type="character" w:styleId="Heading9Char" w:customStyle="1">
     <w:name w:val="Heading 9 Char"/>
     <w:link w:val="Heading9"/>
     <w:uiPriority w:val="9"/>
@@ -8298,7 +8563,7 @@
       </w:tabs>
     </w:pPr>
   </w:style>
-  <w:style w:type="character" w:customStyle="1" w:styleId="HeaderChar">
+  <w:style w:type="character" w:styleId="HeaderChar" w:customStyle="1">
     <w:name w:val="Header Char"/>
     <w:link w:val="Header"/>
     <w:uiPriority w:val="99"/>
@@ -8322,7 +8587,7 @@
       </w:tabs>
     </w:pPr>
   </w:style>
-  <w:style w:type="character" w:customStyle="1" w:styleId="FooterChar">
+  <w:style w:type="character" w:styleId="FooterChar" w:customStyle="1">
     <w:name w:val="Footer Char"/>
     <w:link w:val="Footer"/>
     <w:uiPriority w:val="99"/>
@@ -8339,12 +8604,12 @@
     <w:rsid w:val="009937BE"/>
     <w:tblPr>
       <w:tblBorders>
-        <w:top w:val="single" w:sz="4" w:space="0" w:color="auto"/>
-        <w:left w:val="single" w:sz="4" w:space="0" w:color="auto"/>
-        <w:bottom w:val="single" w:sz="4" w:space="0" w:color="auto"/>
-        <w:right w:val="single" w:sz="4" w:space="0" w:color="auto"/>
-        <w:insideH w:val="single" w:sz="4" w:space="0" w:color="auto"/>
-        <w:insideV w:val="single" w:sz="4" w:space="0" w:color="auto"/>
+        <w:top w:val="single" w:color="auto" w:sz="4" w:space="0"/>
+        <w:left w:val="single" w:color="auto" w:sz="4" w:space="0"/>
+        <w:bottom w:val="single" w:color="auto" w:sz="4" w:space="0"/>
+        <w:right w:val="single" w:color="auto" w:sz="4" w:space="0"/>
+        <w:insideH w:val="single" w:color="auto" w:sz="4" w:space="0"/>
+        <w:insideV w:val="single" w:color="auto" w:sz="4" w:space="0"/>
       </w:tblBorders>
     </w:tblPr>
   </w:style>
@@ -8375,7 +8640,7 @@
       </w14:textOutline>
     </w:rPr>
   </w:style>
-  <w:style w:type="paragraph" w:customStyle="1" w:styleId="Pieddepage1">
+  <w:style w:type="paragraph" w:styleId="Pieddepage1" w:customStyle="1">
     <w:name w:val="Pied de page1"/>
     <w:basedOn w:val="Normal"/>
     <w:next w:val="Footer"/>
@@ -8390,7 +8655,7 @@
       <w:jc w:val="left"/>
     </w:pPr>
     <w:rPr>
-      <w:rFonts w:ascii="Calibri" w:eastAsia="Calibri" w:hAnsi="Calibri"/>
+      <w:rFonts w:ascii="Calibri" w:hAnsi="Calibri" w:eastAsia="Calibri"/>
       <w:szCs w:val="22"/>
       <w:lang w:eastAsia="en-US"/>
     </w:rPr>
@@ -8409,7 +8674,7 @@
       <w:szCs w:val="18"/>
     </w:rPr>
   </w:style>
-  <w:style w:type="character" w:customStyle="1" w:styleId="BalloonTextChar">
+  <w:style w:type="character" w:styleId="BalloonTextChar" w:customStyle="1">
     <w:name w:val="Balloon Text Char"/>
     <w:link w:val="BalloonText"/>
     <w:uiPriority w:val="99"/>
@@ -8441,13 +8706,13 @@
       <w:jc w:val="left"/>
     </w:pPr>
     <w:rPr>
-      <w:rFonts w:ascii="Calibri" w:eastAsia="Calibri" w:hAnsi="Calibri"/>
+      <w:rFonts w:ascii="Calibri" w:hAnsi="Calibri" w:eastAsia="Calibri"/>
       <w:sz w:val="20"/>
       <w:szCs w:val="20"/>
       <w:lang w:eastAsia="en-US"/>
     </w:rPr>
   </w:style>
-  <w:style w:type="character" w:customStyle="1" w:styleId="NotedebasdepageCar">
+  <w:style w:type="character" w:styleId="NotedebasdepageCar" w:customStyle="1">
     <w:name w:val="Note de bas de page Car"/>
     <w:uiPriority w:val="99"/>
     <w:rsid w:val="00540C8E"/>
@@ -8455,7 +8720,7 @@
       <w:rFonts w:ascii="Calibri Light" w:hAnsi="Calibri Light"/>
     </w:rPr>
   </w:style>
-  <w:style w:type="character" w:customStyle="1" w:styleId="FootnoteTextChar">
+  <w:style w:type="character" w:styleId="FootnoteTextChar" w:customStyle="1">
     <w:name w:val="Footnote Text Char"/>
     <w:link w:val="FootnoteText"/>
     <w:uiPriority w:val="99"/>
@@ -8465,7 +8730,7 @@
       <w:lang w:eastAsia="en-US"/>
     </w:rPr>
   </w:style>
-  <w:style w:type="character" w:customStyle="1" w:styleId="uppercase">
+  <w:style w:type="character" w:styleId="uppercase" w:customStyle="1">
     <w:name w:val="uppercase"/>
     <w:rsid w:val="00540C8E"/>
   </w:style>
@@ -8482,7 +8747,7 @@
       <w:jc w:val="left"/>
     </w:pPr>
     <w:rPr>
-      <w:rFonts w:ascii="Calibri" w:eastAsia="Calibri" w:hAnsi="Calibri"/>
+      <w:rFonts w:ascii="Calibri" w:hAnsi="Calibri" w:eastAsia="Calibri"/>
       <w:szCs w:val="22"/>
       <w:lang w:eastAsia="en-US"/>
     </w:rPr>
@@ -8502,12 +8767,12 @@
       <w:tblStyleRowBandSize w:val="1"/>
       <w:tblStyleColBandSize w:val="1"/>
       <w:tblBorders>
-        <w:top w:val="single" w:sz="4" w:space="0" w:color="999999"/>
-        <w:left w:val="single" w:sz="4" w:space="0" w:color="999999"/>
-        <w:bottom w:val="single" w:sz="4" w:space="0" w:color="999999"/>
-        <w:right w:val="single" w:sz="4" w:space="0" w:color="999999"/>
-        <w:insideH w:val="single" w:sz="4" w:space="0" w:color="999999"/>
-        <w:insideV w:val="single" w:sz="4" w:space="0" w:color="999999"/>
+        <w:top w:val="single" w:color="999999" w:sz="4" w:space="0"/>
+        <w:left w:val="single" w:color="999999" w:sz="4" w:space="0"/>
+        <w:bottom w:val="single" w:color="999999" w:sz="4" w:space="0"/>
+        <w:right w:val="single" w:color="999999" w:sz="4" w:space="0"/>
+        <w:insideH w:val="single" w:color="999999" w:sz="4" w:space="0"/>
+        <w:insideV w:val="single" w:color="999999" w:sz="4" w:space="0"/>
       </w:tblBorders>
     </w:tblPr>
     <w:tblStylePr w:type="firstRow">
@@ -8518,7 +8783,7 @@
       <w:tblPr/>
       <w:tcPr>
         <w:tcBorders>
-          <w:bottom w:val="single" w:sz="12" w:space="0" w:color="666666"/>
+          <w:bottom w:val="single" w:color="666666" w:sz="12" w:space="0"/>
         </w:tcBorders>
       </w:tcPr>
     </w:tblStylePr>
@@ -8530,7 +8795,7 @@
       <w:tblPr/>
       <w:tcPr>
         <w:tcBorders>
-          <w:top w:val="double" w:sz="2" w:space="0" w:color="666666"/>
+          <w:top w:val="double" w:color="666666" w:sz="2" w:space="0"/>
         </w:tcBorders>
       </w:tcPr>
     </w:tblStylePr>
@@ -8596,7 +8861,7 @@
       <w:szCs w:val="20"/>
     </w:rPr>
   </w:style>
-  <w:style w:type="character" w:customStyle="1" w:styleId="Mentionnonrsolue1">
+  <w:style w:type="character" w:styleId="Mentionnonrsolue1" w:customStyle="1">
     <w:name w:val="Mention non résolue1"/>
     <w:uiPriority w:val="99"/>
     <w:semiHidden/>
@@ -8617,13 +8882,13 @@
       <w:spacing w:before="240" w:after="0" w:line="240" w:lineRule="auto"/>
     </w:pPr>
     <w:rPr>
-      <w:rFonts w:ascii="Calibri" w:eastAsia="Calibri" w:hAnsi="Calibri" w:cs="Calibri"/>
+      <w:rFonts w:ascii="Calibri" w:hAnsi="Calibri" w:eastAsia="Calibri" w:cs="Calibri"/>
       <w:sz w:val="20"/>
       <w:szCs w:val="20"/>
       <w:lang w:eastAsia="en-US"/>
     </w:rPr>
   </w:style>
-  <w:style w:type="character" w:customStyle="1" w:styleId="NoSpacingChar">
+  <w:style w:type="character" w:styleId="NoSpacingChar" w:customStyle="1">
     <w:name w:val="No Spacing Char"/>
     <w:link w:val="NoSpacing"/>
     <w:rsid w:val="00345EF7"/>
@@ -8632,7 +8897,7 @@
       <w:lang w:eastAsia="en-US"/>
     </w:rPr>
   </w:style>
-  <w:style w:type="table" w:customStyle="1" w:styleId="Grilledutableau2">
+  <w:style w:type="table" w:styleId="Grilledutableau2" w:customStyle="1">
     <w:name w:val="Grille du tableau2"/>
     <w:basedOn w:val="TableNormal"/>
     <w:next w:val="TableGrid"/>
@@ -8646,12 +8911,12 @@
     </w:rPr>
     <w:tblPr>
       <w:tblBorders>
-        <w:top w:val="single" w:sz="4" w:space="0" w:color="auto"/>
-        <w:left w:val="single" w:sz="4" w:space="0" w:color="auto"/>
-        <w:bottom w:val="single" w:sz="4" w:space="0" w:color="auto"/>
-        <w:right w:val="single" w:sz="4" w:space="0" w:color="auto"/>
-        <w:insideH w:val="single" w:sz="4" w:space="0" w:color="auto"/>
-        <w:insideV w:val="single" w:sz="4" w:space="0" w:color="auto"/>
+        <w:top w:val="single" w:color="auto" w:sz="4" w:space="0"/>
+        <w:left w:val="single" w:color="auto" w:sz="4" w:space="0"/>
+        <w:bottom w:val="single" w:color="auto" w:sz="4" w:space="0"/>
+        <w:right w:val="single" w:color="auto" w:sz="4" w:space="0"/>
+        <w:insideH w:val="single" w:color="auto" w:sz="4" w:space="0"/>
+        <w:insideV w:val="single" w:color="auto" w:sz="4" w:space="0"/>
       </w:tblBorders>
     </w:tblPr>
   </w:style>
@@ -8837,7 +9102,7 @@
       <w:lang w:eastAsia="en-US"/>
     </w:rPr>
   </w:style>
-  <w:style w:type="character" w:customStyle="1" w:styleId="BodyTextIndentChar">
+  <w:style w:type="character" w:styleId="BodyTextIndentChar" w:customStyle="1">
     <w:name w:val="Body Text Indent Char"/>
     <w:basedOn w:val="DefaultParagraphFont"/>
     <w:link w:val="BodyTextIndent"/>
@@ -8867,7 +9132,7 @@
       <w:szCs w:val="16"/>
     </w:rPr>
   </w:style>
-  <w:style w:type="character" w:customStyle="1" w:styleId="BodyTextIndent3Char">
+  <w:style w:type="character" w:styleId="BodyTextIndent3Char" w:customStyle="1">
     <w:name w:val="Body Text Indent 3 Char"/>
     <w:basedOn w:val="DefaultParagraphFont"/>
     <w:link w:val="BodyTextIndent3"/>
@@ -8896,7 +9161,7 @@
       <w:lang w:eastAsia="fr-FR"/>
     </w:rPr>
   </w:style>
-  <w:style w:type="character" w:customStyle="1" w:styleId="TitleChar">
+  <w:style w:type="character" w:styleId="TitleChar" w:customStyle="1">
     <w:name w:val="Title Char"/>
     <w:basedOn w:val="DefaultParagraphFont"/>
     <w:link w:val="Title"/>
@@ -8920,7 +9185,7 @@
       <w:spacing w:after="120"/>
     </w:pPr>
   </w:style>
-  <w:style w:type="character" w:customStyle="1" w:styleId="BodyTextChar">
+  <w:style w:type="character" w:styleId="BodyTextChar" w:customStyle="1">
     <w:name w:val="Body Text Char"/>
     <w:basedOn w:val="DefaultParagraphFont"/>
     <w:link w:val="BodyText"/>
@@ -8961,7 +9226,7 @@
       <w:szCs w:val="20"/>
     </w:rPr>
   </w:style>
-  <w:style w:type="character" w:customStyle="1" w:styleId="CommentTextChar">
+  <w:style w:type="character" w:styleId="CommentTextChar" w:customStyle="1">
     <w:name w:val="Comment Text Char"/>
     <w:basedOn w:val="DefaultParagraphFont"/>
     <w:link w:val="CommentText"/>
@@ -8986,7 +9251,7 @@
       <w:bCs/>
     </w:rPr>
   </w:style>
-  <w:style w:type="character" w:customStyle="1" w:styleId="CommentSubjectChar">
+  <w:style w:type="character" w:styleId="CommentSubjectChar" w:customStyle="1">
     <w:name w:val="Comment Subject Char"/>
     <w:basedOn w:val="CommentTextChar"/>
     <w:link w:val="CommentSubject"/>
@@ -9020,7 +9285,7 @@
       <w:szCs w:val="20"/>
     </w:rPr>
   </w:style>
-  <w:style w:type="character" w:customStyle="1" w:styleId="EndnoteTextChar">
+  <w:style w:type="character" w:styleId="EndnoteTextChar" w:customStyle="1">
     <w:name w:val="Endnote Text Char"/>
     <w:basedOn w:val="DefaultParagraphFont"/>
     <w:link w:val="EndnoteText"/>
@@ -9042,7 +9307,7 @@
       <w:vertAlign w:val="superscript"/>
     </w:rPr>
   </w:style>
-  <w:style w:type="character" w:customStyle="1" w:styleId="PieddepageCar1">
+  <w:style w:type="character" w:styleId="PieddepageCar1" w:customStyle="1">
     <w:name w:val="Pied de page Car1"/>
     <w:basedOn w:val="DefaultParagraphFont"/>
     <w:uiPriority w:val="99"/>
@@ -9075,7 +9340,7 @@
 </file>
 
 <file path=word/theme/theme1.xml><?xml version="1.0" encoding="utf-8"?>
-<a:theme xmlns:a="http://schemas.openxmlformats.org/drawingml/2006/main" name="Thème Office">
+<a:theme xmlns:a="http://schemas.openxmlformats.org/drawingml/2006/main" xmlns:thm15="http://schemas.microsoft.com/office/thememl/2012/main" name="Thème Office">
   <a:themeElements>
     <a:clrScheme name="Office">
       <a:dk1>

</xml_diff>